<commit_message>
Make sure everyone has starting copy
</commit_message>
<xml_diff>
--- a/drafts/19andme-paper-draft-01_outline.docx
+++ b/drafts/19andme-paper-draft-01_outline.docx
@@ -12,6 +12,8 @@
           <w:szCs w:val="36"/>
         </w:rPr>
       </w:pPr>
+      <w:bookmarkStart w:id="0" w:name="_GoBack"/>
+      <w:bookmarkEnd w:id="0"/>
       <w:r>
         <w:rPr>
           <w:b/>
@@ -64,8 +66,6 @@
           <w:shd w:val="clear" w:color="auto" w:fill="FFFFFF"/>
         </w:rPr>
       </w:pPr>
-      <w:bookmarkStart w:id="0" w:name="_GoBack"/>
-      <w:bookmarkEnd w:id="0"/>
     </w:p>
     <w:p>
       <w:pPr>
@@ -211,6 +211,61 @@
         <w:rPr>
           <w:shd w:val="clear" w:color="auto" w:fill="FFFFFF"/>
         </w:rPr>
+        <w:t>Erin Lipman</w:t>
+      </w:r>
+    </w:p>
+    <w:p>
+      <w:pPr>
+        <w:rPr>
+          <w:shd w:val="clear" w:color="auto" w:fill="FFFFFF"/>
+        </w:rPr>
+      </w:pPr>
+      <w:r>
+        <w:rPr>
+          <w:shd w:val="clear" w:color="auto" w:fill="FFFFFF"/>
+        </w:rPr>
+        <w:t>Statistical Analyst</w:t>
+      </w:r>
+    </w:p>
+    <w:p>
+      <w:pPr>
+        <w:rPr>
+          <w:shd w:val="clear" w:color="auto" w:fill="FFFFFF"/>
+        </w:rPr>
+      </w:pPr>
+      <w:r>
+        <w:rPr>
+          <w:shd w:val="clear" w:color="auto" w:fill="FFFFFF"/>
+        </w:rPr>
+        <w:t xml:space="preserve">Mathematica Policy Research, </w:t>
+      </w:r>
+      <w:hyperlink r:id="rId8" w:history="1">
+        <w:r>
+          <w:rPr>
+            <w:rStyle w:val="Hyperlink"/>
+            <w:shd w:val="clear" w:color="auto" w:fill="FFFFFF"/>
+          </w:rPr>
+          <w:t>elipman@mathematica-mpr.com</w:t>
+        </w:r>
+      </w:hyperlink>
+    </w:p>
+    <w:p>
+      <w:pPr>
+        <w:rPr>
+          <w:shd w:val="clear" w:color="auto" w:fill="FFFFFF"/>
+        </w:rPr>
+      </w:pPr>
+    </w:p>
+    <w:p>
+      <w:pPr>
+        <w:rPr>
+          <w:shd w:val="clear" w:color="auto" w:fill="FFFFFF"/>
+        </w:rPr>
+      </w:pPr>
+      <w:r>
+        <w:rPr>
+          <w:shd w:val="clear" w:color="auto" w:fill="FFFFFF"/>
+        </w:rPr>
         <w:t>* = Corresponding author</w:t>
       </w:r>
     </w:p>
@@ -1249,7 +1304,7 @@
       </w:pPr>
     </w:p>
     <w:sectPr>
-      <w:footerReference w:type="default" r:id="rId8"/>
+      <w:footerReference w:type="default" r:id="rId9"/>
       <w:pgSz w:w="11906" w:h="16838"/>
       <w:pgMar w:top="1440" w:right="1440" w:bottom="1440" w:left="1440" w:header="0" w:footer="708" w:gutter="0"/>
       <w:lnNumType w:countBy="1" w:distance="283" w:restart="continuous"/>

</xml_diff>

<commit_message>
feat: detailed outline with initial writing assignments
</commit_message>
<xml_diff>
--- a/drafts/19andme-paper-draft-01_outline.docx
+++ b/drafts/19andme-paper-draft-01_outline.docx
@@ -12,8 +12,6 @@
           <w:szCs w:val="36"/>
         </w:rPr>
       </w:pPr>
-      <w:bookmarkStart w:id="0" w:name="_GoBack"/>
-      <w:bookmarkEnd w:id="0"/>
       <w:r>
         <w:rPr>
           <w:b/>
@@ -21,27 +19,7 @@
           <w:sz w:val="36"/>
           <w:szCs w:val="36"/>
         </w:rPr>
-        <w:t xml:space="preserve">Catchy Title About 19andMe and </w:t>
-      </w:r>
-      <w:proofErr w:type="spellStart"/>
-      <w:r>
-        <w:rPr>
-          <w:b/>
-          <w:bCs/>
-          <w:sz w:val="36"/>
-          <w:szCs w:val="36"/>
-        </w:rPr>
-        <w:t>Covid</w:t>
-      </w:r>
-      <w:proofErr w:type="spellEnd"/>
-      <w:r>
-        <w:rPr>
-          <w:b/>
-          <w:bCs/>
-          <w:sz w:val="36"/>
-          <w:szCs w:val="36"/>
-        </w:rPr>
-        <w:t xml:space="preserve"> Risk Prediction</w:t>
+        <w:t>Working title: Developing and validating an individual-level risk calculator for COVID-19 in the United States</w:t>
       </w:r>
     </w:p>
     <w:p>
@@ -63,21 +41,45 @@
     <w:p>
       <w:pPr>
         <w:rPr>
-          <w:shd w:val="clear" w:color="auto" w:fill="FFFFFF"/>
-        </w:rPr>
-      </w:pPr>
-    </w:p>
-    <w:p>
-      <w:pPr>
-        <w:rPr>
-          <w:shd w:val="clear" w:color="auto" w:fill="FFFFFF"/>
-        </w:rPr>
-      </w:pPr>
-      <w:r>
-        <w:rPr>
-          <w:shd w:val="clear" w:color="auto" w:fill="FFFFFF"/>
-        </w:rPr>
-        <w:t>Cindy Hu, PhD</w:t>
+          <w:color w:val="7030A0"/>
+          <w:shd w:val="clear" w:color="auto" w:fill="FFFFFF"/>
+        </w:rPr>
+      </w:pPr>
+      <w:r>
+        <w:rPr>
+          <w:shd w:val="clear" w:color="auto" w:fill="FFFFFF"/>
+        </w:rPr>
+        <w:t xml:space="preserve">Xindi </w:t>
+      </w:r>
+      <w:r>
+        <w:rPr>
+          <w:shd w:val="clear" w:color="auto" w:fill="FFFFFF"/>
+        </w:rPr>
+        <w:t>C</w:t>
+      </w:r>
+      <w:r>
+        <w:rPr>
+          <w:shd w:val="clear" w:color="auto" w:fill="FFFFFF"/>
+        </w:rPr>
+        <w:t>.</w:t>
+      </w:r>
+      <w:r>
+        <w:rPr>
+          <w:shd w:val="clear" w:color="auto" w:fill="FFFFFF"/>
+        </w:rPr>
+        <w:t xml:space="preserve"> Hu, </w:t>
+      </w:r>
+      <w:r>
+        <w:rPr>
+          <w:shd w:val="clear" w:color="auto" w:fill="FFFFFF"/>
+        </w:rPr>
+        <w:t>Sc</w:t>
+      </w:r>
+      <w:r>
+        <w:rPr>
+          <w:shd w:val="clear" w:color="auto" w:fill="FFFFFF"/>
+        </w:rPr>
+        <w:t>D</w:t>
       </w:r>
       <w:r>
         <w:rPr>
@@ -85,39 +87,33 @@
         </w:rPr>
         <w:t>*</w:t>
       </w:r>
-    </w:p>
-    <w:p>
-      <w:pPr>
-        <w:rPr>
-          <w:shd w:val="clear" w:color="auto" w:fill="FFFFFF"/>
-        </w:rPr>
-      </w:pPr>
-      <w:r>
-        <w:rPr>
-          <w:shd w:val="clear" w:color="auto" w:fill="FFFFFF"/>
-        </w:rPr>
-        <w:t>Data Scientist</w:t>
-      </w:r>
-      <w:r>
-        <w:rPr>
-          <w:shd w:val="clear" w:color="auto" w:fill="FFFFFF"/>
-        </w:rPr>
-        <w:t xml:space="preserve"> II</w:t>
-      </w:r>
-    </w:p>
-    <w:p>
-      <w:pPr>
-        <w:rPr>
-          <w:shd w:val="clear" w:color="auto" w:fill="FFFFFF"/>
-        </w:rPr>
-      </w:pPr>
-      <w:r>
-        <w:rPr>
-          <w:shd w:val="clear" w:color="auto" w:fill="FFFFFF"/>
-        </w:rPr>
-        <w:t xml:space="preserve">Mathematica Policy Research, </w:t>
-      </w:r>
-      <w:hyperlink r:id="rId6" w:history="1">
+      <w:r>
+        <w:rPr>
+          <w:shd w:val="clear" w:color="auto" w:fill="FFFFFF"/>
+        </w:rPr>
+        <w:t xml:space="preserve"> </w:t>
+      </w:r>
+      <w:r>
+        <w:rPr>
+          <w:color w:val="7030A0"/>
+          <w:shd w:val="clear" w:color="auto" w:fill="FFFFFF"/>
+        </w:rPr>
+        <w:t>[CH]</w:t>
+      </w:r>
+    </w:p>
+    <w:p>
+      <w:pPr>
+        <w:rPr>
+          <w:shd w:val="clear" w:color="auto" w:fill="FFFFFF"/>
+        </w:rPr>
+      </w:pPr>
+      <w:r>
+        <w:rPr>
+          <w:shd w:val="clear" w:color="auto" w:fill="FFFFFF"/>
+        </w:rPr>
+        <w:t xml:space="preserve">Mathematica, </w:t>
+      </w:r>
+      <w:hyperlink r:id="rId7" w:history="1">
         <w:r>
           <w:rPr>
             <w:rStyle w:val="Hyperlink"/>
@@ -146,39 +142,33 @@
         </w:rPr>
         <w:t>Jennifer Starling, PhD</w:t>
       </w:r>
-    </w:p>
-    <w:p>
-      <w:pPr>
-        <w:rPr>
-          <w:shd w:val="clear" w:color="auto" w:fill="FFFFFF"/>
-        </w:rPr>
-      </w:pPr>
-      <w:r>
-        <w:rPr>
-          <w:shd w:val="clear" w:color="auto" w:fill="FFFFFF"/>
-        </w:rPr>
-        <w:t>Statistician</w:t>
-      </w:r>
-      <w:r>
-        <w:rPr>
-          <w:shd w:val="clear" w:color="auto" w:fill="FFFFFF"/>
-        </w:rPr>
-        <w:t xml:space="preserve"> II</w:t>
-      </w:r>
-    </w:p>
-    <w:p>
-      <w:pPr>
-        <w:rPr>
-          <w:shd w:val="clear" w:color="auto" w:fill="FFFFFF"/>
-        </w:rPr>
-      </w:pPr>
-      <w:r>
-        <w:rPr>
-          <w:shd w:val="clear" w:color="auto" w:fill="FFFFFF"/>
-        </w:rPr>
-        <w:t xml:space="preserve">Mathematica Policy Research, </w:t>
-      </w:r>
-      <w:hyperlink r:id="rId7" w:history="1">
+      <w:r>
+        <w:rPr>
+          <w:shd w:val="clear" w:color="auto" w:fill="FFFFFF"/>
+        </w:rPr>
+        <w:t xml:space="preserve"> </w:t>
+      </w:r>
+      <w:r>
+        <w:rPr>
+          <w:color w:val="5B9BD5" w:themeColor="accent1"/>
+          <w:shd w:val="clear" w:color="auto" w:fill="FFFFFF"/>
+        </w:rPr>
+        <w:t>[JS]</w:t>
+      </w:r>
+    </w:p>
+    <w:p>
+      <w:pPr>
+        <w:rPr>
+          <w:shd w:val="clear" w:color="auto" w:fill="FFFFFF"/>
+        </w:rPr>
+      </w:pPr>
+      <w:r>
+        <w:rPr>
+          <w:shd w:val="clear" w:color="auto" w:fill="FFFFFF"/>
+        </w:rPr>
+        <w:t xml:space="preserve">Mathematica, </w:t>
+      </w:r>
+      <w:hyperlink r:id="rId8" w:history="1">
         <w:r>
           <w:rPr>
             <w:rStyle w:val="Hyperlink"/>
@@ -213,33 +203,39 @@
         </w:rPr>
         <w:t>Erin Lipman</w:t>
       </w:r>
-    </w:p>
-    <w:p>
-      <w:pPr>
-        <w:rPr>
-          <w:shd w:val="clear" w:color="auto" w:fill="FFFFFF"/>
-        </w:rPr>
-      </w:pPr>
-      <w:r>
-        <w:rPr>
-          <w:shd w:val="clear" w:color="auto" w:fill="FFFFFF"/>
-        </w:rPr>
-        <w:t>Statistical Analyst</w:t>
-      </w:r>
-    </w:p>
-    <w:p>
-      <w:pPr>
-        <w:rPr>
-          <w:shd w:val="clear" w:color="auto" w:fill="FFFFFF"/>
-        </w:rPr>
-      </w:pPr>
-      <w:r>
-        <w:rPr>
-          <w:shd w:val="clear" w:color="auto" w:fill="FFFFFF"/>
-        </w:rPr>
-        <w:t xml:space="preserve">Mathematica Policy Research, </w:t>
-      </w:r>
-      <w:hyperlink r:id="rId8" w:history="1">
+      <w:r>
+        <w:rPr>
+          <w:shd w:val="clear" w:color="auto" w:fill="FFFFFF"/>
+        </w:rPr>
+        <w:t>, MS</w:t>
+      </w:r>
+      <w:r>
+        <w:rPr>
+          <w:shd w:val="clear" w:color="auto" w:fill="FFFFFF"/>
+        </w:rPr>
+        <w:t xml:space="preserve"> </w:t>
+      </w:r>
+      <w:r>
+        <w:rPr>
+          <w:color w:val="70AD47" w:themeColor="accent6"/>
+          <w:shd w:val="clear" w:color="auto" w:fill="FFFFFF"/>
+        </w:rPr>
+        <w:t>[EL]</w:t>
+      </w:r>
+    </w:p>
+    <w:p>
+      <w:pPr>
+        <w:rPr>
+          <w:shd w:val="clear" w:color="auto" w:fill="FFFFFF"/>
+        </w:rPr>
+      </w:pPr>
+      <w:r>
+        <w:rPr>
+          <w:shd w:val="clear" w:color="auto" w:fill="FFFFFF"/>
+        </w:rPr>
+        <w:t xml:space="preserve">Mathematica, </w:t>
+      </w:r>
+      <w:hyperlink r:id="rId9" w:history="1">
         <w:r>
           <w:rPr>
             <w:rStyle w:val="Hyperlink"/>
@@ -266,6 +262,61 @@
         <w:rPr>
           <w:shd w:val="clear" w:color="auto" w:fill="FFFFFF"/>
         </w:rPr>
+        <w:t>Emma Pendl-Robinson</w:t>
+      </w:r>
+      <w:r>
+        <w:rPr>
+          <w:shd w:val="clear" w:color="auto" w:fill="FFFFFF"/>
+        </w:rPr>
+        <w:t xml:space="preserve"> </w:t>
+      </w:r>
+      <w:r>
+        <w:rPr>
+          <w:color w:val="FFC000"/>
+          <w:shd w:val="clear" w:color="auto" w:fill="FFFFFF"/>
+        </w:rPr>
+        <w:t>[EPR]</w:t>
+      </w:r>
+    </w:p>
+    <w:p>
+      <w:pPr>
+        <w:rPr>
+          <w:shd w:val="clear" w:color="auto" w:fill="FFFFFF"/>
+        </w:rPr>
+      </w:pPr>
+      <w:r>
+        <w:rPr>
+          <w:shd w:val="clear" w:color="auto" w:fill="FFFFFF"/>
+        </w:rPr>
+        <w:t xml:space="preserve">Mathematica, </w:t>
+      </w:r>
+      <w:hyperlink r:id="rId10" w:history="1">
+        <w:r>
+          <w:rPr>
+            <w:rStyle w:val="Hyperlink"/>
+            <w:shd w:val="clear" w:color="auto" w:fill="FFFFFF"/>
+          </w:rPr>
+          <w:t>EPendl-Robinson@mathematica-mpr.com</w:t>
+        </w:r>
+      </w:hyperlink>
+    </w:p>
+    <w:p>
+      <w:pPr>
+        <w:rPr>
+          <w:shd w:val="clear" w:color="auto" w:fill="FFFFFF"/>
+        </w:rPr>
+      </w:pPr>
+    </w:p>
+    <w:p>
+      <w:pPr>
+        <w:rPr>
+          <w:shd w:val="clear" w:color="auto" w:fill="FFFFFF"/>
+        </w:rPr>
+      </w:pPr>
+      <w:r>
+        <w:rPr>
+          <w:shd w:val="clear" w:color="auto" w:fill="FFFFFF"/>
+        </w:rPr>
         <w:t>* = Corresponding author</w:t>
       </w:r>
     </w:p>
@@ -449,14 +500,6 @@
     <w:p>
       <w:pPr>
         <w:rPr>
-          <w:shd w:val="clear" w:color="auto" w:fill="FFFFFF"/>
-        </w:rPr>
-      </w:pPr>
-    </w:p>
-    <w:p>
-      <w:pPr>
-        <w:spacing w:after="0" w:line="240" w:lineRule="auto"/>
-        <w:rPr>
           <w:b/>
           <w:sz w:val="28"/>
           <w:szCs w:val="28"/>
@@ -468,7 +511,166 @@
           <w:sz w:val="28"/>
           <w:szCs w:val="28"/>
         </w:rPr>
-        <w:br w:type="page"/>
+        <w:lastRenderedPageBreak/>
+        <w:t>Abstract</w:t>
+      </w:r>
+    </w:p>
+    <w:p>
+      <w:pPr>
+        <w:rPr>
+          <w:shd w:val="clear" w:color="auto" w:fill="FFFFFF"/>
+        </w:rPr>
+      </w:pPr>
+      <w:r>
+        <w:rPr>
+          <w:shd w:val="clear" w:color="auto" w:fill="FFFFFF"/>
+        </w:rPr>
+        <w:t>Background</w:t>
+      </w:r>
+    </w:p>
+    <w:p>
+      <w:pPr>
+        <w:rPr>
+          <w:shd w:val="clear" w:color="auto" w:fill="FFFFFF"/>
+        </w:rPr>
+      </w:pPr>
+      <w:r>
+        <w:rPr>
+          <w:shd w:val="clear" w:color="auto" w:fill="FFFFFF"/>
+        </w:rPr>
+        <w:t>PLACEHOLDER</w:t>
+      </w:r>
+    </w:p>
+    <w:p>
+      <w:pPr>
+        <w:rPr>
+          <w:shd w:val="clear" w:color="auto" w:fill="FFFFFF"/>
+        </w:rPr>
+      </w:pPr>
+    </w:p>
+    <w:p>
+      <w:pPr>
+        <w:rPr>
+          <w:shd w:val="clear" w:color="auto" w:fill="FFFFFF"/>
+        </w:rPr>
+      </w:pPr>
+      <w:r>
+        <w:rPr>
+          <w:shd w:val="clear" w:color="auto" w:fill="FFFFFF"/>
+        </w:rPr>
+        <w:t>Methods</w:t>
+      </w:r>
+    </w:p>
+    <w:p>
+      <w:pPr>
+        <w:rPr>
+          <w:shd w:val="clear" w:color="auto" w:fill="FFFFFF"/>
+        </w:rPr>
+      </w:pPr>
+      <w:r>
+        <w:rPr>
+          <w:shd w:val="clear" w:color="auto" w:fill="FFFFFF"/>
+        </w:rPr>
+        <w:t>PLACEHOLDER</w:t>
+      </w:r>
+    </w:p>
+    <w:p>
+      <w:pPr>
+        <w:rPr>
+          <w:shd w:val="clear" w:color="auto" w:fill="FFFFFF"/>
+        </w:rPr>
+      </w:pPr>
+    </w:p>
+    <w:p>
+      <w:pPr>
+        <w:rPr>
+          <w:shd w:val="clear" w:color="auto" w:fill="FFFFFF"/>
+        </w:rPr>
+      </w:pPr>
+      <w:r>
+        <w:rPr>
+          <w:shd w:val="clear" w:color="auto" w:fill="FFFFFF"/>
+        </w:rPr>
+        <w:t>Findings</w:t>
+      </w:r>
+    </w:p>
+    <w:p>
+      <w:pPr>
+        <w:rPr>
+          <w:shd w:val="clear" w:color="auto" w:fill="FFFFFF"/>
+        </w:rPr>
+      </w:pPr>
+      <w:r>
+        <w:rPr>
+          <w:shd w:val="clear" w:color="auto" w:fill="FFFFFF"/>
+        </w:rPr>
+        <w:t>PLACEHOLDER</w:t>
+      </w:r>
+    </w:p>
+    <w:p>
+      <w:pPr>
+        <w:rPr>
+          <w:shd w:val="clear" w:color="auto" w:fill="FFFFFF"/>
+        </w:rPr>
+      </w:pPr>
+    </w:p>
+    <w:p>
+      <w:pPr>
+        <w:rPr>
+          <w:shd w:val="clear" w:color="auto" w:fill="FFFFFF"/>
+        </w:rPr>
+      </w:pPr>
+      <w:r>
+        <w:rPr>
+          <w:shd w:val="clear" w:color="auto" w:fill="FFFFFF"/>
+        </w:rPr>
+        <w:t>Interpretation</w:t>
+      </w:r>
+    </w:p>
+    <w:p>
+      <w:pPr>
+        <w:rPr>
+          <w:shd w:val="clear" w:color="auto" w:fill="FFFFFF"/>
+        </w:rPr>
+      </w:pPr>
+      <w:r>
+        <w:rPr>
+          <w:shd w:val="clear" w:color="auto" w:fill="FFFFFF"/>
+        </w:rPr>
+        <w:t>PLACEHOLDER</w:t>
+      </w:r>
+    </w:p>
+    <w:p>
+      <w:pPr>
+        <w:rPr>
+          <w:shd w:val="clear" w:color="auto" w:fill="FFFFFF"/>
+        </w:rPr>
+      </w:pPr>
+    </w:p>
+    <w:p>
+      <w:pPr>
+        <w:rPr>
+          <w:shd w:val="clear" w:color="auto" w:fill="FFFFFF"/>
+        </w:rPr>
+      </w:pPr>
+      <w:r>
+        <w:rPr>
+          <w:shd w:val="clear" w:color="auto" w:fill="FFFFFF"/>
+        </w:rPr>
+        <w:t>Funding</w:t>
+      </w:r>
+    </w:p>
+    <w:p>
+      <w:pPr>
+        <w:rPr>
+          <w:shd w:val="clear" w:color="auto" w:fill="FFFFFF"/>
+        </w:rPr>
+      </w:pPr>
+      <w:r>
+        <w:rPr>
+          <w:shd w:val="clear" w:color="auto" w:fill="FFFFFF"/>
+        </w:rPr>
+        <w:t>PLACEHOLDER</w:t>
       </w:r>
     </w:p>
     <w:p>
@@ -479,172 +681,18 @@
           <w:szCs w:val="28"/>
         </w:rPr>
       </w:pPr>
-      <w:r>
+    </w:p>
+    <w:p/>
+    <w:p>
+      <w:pPr>
         <w:rPr>
           <w:b/>
           <w:sz w:val="28"/>
           <w:szCs w:val="28"/>
         </w:rPr>
-        <w:lastRenderedPageBreak/>
-        <w:t>Abstract</w:t>
-      </w:r>
-    </w:p>
-    <w:p>
-      <w:pPr>
-        <w:rPr>
-          <w:shd w:val="clear" w:color="auto" w:fill="FFFFFF"/>
-        </w:rPr>
-      </w:pPr>
-      <w:r>
-        <w:rPr>
-          <w:shd w:val="clear" w:color="auto" w:fill="FFFFFF"/>
-        </w:rPr>
-        <w:t>Background</w:t>
-      </w:r>
-    </w:p>
-    <w:p>
-      <w:pPr>
-        <w:rPr>
-          <w:shd w:val="clear" w:color="auto" w:fill="FFFFFF"/>
-        </w:rPr>
-      </w:pPr>
-      <w:r>
-        <w:rPr>
-          <w:shd w:val="clear" w:color="auto" w:fill="FFFFFF"/>
-        </w:rPr>
-        <w:t>PLACEHOLDER</w:t>
-      </w:r>
-    </w:p>
-    <w:p>
-      <w:pPr>
-        <w:rPr>
-          <w:shd w:val="clear" w:color="auto" w:fill="FFFFFF"/>
-        </w:rPr>
-      </w:pPr>
-    </w:p>
-    <w:p>
-      <w:pPr>
-        <w:rPr>
-          <w:shd w:val="clear" w:color="auto" w:fill="FFFFFF"/>
-        </w:rPr>
-      </w:pPr>
-      <w:r>
-        <w:rPr>
-          <w:shd w:val="clear" w:color="auto" w:fill="FFFFFF"/>
-        </w:rPr>
-        <w:t>Methods</w:t>
-      </w:r>
-    </w:p>
-    <w:p>
-      <w:pPr>
-        <w:rPr>
-          <w:shd w:val="clear" w:color="auto" w:fill="FFFFFF"/>
-        </w:rPr>
-      </w:pPr>
-      <w:r>
-        <w:rPr>
-          <w:shd w:val="clear" w:color="auto" w:fill="FFFFFF"/>
-        </w:rPr>
-        <w:t>PLACEHOLDER</w:t>
-      </w:r>
-    </w:p>
-    <w:p>
-      <w:pPr>
-        <w:rPr>
-          <w:shd w:val="clear" w:color="auto" w:fill="FFFFFF"/>
-        </w:rPr>
-      </w:pPr>
-    </w:p>
-    <w:p>
-      <w:pPr>
-        <w:rPr>
-          <w:shd w:val="clear" w:color="auto" w:fill="FFFFFF"/>
-        </w:rPr>
-      </w:pPr>
-      <w:r>
-        <w:rPr>
-          <w:shd w:val="clear" w:color="auto" w:fill="FFFFFF"/>
-        </w:rPr>
-        <w:t>Findings</w:t>
-      </w:r>
-    </w:p>
-    <w:p>
-      <w:pPr>
-        <w:rPr>
-          <w:shd w:val="clear" w:color="auto" w:fill="FFFFFF"/>
-        </w:rPr>
-      </w:pPr>
-      <w:r>
-        <w:rPr>
-          <w:shd w:val="clear" w:color="auto" w:fill="FFFFFF"/>
-        </w:rPr>
-        <w:t>PLACEHOLDER</w:t>
-      </w:r>
-    </w:p>
-    <w:p>
-      <w:pPr>
-        <w:rPr>
-          <w:shd w:val="clear" w:color="auto" w:fill="FFFFFF"/>
-        </w:rPr>
-      </w:pPr>
-    </w:p>
-    <w:p>
-      <w:pPr>
-        <w:rPr>
-          <w:shd w:val="clear" w:color="auto" w:fill="FFFFFF"/>
-        </w:rPr>
-      </w:pPr>
-      <w:r>
-        <w:rPr>
-          <w:shd w:val="clear" w:color="auto" w:fill="FFFFFF"/>
-        </w:rPr>
-        <w:t>Interpretation</w:t>
-      </w:r>
-    </w:p>
-    <w:p>
-      <w:pPr>
-        <w:rPr>
-          <w:shd w:val="clear" w:color="auto" w:fill="FFFFFF"/>
-        </w:rPr>
-      </w:pPr>
-      <w:r>
-        <w:rPr>
-          <w:shd w:val="clear" w:color="auto" w:fill="FFFFFF"/>
-        </w:rPr>
-        <w:t>PLACEHOLDER</w:t>
-      </w:r>
-    </w:p>
-    <w:p>
-      <w:pPr>
-        <w:rPr>
-          <w:shd w:val="clear" w:color="auto" w:fill="FFFFFF"/>
-        </w:rPr>
-      </w:pPr>
-    </w:p>
-    <w:p>
-      <w:pPr>
-        <w:rPr>
-          <w:shd w:val="clear" w:color="auto" w:fill="FFFFFF"/>
-        </w:rPr>
-      </w:pPr>
-      <w:r>
-        <w:rPr>
-          <w:shd w:val="clear" w:color="auto" w:fill="FFFFFF"/>
-        </w:rPr>
-        <w:t>Funding</w:t>
-      </w:r>
-    </w:p>
-    <w:p>
-      <w:pPr>
-        <w:rPr>
-          <w:shd w:val="clear" w:color="auto" w:fill="FFFFFF"/>
-        </w:rPr>
-      </w:pPr>
-      <w:r>
-        <w:rPr>
-          <w:shd w:val="clear" w:color="auto" w:fill="FFFFFF"/>
-        </w:rPr>
-        <w:t>PLACEHOLDER</w:t>
+      </w:pPr>
+      <w:r>
+        <w:br w:type="page"/>
       </w:r>
     </w:p>
     <w:p>
@@ -655,478 +703,1265 @@
           <w:szCs w:val="28"/>
         </w:rPr>
       </w:pPr>
-    </w:p>
-    <w:p/>
-    <w:p>
-      <w:pPr>
+      <w:r>
         <w:rPr>
           <w:b/>
           <w:sz w:val="28"/>
           <w:szCs w:val="28"/>
         </w:rPr>
-      </w:pPr>
-      <w:r>
-        <w:br w:type="page"/>
-      </w:r>
-    </w:p>
-    <w:p>
-      <w:pPr>
+        <w:lastRenderedPageBreak/>
+        <w:t>Introduction</w:t>
+      </w:r>
+      <w:r>
         <w:rPr>
           <w:b/>
           <w:sz w:val="28"/>
           <w:szCs w:val="28"/>
         </w:rPr>
-      </w:pPr>
+        <w:t xml:space="preserve"> </w:t>
+      </w:r>
+      <w:r>
+        <w:rPr>
+          <w:b/>
+          <w:color w:val="7030A0"/>
+          <w:sz w:val="28"/>
+          <w:szCs w:val="28"/>
+        </w:rPr>
+        <w:t>[CH]</w:t>
+      </w:r>
+    </w:p>
+    <w:p>
+      <w:pPr>
+        <w:pStyle w:val="ListParagraph"/>
+        <w:numPr>
+          <w:ilvl w:val="0"/>
+          <w:numId w:val="1"/>
+        </w:numPr>
+        <w:rPr>
+          <w:shd w:val="clear" w:color="auto" w:fill="FFFFFF"/>
+        </w:rPr>
+      </w:pPr>
+      <w:r>
+        <w:rPr>
+          <w:shd w:val="clear" w:color="auto" w:fill="FFFFFF"/>
+        </w:rPr>
+        <w:t>Effective pandemic management needs accurate and equitable risk assessment and management.</w:t>
+      </w:r>
+    </w:p>
+    <w:p>
+      <w:pPr>
+        <w:pStyle w:val="ListParagraph"/>
+        <w:numPr>
+          <w:ilvl w:val="0"/>
+          <w:numId w:val="1"/>
+        </w:numPr>
+        <w:rPr>
+          <w:shd w:val="clear" w:color="auto" w:fill="FFFFFF"/>
+        </w:rPr>
+      </w:pPr>
+      <w:r>
+        <w:rPr>
+          <w:shd w:val="clear" w:color="auto" w:fill="FFFFFF"/>
+        </w:rPr>
+        <w:t xml:space="preserve">Impacts of COVID-19 vary drastically in different population segments. </w:t>
+      </w:r>
+      <w:r>
+        <w:rPr>
+          <w:shd w:val="clear" w:color="auto" w:fill="FFFFFF"/>
+        </w:rPr>
+        <w:t>Science is imperfect and evolves daily</w:t>
+      </w:r>
+      <w:r>
+        <w:rPr>
+          <w:shd w:val="clear" w:color="auto" w:fill="FFFFFF"/>
+        </w:rPr>
+        <w:t>.</w:t>
+      </w:r>
+    </w:p>
+    <w:p>
+      <w:pPr>
+        <w:pStyle w:val="ListParagraph"/>
+        <w:numPr>
+          <w:ilvl w:val="0"/>
+          <w:numId w:val="1"/>
+        </w:numPr>
+        <w:rPr>
+          <w:shd w:val="clear" w:color="auto" w:fill="FFFFFF"/>
+        </w:rPr>
+      </w:pPr>
+      <w:r>
+        <w:rPr>
+          <w:shd w:val="clear" w:color="auto" w:fill="FFFFFF"/>
+        </w:rPr>
+        <w:t>COVID-19 risk needs to consider geography, demographics, health condition, and health behaviors (adherence to public health guideline)</w:t>
+      </w:r>
+      <w:r>
+        <w:rPr>
+          <w:shd w:val="clear" w:color="auto" w:fill="FFFFFF"/>
+        </w:rPr>
+        <w:t>. The last element is often overlooked by many risk assessment tools and infectious disease forecasting models.</w:t>
+      </w:r>
+    </w:p>
+    <w:p>
+      <w:pPr>
+        <w:pStyle w:val="ListParagraph"/>
+        <w:numPr>
+          <w:ilvl w:val="0"/>
+          <w:numId w:val="1"/>
+        </w:numPr>
+        <w:rPr>
+          <w:shd w:val="clear" w:color="auto" w:fill="FFFFFF"/>
+        </w:rPr>
+      </w:pPr>
+      <w:r>
+        <w:rPr>
+          <w:shd w:val="clear" w:color="auto" w:fill="FFFFFF"/>
+        </w:rPr>
+        <w:t xml:space="preserve">In this paper, we developed and validated an individual COVID-19 risk calculator integrating user input with the best available information from the </w:t>
+      </w:r>
+      <w:r>
+        <w:rPr>
+          <w:shd w:val="clear" w:color="auto" w:fill="FFFFFF"/>
+        </w:rPr>
+        <w:t xml:space="preserve">official report and peer-reviewed </w:t>
+      </w:r>
+      <w:r>
+        <w:rPr>
+          <w:shd w:val="clear" w:color="auto" w:fill="FFFFFF"/>
+        </w:rPr>
+        <w:t>literature</w:t>
+      </w:r>
+      <w:r>
+        <w:rPr>
+          <w:shd w:val="clear" w:color="auto" w:fill="FFFFFF"/>
+        </w:rPr>
+        <w:t xml:space="preserve">. We provided an open-source, web-based interactive risk calculator for general public consumption, and developed an Application Programming Interface (API) for easy integration with other decision support tools. We compared individual-level estimates with the UK-based Nexoid </w:t>
+      </w:r>
+      <w:r>
+        <w:rPr>
+          <w:shd w:val="clear" w:color="auto" w:fill="FFFFFF"/>
+        </w:rPr>
+        <w:t>COVID-19 Survival Calculator</w:t>
+      </w:r>
+      <w:r>
+        <w:rPr>
+          <w:shd w:val="clear" w:color="auto" w:fill="FFFFFF"/>
+        </w:rPr>
+        <w:t xml:space="preserve"> and observed similar performance from the two calculators.  </w:t>
+      </w:r>
+    </w:p>
+    <w:p>
+      <w:pPr>
+        <w:pStyle w:val="ListParagraph"/>
+        <w:numPr>
+          <w:ilvl w:val="0"/>
+          <w:numId w:val="1"/>
+        </w:numPr>
+        <w:rPr>
+          <w:shd w:val="clear" w:color="auto" w:fill="FFFFFF"/>
+        </w:rPr>
+      </w:pPr>
+      <w:r>
+        <w:rPr>
+          <w:shd w:val="clear" w:color="auto" w:fill="FFFFFF"/>
+        </w:rPr>
+        <w:t xml:space="preserve">Our risk calculator empowers individuals to understand their risk profiles and encourage health behaviors that reduce the individual and community COVID-19 risk such as social distancing, wearing masks, and </w:t>
+      </w:r>
+      <w:r>
+        <w:rPr>
+          <w:shd w:val="clear" w:color="auto" w:fill="FFFFFF"/>
+        </w:rPr>
+        <w:t>getting the vaccine. On a policy level, our calculator allows risk stratification and effective management of population health. The risk score can be used to effectively allocate vaccine and other pandemic management resources.</w:t>
+      </w:r>
+    </w:p>
+    <w:p>
+      <w:pPr>
+        <w:rPr>
+          <w:shd w:val="clear" w:color="auto" w:fill="FFFFFF"/>
+        </w:rPr>
+      </w:pPr>
+    </w:p>
+    <w:p>
+      <w:pPr>
+        <w:rPr>
+          <w:shd w:val="clear" w:color="auto" w:fill="FFFFFF"/>
+        </w:rPr>
+      </w:pPr>
+      <w:r>
+        <w:fldChar w:fldCharType="begin"/>
+      </w:r>
+      <w:r>
+        <w:rPr>
+          <w:shd w:val="clear" w:color="auto" w:fill="FFFFFF"/>
+        </w:rPr>
+        <w:instrText>ADDIN EN.CITE &lt;EndNote&gt;&lt;Cite&gt;&lt;Author&gt;Bearak&lt;/Author&gt;&lt;Year&gt;2020&lt;/Year&gt;&lt;RecNum&gt;1190&lt;/RecNum&gt;&lt;DisplayText&gt;&lt;style face="superscript"&gt;5&lt;/style&gt;&lt;/DisplayText&gt;&lt;record&gt;&lt;rec-number&gt;1190&lt;/rec-number&gt;&lt;foreign-keys&gt;&lt;key app="EN" db-id="5v5xpasrytpefpe52xr5a9vvtrww9ts0p9d9" timestamp="1595534521"&gt;1190&lt;/key&gt;&lt;/foreign-keys&gt;&lt;ref-type name="Journal Article"&gt;17&lt;/ref-type&gt;&lt;contributors&gt;&lt;authors&gt;&lt;author&gt;Bearak, Jonathan&lt;/author&gt;&lt;author&gt;Popinchalk, Anna&lt;/author&gt;&lt;author&gt;Ganatra, Bela&lt;/author&gt;&lt;author&gt;Moller, Ann-Beth&lt;/author&gt;&lt;author&gt;Tunçalp, Özge&lt;/author&gt;&lt;author&gt;Beavin, Cynthia&lt;/author&gt;&lt;author&gt;Kwok, Lorraine&lt;/author&gt;&lt;author&gt;Alkema, Leontine&lt;/author&gt;&lt;/authors&gt;&lt;/contributors&gt;&lt;titles&gt;&lt;title&gt;Unintended pregnancy and abortion by income, region, and the legal status of abortion: estimates from a comprehensive model for 1990-2019&lt;/title&gt;&lt;secondary-title&gt;The Lancet Global Health&lt;/secondary-title&gt;&lt;/titles&gt;&lt;periodical&gt;&lt;full-title&gt;The Lancet Global Health&lt;/full-title&gt;&lt;/periodical&gt;&lt;edition&gt;07/23/2020&lt;/edition&gt;&lt;dates&gt;&lt;year&gt;2020&lt;/year&gt;&lt;pub-dates&gt;&lt;date&gt;07/22/2020&lt;/date&gt;&lt;/pub-dates&gt;&lt;/dates&gt;&lt;publisher&gt;Elsevier&lt;/publisher&gt;&lt;isbn&gt;2214-109X&lt;/isbn&gt;&lt;urls&gt;&lt;related-urls&gt;&lt;url&gt;https://doi.org/10.1016/S2214-109X(20)30315-6&lt;/url&gt;&lt;/related-urls&gt;&lt;/urls&gt;&lt;electronic-resource-num&gt;10.1016/S2214-109X(20)30315-6&lt;/electronic-resource-num&gt;&lt;access-date&gt;2020/07/23&lt;/access-date&gt;&lt;/record&gt;&lt;/Cite&gt;&lt;/EndNote&gt;</w:instrText>
+      </w:r>
+      <w:r>
+        <w:rPr>
+          <w:shd w:val="clear" w:color="auto" w:fill="FFFFFF"/>
+        </w:rPr>
+        <w:fldChar w:fldCharType="end"/>
+      </w:r>
+      <w:r>
+        <w:fldChar w:fldCharType="begin"/>
+      </w:r>
+      <w:r>
+        <w:rPr>
+          <w:shd w:val="clear" w:color="auto" w:fill="FFFFFF"/>
+        </w:rPr>
+        <w:instrText>ADDIN EN.CITE</w:instrText>
+      </w:r>
+      <w:r>
+        <w:fldChar w:fldCharType="begin"/>
+      </w:r>
+      <w:r>
+        <w:rPr>
+          <w:shd w:val="clear" w:color="auto" w:fill="FFFFFF"/>
+        </w:rPr>
+        <w:instrText>ADDIN EN.CITE.DATA</w:instrText>
+      </w:r>
+      <w:r>
+        <w:rPr>
+          <w:shd w:val="clear" w:color="auto" w:fill="FFFFFF"/>
+        </w:rPr>
+        <w:fldChar w:fldCharType="end"/>
+      </w:r>
+      <w:r>
+        <w:rPr>
+          <w:shd w:val="clear" w:color="auto" w:fill="FFFFFF"/>
+        </w:rPr>
+        <w:fldChar w:fldCharType="end"/>
+      </w:r>
+      <w:r>
+        <w:fldChar w:fldCharType="begin"/>
+      </w:r>
+      <w:r>
+        <w:rPr>
+          <w:shd w:val="clear" w:color="auto" w:fill="FFFFFF"/>
+        </w:rPr>
+        <w:instrText>ADDIN EN.CITE</w:instrText>
+      </w:r>
+      <w:r>
+        <w:fldChar w:fldCharType="begin"/>
+      </w:r>
+      <w:r>
+        <w:rPr>
+          <w:shd w:val="clear" w:color="auto" w:fill="FFFFFF"/>
+        </w:rPr>
+        <w:instrText>ADDIN EN.CITE.DATA</w:instrText>
+      </w:r>
+      <w:r>
+        <w:rPr>
+          <w:shd w:val="clear" w:color="auto" w:fill="FFFFFF"/>
+        </w:rPr>
+        <w:fldChar w:fldCharType="end"/>
+      </w:r>
+      <w:r>
+        <w:rPr>
+          <w:shd w:val="clear" w:color="auto" w:fill="FFFFFF"/>
+        </w:rPr>
+        <w:fldChar w:fldCharType="end"/>
+      </w:r>
+      <w:r>
+        <w:fldChar w:fldCharType="begin"/>
+      </w:r>
+      <w:r>
+        <w:rPr>
+          <w:shd w:val="clear" w:color="auto" w:fill="FFFFFF"/>
+        </w:rPr>
+        <w:instrText>ADDIN EN.CITE &lt;EndNote&gt;&lt;Cite&gt;&lt;Author&gt;Royal College of Obstetricians and Gynaecologists (RCOG)&lt;/Author&gt;&lt;Year&gt;2015&lt;/Year&gt;&lt;RecNum&gt;58&lt;/RecNum&gt;&lt;DisplayText&gt;&lt;style face="superscript"&gt;8&lt;/style&gt;&lt;/DisplayText&gt;&lt;record&gt;&lt;rec-number&gt;58&lt;/rec-number&gt;&lt;foreign-keys&gt;&lt;key app="EN" db-id="5v5xpasrytpefpe52xr5a9vvtrww9ts0p9d9" timestamp="1591738194"&gt;58&lt;/key&gt;&lt;/foreign-keys&gt;&lt;ref-type name="Report"&gt;27&lt;/ref-type&gt;&lt;contributors&gt;&lt;authors&gt;&lt;author&gt;Royal College of Obstetricians and Gynaecologists (RCOG), &lt;/author&gt;&lt;/authors&gt;&lt;secondary-authors&gt;&lt;author&gt;RCOG&lt;/author&gt;&lt;/secondary-authors&gt;&lt;tertiary-authors&gt;&lt;author&gt;Royal College of Obstetricians &amp;amp; Gynaecologists&lt;/author&gt;&lt;/tertiary-authors&gt;&lt;/contributors&gt;&lt;titles&gt;&lt;title&gt;Best practice in  comprehensive abortion care&lt;/title&gt;&lt;secondary-title&gt;Best Practice Paper No. 2&lt;/secondary-title&gt;&lt;/titles&gt;&lt;dates&gt;&lt;year&gt;2015&lt;/year&gt;&lt;pub-dates&gt;&lt;date&gt;6/2015&lt;/date&gt;&lt;/pub-dates&gt;&lt;/dates&gt;&lt;pub-location&gt;London&lt;/pub-location&gt;&lt;label&gt;54&lt;/label&gt;&lt;urls&gt;&lt;related-urls&gt;&lt;url&gt;&lt;style face="underline" font="default" size="100%"&gt;https://www.rcog.org.uk/globalassets/documents/guidelines/best-practice-papers/best-practice-paper-2.pdf&lt;/style&gt;&lt;/url&gt;&lt;/related-urls&gt;&lt;/urls&gt;&lt;access-date&gt;10/1/2018&lt;/access-date&gt;&lt;/record&gt;&lt;/Cite&gt;&lt;/EndNote&gt;</w:instrText>
+      </w:r>
+      <w:r>
+        <w:rPr>
+          <w:shd w:val="clear" w:color="auto" w:fill="FFFFFF"/>
+        </w:rPr>
+        <w:fldChar w:fldCharType="end"/>
+      </w:r>
       <w:r>
         <w:rPr>
           <w:b/>
           <w:sz w:val="28"/>
           <w:szCs w:val="28"/>
         </w:rPr>
+        <w:t>Methods</w:t>
+      </w:r>
+    </w:p>
+    <w:p>
+      <w:pPr>
+        <w:rPr>
+          <w:b/>
+          <w:shd w:val="clear" w:color="auto" w:fill="FFFFFF"/>
+        </w:rPr>
+      </w:pPr>
+      <w:r>
+        <w:rPr>
+          <w:b/>
+          <w:shd w:val="clear" w:color="auto" w:fill="FFFFFF"/>
+        </w:rPr>
+        <w:t>Risk calculator</w:t>
+      </w:r>
+    </w:p>
+    <w:p>
+      <w:pPr>
+        <w:pStyle w:val="ListParagraph"/>
+        <w:numPr>
+          <w:ilvl w:val="0"/>
+          <w:numId w:val="2"/>
+        </w:numPr>
+        <w:rPr>
+          <w:shd w:val="clear" w:color="auto" w:fill="FFFFFF"/>
+        </w:rPr>
+      </w:pPr>
+      <w:r>
+        <w:rPr>
+          <w:shd w:val="clear" w:color="auto" w:fill="FFFFFF"/>
+        </w:rPr>
+        <w:t>Conceptual framework: data, major modules (exposure/susceptibility/risk characterization)</w:t>
+      </w:r>
+      <w:r>
+        <w:rPr>
+          <w:shd w:val="clear" w:color="auto" w:fill="FFFFFF"/>
+        </w:rPr>
+        <w:t xml:space="preserve"> </w:t>
+      </w:r>
+      <w:r>
+        <w:rPr>
+          <w:color w:val="7030A0"/>
+          <w:shd w:val="clear" w:color="auto" w:fill="FFFFFF"/>
+        </w:rPr>
+        <w:t>[CH]</w:t>
+      </w:r>
+    </w:p>
+    <w:p>
+      <w:pPr>
+        <w:pStyle w:val="ListParagraph"/>
+        <w:numPr>
+          <w:ilvl w:val="0"/>
+          <w:numId w:val="2"/>
+        </w:numPr>
+        <w:rPr>
+          <w:shd w:val="clear" w:color="auto" w:fill="FFFFFF"/>
+        </w:rPr>
+      </w:pPr>
+      <w:r>
+        <w:rPr>
+          <w:shd w:val="clear" w:color="auto" w:fill="FFFFFF"/>
+        </w:rPr>
+        <w:t>Exposure module</w:t>
+      </w:r>
+      <w:r>
+        <w:rPr>
+          <w:shd w:val="clear" w:color="auto" w:fill="FFFFFF"/>
+        </w:rPr>
+        <w:t xml:space="preserve"> </w:t>
+      </w:r>
+    </w:p>
+    <w:p>
+      <w:pPr>
+        <w:pStyle w:val="ListParagraph"/>
+        <w:numPr>
+          <w:ilvl w:val="1"/>
+          <w:numId w:val="2"/>
+        </w:numPr>
+        <w:rPr>
+          <w:shd w:val="clear" w:color="auto" w:fill="FFFFFF"/>
+        </w:rPr>
+      </w:pPr>
+      <w:r>
+        <w:rPr>
+          <w:shd w:val="clear" w:color="auto" w:fill="FFFFFF"/>
+        </w:rPr>
+        <w:t>Community transmission</w:t>
+      </w:r>
+      <w:r>
+        <w:rPr>
+          <w:shd w:val="clear" w:color="auto" w:fill="FFFFFF"/>
+        </w:rPr>
+        <w:t xml:space="preserve"> </w:t>
+      </w:r>
+      <w:r>
+        <w:rPr>
+          <w:color w:val="70AD47" w:themeColor="accent6"/>
+          <w:shd w:val="clear" w:color="auto" w:fill="FFFFFF"/>
+        </w:rPr>
+        <w:t>[EL]</w:t>
+      </w:r>
+    </w:p>
+    <w:p>
+      <w:pPr>
+        <w:pStyle w:val="ListParagraph"/>
+        <w:numPr>
+          <w:ilvl w:val="2"/>
+          <w:numId w:val="2"/>
+        </w:numPr>
+        <w:rPr>
+          <w:shd w:val="clear" w:color="auto" w:fill="FFFFFF"/>
+        </w:rPr>
+      </w:pPr>
+      <w:r>
+        <w:rPr>
+          <w:shd w:val="clear" w:color="auto" w:fill="FFFFFF"/>
+        </w:rPr>
+        <w:t>Under-reporting</w:t>
+      </w:r>
+    </w:p>
+    <w:p>
+      <w:pPr>
+        <w:pStyle w:val="ListParagraph"/>
+        <w:numPr>
+          <w:ilvl w:val="1"/>
+          <w:numId w:val="2"/>
+        </w:numPr>
+        <w:rPr>
+          <w:shd w:val="clear" w:color="auto" w:fill="FFFFFF"/>
+        </w:rPr>
+      </w:pPr>
+      <w:r>
+        <w:rPr>
+          <w:shd w:val="clear" w:color="auto" w:fill="FFFFFF"/>
+        </w:rPr>
+        <w:t>Symptomatic cases</w:t>
+      </w:r>
+      <w:r>
+        <w:rPr>
+          <w:shd w:val="clear" w:color="auto" w:fill="FFFFFF"/>
+        </w:rPr>
+        <w:t xml:space="preserve"> </w:t>
+      </w:r>
+      <w:r>
+        <w:rPr>
+          <w:color w:val="FFC000"/>
+          <w:shd w:val="clear" w:color="auto" w:fill="FFFFFF"/>
+        </w:rPr>
+        <w:t>[EPR]</w:t>
+      </w:r>
+    </w:p>
+    <w:p>
+      <w:pPr>
+        <w:pStyle w:val="ListParagraph"/>
+        <w:numPr>
+          <w:ilvl w:val="1"/>
+          <w:numId w:val="2"/>
+        </w:numPr>
+        <w:rPr>
+          <w:shd w:val="clear" w:color="auto" w:fill="FFFFFF"/>
+        </w:rPr>
+      </w:pPr>
+      <w:r>
+        <w:rPr>
+          <w:shd w:val="clear" w:color="auto" w:fill="FFFFFF"/>
+        </w:rPr>
+        <w:t xml:space="preserve">Efficacy of handwashing and PPE </w:t>
+      </w:r>
+      <w:r>
+        <w:rPr>
+          <w:color w:val="7030A0"/>
+          <w:shd w:val="clear" w:color="auto" w:fill="FFFFFF"/>
+        </w:rPr>
+        <w:t>[CH]</w:t>
+      </w:r>
+    </w:p>
+    <w:p>
+      <w:pPr>
+        <w:pStyle w:val="ListParagraph"/>
+        <w:numPr>
+          <w:ilvl w:val="0"/>
+          <w:numId w:val="2"/>
+        </w:numPr>
+        <w:rPr>
+          <w:shd w:val="clear" w:color="auto" w:fill="FFFFFF"/>
+        </w:rPr>
+      </w:pPr>
+      <w:r>
+        <w:rPr>
+          <w:shd w:val="clear" w:color="auto" w:fill="FFFFFF"/>
+        </w:rPr>
+        <w:t>Susceptibility module</w:t>
+      </w:r>
+      <w:r>
+        <w:rPr>
+          <w:shd w:val="clear" w:color="auto" w:fill="FFFFFF"/>
+        </w:rPr>
+        <w:t xml:space="preserve"> </w:t>
+      </w:r>
+      <w:r>
+        <w:rPr>
+          <w:color w:val="70AD47" w:themeColor="accent6"/>
+          <w:shd w:val="clear" w:color="auto" w:fill="FFFFFF"/>
+        </w:rPr>
+        <w:t>[EL]</w:t>
+      </w:r>
+    </w:p>
+    <w:p>
+      <w:pPr>
+        <w:pStyle w:val="ListParagraph"/>
+        <w:numPr>
+          <w:ilvl w:val="1"/>
+          <w:numId w:val="2"/>
+        </w:numPr>
+        <w:rPr>
+          <w:shd w:val="clear" w:color="auto" w:fill="FFFFFF"/>
+        </w:rPr>
+      </w:pPr>
+      <w:r>
+        <w:rPr>
+          <w:shd w:val="clear" w:color="auto" w:fill="FFFFFF"/>
+        </w:rPr>
+        <w:t>Hospitalization, ICU, deaths</w:t>
+      </w:r>
+    </w:p>
+    <w:p>
+      <w:pPr>
+        <w:pStyle w:val="ListParagraph"/>
+        <w:numPr>
+          <w:ilvl w:val="1"/>
+          <w:numId w:val="2"/>
+        </w:numPr>
+        <w:rPr>
+          <w:shd w:val="clear" w:color="auto" w:fill="FFFFFF"/>
+        </w:rPr>
+      </w:pPr>
+      <w:r>
+        <w:rPr>
+          <w:shd w:val="clear" w:color="auto" w:fill="FFFFFF"/>
+        </w:rPr>
+        <w:t>Risk factors</w:t>
+      </w:r>
+    </w:p>
+    <w:p>
+      <w:pPr>
+        <w:pStyle w:val="ListParagraph"/>
+        <w:numPr>
+          <w:ilvl w:val="0"/>
+          <w:numId w:val="2"/>
+        </w:numPr>
+        <w:rPr>
+          <w:shd w:val="clear" w:color="auto" w:fill="FFFFFF"/>
+        </w:rPr>
+      </w:pPr>
+      <w:r>
+        <w:rPr>
+          <w:shd w:val="clear" w:color="auto" w:fill="FFFFFF"/>
+        </w:rPr>
+        <w:t>Risk characterization</w:t>
+      </w:r>
+      <w:r>
+        <w:rPr>
+          <w:shd w:val="clear" w:color="auto" w:fill="FFFFFF"/>
+        </w:rPr>
+        <w:t xml:space="preserve"> </w:t>
+      </w:r>
+      <w:r>
+        <w:rPr>
+          <w:color w:val="7030A0"/>
+          <w:shd w:val="clear" w:color="auto" w:fill="FFFFFF"/>
+        </w:rPr>
+        <w:t>[CH]</w:t>
+      </w:r>
+    </w:p>
+    <w:p>
+      <w:pPr>
+        <w:pStyle w:val="ListParagraph"/>
+        <w:numPr>
+          <w:ilvl w:val="1"/>
+          <w:numId w:val="2"/>
+        </w:numPr>
+        <w:rPr>
+          <w:shd w:val="clear" w:color="auto" w:fill="FFFFFF"/>
+        </w:rPr>
+      </w:pPr>
+      <w:r>
+        <w:rPr>
+          <w:shd w:val="clear" w:color="auto" w:fill="FFFFFF"/>
+        </w:rPr>
+        <w:t>Normalization to flu</w:t>
+      </w:r>
+    </w:p>
+    <w:p>
+      <w:pPr>
+        <w:pStyle w:val="ListParagraph"/>
+        <w:numPr>
+          <w:ilvl w:val="1"/>
+          <w:numId w:val="2"/>
+        </w:numPr>
+        <w:rPr>
+          <w:shd w:val="clear" w:color="auto" w:fill="FFFFFF"/>
+        </w:rPr>
+      </w:pPr>
+      <w:r>
+        <w:rPr>
+          <w:shd w:val="clear" w:color="auto" w:fill="FFFFFF"/>
+        </w:rPr>
+        <w:t>Log-transformation</w:t>
+      </w:r>
+    </w:p>
+    <w:p>
+      <w:pPr>
+        <w:pStyle w:val="ListParagraph"/>
+        <w:numPr>
+          <w:ilvl w:val="1"/>
+          <w:numId w:val="2"/>
+        </w:numPr>
+        <w:rPr>
+          <w:shd w:val="clear" w:color="auto" w:fill="FFFFFF"/>
+        </w:rPr>
+      </w:pPr>
+      <w:r>
+        <w:rPr>
+          <w:shd w:val="clear" w:color="auto" w:fill="FFFFFF"/>
+        </w:rPr>
+        <w:t>Semi-quantitative score</w:t>
+      </w:r>
+    </w:p>
+    <w:p>
+      <w:pPr>
+        <w:rPr>
+          <w:shd w:val="clear" w:color="auto" w:fill="FFFFFF"/>
+        </w:rPr>
+      </w:pPr>
+    </w:p>
+    <w:p>
+      <w:pPr>
+        <w:rPr>
+          <w:b/>
+          <w:shd w:val="clear" w:color="auto" w:fill="FFFFFF"/>
+        </w:rPr>
+      </w:pPr>
+      <w:r>
+        <w:rPr>
+          <w:b/>
+          <w:shd w:val="clear" w:color="auto" w:fill="FFFFFF"/>
+        </w:rPr>
+        <w:t>Validation</w:t>
+      </w:r>
+    </w:p>
+    <w:p>
+      <w:pPr>
+        <w:pStyle w:val="ListParagraph"/>
+        <w:numPr>
+          <w:ilvl w:val="0"/>
+          <w:numId w:val="4"/>
+        </w:numPr>
+        <w:rPr>
+          <w:shd w:val="clear" w:color="auto" w:fill="FFFFFF"/>
+        </w:rPr>
+      </w:pPr>
+      <w:r>
+        <w:rPr>
+          <w:shd w:val="clear" w:color="auto" w:fill="FFFFFF"/>
+        </w:rPr>
+        <w:t>Nexoid COVID-19 calculator</w:t>
+      </w:r>
+      <w:r>
+        <w:rPr>
+          <w:shd w:val="clear" w:color="auto" w:fill="FFFFFF"/>
+        </w:rPr>
+        <w:t xml:space="preserve"> </w:t>
+      </w:r>
+      <w:r>
+        <w:rPr>
+          <w:color w:val="5B9BD5" w:themeColor="accent1"/>
+          <w:shd w:val="clear" w:color="auto" w:fill="FFFFFF"/>
+        </w:rPr>
+        <w:t>[JS]</w:t>
+      </w:r>
+    </w:p>
+    <w:p>
+      <w:pPr>
+        <w:pStyle w:val="ListParagraph"/>
+        <w:numPr>
+          <w:ilvl w:val="1"/>
+          <w:numId w:val="4"/>
+        </w:numPr>
+        <w:rPr>
+          <w:shd w:val="clear" w:color="auto" w:fill="FFFFFF"/>
+        </w:rPr>
+      </w:pPr>
+      <w:r>
+        <w:rPr>
+          <w:shd w:val="clear" w:color="auto" w:fill="FFFFFF"/>
+        </w:rPr>
+        <w:t>Exposure</w:t>
+      </w:r>
+    </w:p>
+    <w:p>
+      <w:pPr>
+        <w:pStyle w:val="ListParagraph"/>
+        <w:numPr>
+          <w:ilvl w:val="1"/>
+          <w:numId w:val="4"/>
+        </w:numPr>
+        <w:rPr>
+          <w:shd w:val="clear" w:color="auto" w:fill="FFFFFF"/>
+        </w:rPr>
+      </w:pPr>
+      <w:r>
+        <w:rPr>
+          <w:shd w:val="clear" w:color="auto" w:fill="FFFFFF"/>
+        </w:rPr>
+        <w:t>Mortality</w:t>
+      </w:r>
+    </w:p>
+    <w:p>
+      <w:pPr>
+        <w:pStyle w:val="ListParagraph"/>
+        <w:numPr>
+          <w:ilvl w:val="0"/>
+          <w:numId w:val="4"/>
+        </w:numPr>
+        <w:rPr>
+          <w:shd w:val="clear" w:color="auto" w:fill="FFFFFF"/>
+        </w:rPr>
+      </w:pPr>
+      <w:r>
+        <w:rPr>
+          <w:shd w:val="clear" w:color="auto" w:fill="FFFFFF"/>
+        </w:rPr>
         <w:lastRenderedPageBreak/>
-        <w:t>Introduction</w:t>
-      </w:r>
-    </w:p>
-    <w:p>
-      <w:pPr>
-        <w:rPr>
-          <w:shd w:val="clear" w:color="auto" w:fill="FFFFFF"/>
-        </w:rPr>
-      </w:pPr>
-      <w:r>
-        <w:rPr>
-          <w:shd w:val="clear" w:color="auto" w:fill="FFFFFF"/>
-        </w:rPr>
-        <w:t>PLACEHOLDER</w:t>
-      </w:r>
-    </w:p>
-    <w:p>
-      <w:pPr>
-        <w:rPr>
-          <w:shd w:val="clear" w:color="auto" w:fill="FFFFFF"/>
-        </w:rPr>
-      </w:pPr>
-    </w:p>
-    <w:p>
-      <w:pPr>
-        <w:rPr>
-          <w:shd w:val="clear" w:color="auto" w:fill="FFFFFF"/>
-        </w:rPr>
-      </w:pPr>
-      <w:r>
-        <w:fldChar w:fldCharType="begin"/>
-      </w:r>
-      <w:r>
-        <w:rPr>
-          <w:shd w:val="clear" w:color="auto" w:fill="FFFFFF"/>
-        </w:rPr>
-        <w:instrText>ADDIN EN.CITE &lt;EndNote&gt;&lt;Cite&gt;&lt;Author&gt;Bearak&lt;/Author&gt;&lt;Year&gt;2020&lt;/Year&gt;&lt;RecNum&gt;1190&lt;/RecNum&gt;&lt;DisplayText&gt;&lt;style face="superscript"&gt;5&lt;/style&gt;&lt;/DisplayText&gt;&lt;record&gt;&lt;rec-number&gt;1190&lt;/rec-number&gt;&lt;foreign-keys&gt;&lt;key app="EN" db-id="5v5xpasrytpefpe52xr5a9vvtrww9ts0p9d9" timestamp="1595534521"&gt;1190&lt;/key&gt;&lt;/foreign-keys&gt;&lt;ref-type name="Journal Article"&gt;17&lt;/ref-type&gt;&lt;contributors&gt;&lt;authors&gt;&lt;author&gt;Bearak, Jonathan&lt;/author&gt;&lt;author&gt;Popinchalk, Anna&lt;/author&gt;&lt;author&gt;Ganatra, Bela&lt;/author&gt;&lt;author&gt;Moller, Ann-Beth&lt;/author&gt;&lt;author&gt;Tunçalp, Özge&lt;/author&gt;&lt;author&gt;Beavin, Cynthia&lt;/author&gt;&lt;author&gt;Kwok, Lorraine&lt;/author&gt;&lt;author&gt;Alkema, Leontine&lt;/author&gt;&lt;/authors&gt;&lt;/contributors&gt;&lt;titles&gt;&lt;title&gt;Unintended pregnancy and abortion by income, region, and the legal status of abortion: estimates from a comprehensive model for 1990-2019&lt;/title&gt;&lt;secondary-title&gt;The Lancet Global Health&lt;/secondary-title&gt;&lt;/titles&gt;&lt;periodical&gt;&lt;full-title&gt;The Lancet Global Health&lt;/full-title&gt;&lt;/periodical&gt;&lt;edition&gt;07/23/2020&lt;/edition&gt;&lt;dates&gt;&lt;year&gt;2020&lt;/year&gt;&lt;pub-dates&gt;&lt;date&gt;07/22/2020&lt;/date&gt;&lt;/pub-dates&gt;&lt;/dates&gt;&lt;publisher&gt;Elsevier&lt;/publisher&gt;&lt;isbn&gt;2214-109X&lt;/isbn&gt;&lt;urls&gt;&lt;related-urls&gt;&lt;url&gt;https://doi.org/10.1016/S2214-109X(20)30315-6&lt;/url&gt;&lt;/related-urls&gt;&lt;/urls&gt;&lt;electronic-resource-num&gt;10.1016/S2214-109X(20)30315-6&lt;/electronic-resource-num&gt;&lt;access-date&gt;2020/07/23&lt;/access-date&gt;&lt;/record&gt;&lt;/Cite&gt;&lt;/EndNote&gt;</w:instrText>
-      </w:r>
-      <w:r>
-        <w:rPr>
-          <w:shd w:val="clear" w:color="auto" w:fill="FFFFFF"/>
-        </w:rPr>
-        <w:fldChar w:fldCharType="end"/>
-      </w:r>
-      <w:r>
-        <w:fldChar w:fldCharType="begin"/>
-      </w:r>
-      <w:r>
-        <w:rPr>
-          <w:shd w:val="clear" w:color="auto" w:fill="FFFFFF"/>
-        </w:rPr>
-        <w:instrText>ADDIN EN.CITE</w:instrText>
-      </w:r>
-      <w:r>
-        <w:fldChar w:fldCharType="begin"/>
-      </w:r>
-      <w:r>
-        <w:rPr>
-          <w:shd w:val="clear" w:color="auto" w:fill="FFFFFF"/>
-        </w:rPr>
-        <w:instrText>ADDIN EN.CITE.DATA</w:instrText>
-      </w:r>
-      <w:r>
-        <w:rPr>
-          <w:shd w:val="clear" w:color="auto" w:fill="FFFFFF"/>
-        </w:rPr>
-        <w:fldChar w:fldCharType="end"/>
-      </w:r>
-      <w:r>
-        <w:rPr>
-          <w:shd w:val="clear" w:color="auto" w:fill="FFFFFF"/>
-        </w:rPr>
-        <w:fldChar w:fldCharType="end"/>
-      </w:r>
-      <w:r>
-        <w:fldChar w:fldCharType="begin"/>
-      </w:r>
-      <w:r>
-        <w:rPr>
-          <w:shd w:val="clear" w:color="auto" w:fill="FFFFFF"/>
-        </w:rPr>
-        <w:instrText>ADDIN EN.CITE</w:instrText>
-      </w:r>
-      <w:r>
-        <w:fldChar w:fldCharType="begin"/>
-      </w:r>
-      <w:r>
-        <w:rPr>
-          <w:shd w:val="clear" w:color="auto" w:fill="FFFFFF"/>
-        </w:rPr>
-        <w:instrText>ADDIN EN.CITE.DATA</w:instrText>
-      </w:r>
-      <w:r>
-        <w:rPr>
-          <w:shd w:val="clear" w:color="auto" w:fill="FFFFFF"/>
-        </w:rPr>
-        <w:fldChar w:fldCharType="end"/>
-      </w:r>
-      <w:r>
-        <w:rPr>
-          <w:shd w:val="clear" w:color="auto" w:fill="FFFFFF"/>
-        </w:rPr>
-        <w:fldChar w:fldCharType="end"/>
-      </w:r>
-      <w:r>
-        <w:fldChar w:fldCharType="begin"/>
-      </w:r>
-      <w:r>
-        <w:rPr>
-          <w:shd w:val="clear" w:color="auto" w:fill="FFFFFF"/>
-        </w:rPr>
-        <w:instrText>ADDIN EN.CITE &lt;EndNote&gt;&lt;Cite&gt;&lt;Author&gt;Royal College of Obstetricians and Gynaecologists (RCOG)&lt;/Author&gt;&lt;Year&gt;2015&lt;/Year&gt;&lt;RecNum&gt;58&lt;/RecNum&gt;&lt;DisplayText&gt;&lt;style face="superscript"&gt;8&lt;/style&gt;&lt;/DisplayText&gt;&lt;record&gt;&lt;rec-number&gt;58&lt;/rec-number&gt;&lt;foreign-keys&gt;&lt;key app="EN" db-id="5v5xpasrytpefpe52xr5a9vvtrww9ts0p9d9" timestamp="1591738194"&gt;58&lt;/key&gt;&lt;/foreign-keys&gt;&lt;ref-type name="Report"&gt;27&lt;/ref-type&gt;&lt;contributors&gt;&lt;authors&gt;&lt;author&gt;Royal College of Obstetricians and Gynaecologists (RCOG), &lt;/author&gt;&lt;/authors&gt;&lt;secondary-authors&gt;&lt;author&gt;RCOG&lt;/author&gt;&lt;/secondary-authors&gt;&lt;tertiary-authors&gt;&lt;author&gt;Royal College of Obstetricians &amp;amp; Gynaecologists&lt;/author&gt;&lt;/tertiary-authors&gt;&lt;/contributors&gt;&lt;titles&gt;&lt;title&gt;Best practice in  comprehensive abortion care&lt;/title&gt;&lt;secondary-title&gt;Best Practice Paper No. 2&lt;/secondary-title&gt;&lt;/titles&gt;&lt;dates&gt;&lt;year&gt;2015&lt;/year&gt;&lt;pub-dates&gt;&lt;date&gt;6/2015&lt;/date&gt;&lt;/pub-dates&gt;&lt;/dates&gt;&lt;pub-location&gt;London&lt;/pub-location&gt;&lt;label&gt;54&lt;/label&gt;&lt;urls&gt;&lt;related-urls&gt;&lt;url&gt;&lt;style face="underline" font="default" size="100%"&gt;https://www.rcog.org.uk/globalassets/documents/guidelines/best-practice-papers/best-practice-paper-2.pdf&lt;/style&gt;&lt;/url&gt;&lt;/related-urls&gt;&lt;/urls&gt;&lt;access-date&gt;10/1/2018&lt;/access-date&gt;&lt;/record&gt;&lt;/Cite&gt;&lt;/EndNote&gt;</w:instrText>
-      </w:r>
-      <w:r>
-        <w:rPr>
-          <w:shd w:val="clear" w:color="auto" w:fill="FFFFFF"/>
-        </w:rPr>
-        <w:fldChar w:fldCharType="end"/>
-      </w:r>
-      <w:r>
+        <w:t>OHDSI’s COVER app</w:t>
+      </w:r>
+      <w:r>
+        <w:rPr>
+          <w:shd w:val="clear" w:color="auto" w:fill="FFFFFF"/>
+        </w:rPr>
+        <w:t xml:space="preserve"> </w:t>
+      </w:r>
+      <w:r>
+        <w:rPr>
+          <w:color w:val="70AD47" w:themeColor="accent6"/>
+          <w:shd w:val="clear" w:color="auto" w:fill="FFFFFF"/>
+        </w:rPr>
+        <w:t>[EL]</w:t>
+      </w:r>
+    </w:p>
+    <w:p>
+      <w:pPr>
+        <w:pStyle w:val="ListParagraph"/>
+        <w:numPr>
+          <w:ilvl w:val="1"/>
+          <w:numId w:val="4"/>
+        </w:numPr>
+        <w:rPr>
+          <w:shd w:val="clear" w:color="auto" w:fill="FFFFFF"/>
+        </w:rPr>
+      </w:pPr>
+      <w:r>
+        <w:rPr>
+          <w:shd w:val="clear" w:color="auto" w:fill="FFFFFF"/>
+        </w:rPr>
+        <w:t>Hospitalization/ICU/Death</w:t>
+      </w:r>
+    </w:p>
+    <w:p>
+      <w:pPr>
+        <w:rPr>
+          <w:shd w:val="clear" w:color="auto" w:fill="FFFFFF"/>
+        </w:rPr>
+      </w:pPr>
+    </w:p>
+    <w:p>
+      <w:pPr>
         <w:rPr>
           <w:b/>
           <w:sz w:val="28"/>
           <w:szCs w:val="28"/>
         </w:rPr>
-        <w:t>Methods</w:t>
-      </w:r>
-    </w:p>
-    <w:p>
-      <w:pPr>
-        <w:rPr>
-          <w:b/>
-          <w:shd w:val="clear" w:color="auto" w:fill="FFFFFF"/>
-        </w:rPr>
-      </w:pPr>
-      <w:r>
-        <w:rPr>
-          <w:b/>
-          <w:shd w:val="clear" w:color="auto" w:fill="FFFFFF"/>
-        </w:rPr>
-        <w:t>Risk calculator</w:t>
-      </w:r>
-    </w:p>
-    <w:p>
-      <w:pPr>
-        <w:rPr>
-          <w:shd w:val="clear" w:color="auto" w:fill="FFFFFF"/>
-        </w:rPr>
-      </w:pPr>
-      <w:r>
-        <w:rPr>
-          <w:shd w:val="clear" w:color="auto" w:fill="FFFFFF"/>
-        </w:rPr>
-        <w:t>PLACEHOLDER</w:t>
-      </w:r>
-    </w:p>
-    <w:p>
-      <w:pPr>
-        <w:rPr>
-          <w:shd w:val="clear" w:color="auto" w:fill="FFFFFF"/>
-        </w:rPr>
-      </w:pPr>
-    </w:p>
-    <w:p>
-      <w:pPr>
-        <w:rPr>
-          <w:b/>
-          <w:shd w:val="clear" w:color="auto" w:fill="FFFFFF"/>
-        </w:rPr>
-      </w:pPr>
-      <w:r>
-        <w:rPr>
-          <w:b/>
-          <w:shd w:val="clear" w:color="auto" w:fill="FFFFFF"/>
-        </w:rPr>
-        <w:t>Validation</w:t>
-      </w:r>
-    </w:p>
-    <w:p>
-      <w:pPr>
-        <w:rPr>
-          <w:shd w:val="clear" w:color="auto" w:fill="FFFFFF"/>
-        </w:rPr>
-      </w:pPr>
-      <w:r>
-        <w:rPr>
-          <w:shd w:val="clear" w:color="auto" w:fill="FFFFFF"/>
-        </w:rPr>
-        <w:t>PLACEHOLDER</w:t>
-      </w:r>
-    </w:p>
-    <w:p>
-      <w:pPr>
-        <w:rPr>
-          <w:shd w:val="clear" w:color="auto" w:fill="FFFFFF"/>
-        </w:rPr>
-      </w:pPr>
-    </w:p>
-    <w:p>
-      <w:pPr>
+      </w:pPr>
+      <w:r>
         <w:rPr>
           <w:b/>
           <w:sz w:val="28"/>
           <w:szCs w:val="28"/>
         </w:rPr>
-      </w:pPr>
-      <w:r>
+        <w:t>Results</w:t>
+      </w:r>
+    </w:p>
+    <w:p>
+      <w:pPr>
+        <w:rPr>
+          <w:shd w:val="clear" w:color="auto" w:fill="FFFFFF"/>
+        </w:rPr>
+      </w:pPr>
+    </w:p>
+    <w:p>
+      <w:pPr>
+        <w:rPr>
+          <w:b/>
+          <w:shd w:val="clear" w:color="auto" w:fill="FFFFFF"/>
+        </w:rPr>
+      </w:pPr>
+      <w:r>
+        <w:rPr>
+          <w:b/>
+          <w:shd w:val="clear" w:color="auto" w:fill="FFFFFF"/>
+        </w:rPr>
+        <w:t>Risk calculator</w:t>
+      </w:r>
+    </w:p>
+    <w:p>
+      <w:pPr>
+        <w:pStyle w:val="ListParagraph"/>
+        <w:numPr>
+          <w:ilvl w:val="0"/>
+          <w:numId w:val="3"/>
+        </w:numPr>
+        <w:rPr>
+          <w:shd w:val="clear" w:color="auto" w:fill="FFFFFF"/>
+        </w:rPr>
+      </w:pPr>
+      <w:r>
+        <w:rPr>
+          <w:shd w:val="clear" w:color="auto" w:fill="FFFFFF"/>
+        </w:rPr>
+        <w:t>Compare exposure risk with prevalence rate</w:t>
+      </w:r>
+      <w:r>
+        <w:rPr>
+          <w:shd w:val="clear" w:color="auto" w:fill="FFFFFF"/>
+        </w:rPr>
+        <w:t xml:space="preserve"> </w:t>
+      </w:r>
+      <w:r>
+        <w:rPr>
+          <w:color w:val="FFC000"/>
+          <w:shd w:val="clear" w:color="auto" w:fill="FFFFFF"/>
+        </w:rPr>
+        <w:t>[EPR]</w:t>
+      </w:r>
+    </w:p>
+    <w:p>
+      <w:pPr>
+        <w:pStyle w:val="ListParagraph"/>
+        <w:numPr>
+          <w:ilvl w:val="0"/>
+          <w:numId w:val="3"/>
+        </w:numPr>
+        <w:rPr>
+          <w:shd w:val="clear" w:color="auto" w:fill="FFFFFF"/>
+        </w:rPr>
+      </w:pPr>
+      <w:r>
+        <w:rPr>
+          <w:shd w:val="clear" w:color="auto" w:fill="FFFFFF"/>
+        </w:rPr>
+        <w:t>Under-reporting factor has come down over time</w:t>
+      </w:r>
+      <w:r>
+        <w:rPr>
+          <w:shd w:val="clear" w:color="auto" w:fill="FFFFFF"/>
+        </w:rPr>
+        <w:t xml:space="preserve"> </w:t>
+      </w:r>
+      <w:r>
+        <w:rPr>
+          <w:color w:val="70AD47" w:themeColor="accent6"/>
+          <w:shd w:val="clear" w:color="auto" w:fill="FFFFFF"/>
+        </w:rPr>
+        <w:t>[EL]</w:t>
+      </w:r>
+    </w:p>
+    <w:p>
+      <w:pPr>
+        <w:pStyle w:val="ListParagraph"/>
+        <w:numPr>
+          <w:ilvl w:val="1"/>
+          <w:numId w:val="3"/>
+        </w:numPr>
+        <w:rPr>
+          <w:shd w:val="clear" w:color="auto" w:fill="FFFFFF"/>
+        </w:rPr>
+      </w:pPr>
+      <w:r>
+        <w:rPr>
+          <w:shd w:val="clear" w:color="auto" w:fill="FFFFFF"/>
+        </w:rPr>
+        <w:t xml:space="preserve">Risk scores have not, </w:t>
+      </w:r>
+      <w:r>
+        <w:rPr>
+          <w:shd w:val="clear" w:color="auto" w:fill="FFFFFF"/>
+        </w:rPr>
+        <w:t>an objective measure against “pandemic fatigue”</w:t>
+      </w:r>
+      <w:bookmarkStart w:id="0" w:name="_GoBack"/>
+      <w:bookmarkEnd w:id="0"/>
+    </w:p>
+    <w:p>
+      <w:pPr>
+        <w:pStyle w:val="ListParagraph"/>
+        <w:numPr>
+          <w:ilvl w:val="0"/>
+          <w:numId w:val="3"/>
+        </w:numPr>
+        <w:rPr>
+          <w:color w:val="7030A0"/>
+          <w:shd w:val="clear" w:color="auto" w:fill="FFFFFF"/>
+        </w:rPr>
+      </w:pPr>
+      <w:r>
+        <w:rPr>
+          <w:shd w:val="clear" w:color="auto" w:fill="FFFFFF"/>
+        </w:rPr>
+        <w:t xml:space="preserve">Web app and API availability </w:t>
+      </w:r>
+      <w:r>
+        <w:rPr>
+          <w:color w:val="7030A0"/>
+          <w:shd w:val="clear" w:color="auto" w:fill="FFFFFF"/>
+        </w:rPr>
+        <w:t>[CH]</w:t>
+      </w:r>
+    </w:p>
+    <w:p>
+      <w:pPr>
+        <w:rPr>
+          <w:b/>
+          <w:shd w:val="clear" w:color="auto" w:fill="FFFFFF"/>
+        </w:rPr>
+      </w:pPr>
+      <w:r>
+        <w:rPr>
+          <w:b/>
+          <w:shd w:val="clear" w:color="auto" w:fill="FFFFFF"/>
+        </w:rPr>
+        <w:t>Validation</w:t>
+      </w:r>
+    </w:p>
+    <w:p>
+      <w:pPr>
+        <w:pStyle w:val="ListParagraph"/>
+        <w:numPr>
+          <w:ilvl w:val="0"/>
+          <w:numId w:val="4"/>
+        </w:numPr>
+        <w:rPr>
+          <w:shd w:val="clear" w:color="auto" w:fill="FFFFFF"/>
+        </w:rPr>
+      </w:pPr>
+      <w:r>
+        <w:rPr>
+          <w:shd w:val="clear" w:color="auto" w:fill="FFFFFF"/>
+        </w:rPr>
+        <w:t xml:space="preserve">Exposure risks in 19andMe and Nexoid </w:t>
+      </w:r>
+      <w:r>
+        <w:rPr>
+          <w:color w:val="5B9BD5" w:themeColor="accent1"/>
+          <w:shd w:val="clear" w:color="auto" w:fill="FFFFFF"/>
+        </w:rPr>
+        <w:t>[JS]</w:t>
+      </w:r>
+    </w:p>
+    <w:p>
+      <w:pPr>
+        <w:pStyle w:val="ListParagraph"/>
+        <w:numPr>
+          <w:ilvl w:val="0"/>
+          <w:numId w:val="4"/>
+        </w:numPr>
+        <w:rPr>
+          <w:shd w:val="clear" w:color="auto" w:fill="FFFFFF"/>
+        </w:rPr>
+      </w:pPr>
+      <w:r>
+        <w:rPr>
+          <w:shd w:val="clear" w:color="auto" w:fill="FFFFFF"/>
+        </w:rPr>
+        <w:t>Mortality</w:t>
+      </w:r>
+      <w:r>
+        <w:rPr>
+          <w:shd w:val="clear" w:color="auto" w:fill="FFFFFF"/>
+        </w:rPr>
+        <w:t xml:space="preserve"> risk in 19andMe and Nexoid </w:t>
+      </w:r>
+      <w:r>
+        <w:rPr>
+          <w:color w:val="5B9BD5" w:themeColor="accent1"/>
+          <w:shd w:val="clear" w:color="auto" w:fill="FFFFFF"/>
+        </w:rPr>
+        <w:t>[JS]</w:t>
+      </w:r>
+    </w:p>
+    <w:p>
+      <w:pPr>
+        <w:pStyle w:val="ListParagraph"/>
+        <w:numPr>
+          <w:ilvl w:val="0"/>
+          <w:numId w:val="4"/>
+        </w:numPr>
+        <w:rPr>
+          <w:shd w:val="clear" w:color="auto" w:fill="FFFFFF"/>
+        </w:rPr>
+      </w:pPr>
+      <w:r>
+        <w:rPr>
+          <w:shd w:val="clear" w:color="auto" w:fill="FFFFFF"/>
+        </w:rPr>
+        <w:t xml:space="preserve">Hospitalization/ICU/Death in 19andMe and COVER </w:t>
+      </w:r>
+      <w:r>
+        <w:rPr>
+          <w:color w:val="70AD47" w:themeColor="accent6"/>
+          <w:shd w:val="clear" w:color="auto" w:fill="FFFFFF"/>
+        </w:rPr>
+        <w:t>[EL]</w:t>
+      </w:r>
+    </w:p>
+    <w:p>
+      <w:pPr>
+        <w:rPr>
+          <w:shd w:val="clear" w:color="auto" w:fill="FFFFFF"/>
+        </w:rPr>
+      </w:pPr>
+    </w:p>
+    <w:p>
+      <w:pPr>
+        <w:rPr>
+          <w:shd w:val="clear" w:color="auto" w:fill="FFFFFF"/>
+        </w:rPr>
+      </w:pPr>
+    </w:p>
+    <w:p>
+      <w:pPr>
         <w:rPr>
           <w:b/>
           <w:sz w:val="28"/>
           <w:szCs w:val="28"/>
         </w:rPr>
-        <w:t>Results</w:t>
-      </w:r>
-    </w:p>
-    <w:p>
-      <w:pPr>
-        <w:rPr>
-          <w:shd w:val="clear" w:color="auto" w:fill="FFFFFF"/>
-        </w:rPr>
-      </w:pPr>
-    </w:p>
-    <w:p>
-      <w:pPr>
-        <w:rPr>
-          <w:b/>
-          <w:shd w:val="clear" w:color="auto" w:fill="FFFFFF"/>
-        </w:rPr>
-      </w:pPr>
-      <w:r>
-        <w:rPr>
-          <w:b/>
-          <w:shd w:val="clear" w:color="auto" w:fill="FFFFFF"/>
-        </w:rPr>
-        <w:t>Risk calculator</w:t>
-      </w:r>
-    </w:p>
-    <w:p>
-      <w:pPr>
-        <w:rPr>
-          <w:shd w:val="clear" w:color="auto" w:fill="FFFFFF"/>
-        </w:rPr>
-      </w:pPr>
-      <w:r>
-        <w:rPr>
-          <w:shd w:val="clear" w:color="auto" w:fill="FFFFFF"/>
-        </w:rPr>
-        <w:t>PLACEHOLDER</w:t>
-      </w:r>
-    </w:p>
-    <w:p>
-      <w:pPr>
-        <w:rPr>
-          <w:b/>
-          <w:shd w:val="clear" w:color="auto" w:fill="FFFFFF"/>
-        </w:rPr>
-      </w:pPr>
-      <w:r>
-        <w:rPr>
-          <w:b/>
-          <w:shd w:val="clear" w:color="auto" w:fill="FFFFFF"/>
-        </w:rPr>
-        <w:t>Validation</w:t>
-      </w:r>
-    </w:p>
-    <w:p>
-      <w:pPr>
-        <w:rPr>
-          <w:shd w:val="clear" w:color="auto" w:fill="FFFFFF"/>
-        </w:rPr>
-      </w:pPr>
-      <w:r>
-        <w:rPr>
-          <w:shd w:val="clear" w:color="auto" w:fill="FFFFFF"/>
-        </w:rPr>
-        <w:t>PLACEHOLDER</w:t>
-      </w:r>
-    </w:p>
-    <w:p>
-      <w:pPr>
-        <w:rPr>
-          <w:shd w:val="clear" w:color="auto" w:fill="FFFFFF"/>
-        </w:rPr>
-      </w:pPr>
-    </w:p>
-    <w:p>
-      <w:pPr>
+      </w:pPr>
+      <w:r>
         <w:rPr>
           <w:b/>
           <w:sz w:val="28"/>
           <w:szCs w:val="28"/>
         </w:rPr>
-      </w:pPr>
-      <w:r>
+        <w:t>Discussion</w:t>
+      </w:r>
+    </w:p>
+    <w:p>
+      <w:pPr>
+        <w:rPr>
+          <w:shd w:val="clear" w:color="auto" w:fill="FFFFFF"/>
+        </w:rPr>
+      </w:pPr>
+      <w:r>
+        <w:rPr>
+          <w:b/>
+          <w:shd w:val="clear" w:color="auto" w:fill="FFFFFF"/>
+        </w:rPr>
+        <w:t>Risk calculator</w:t>
+      </w:r>
+    </w:p>
+    <w:p>
+      <w:pPr>
+        <w:pStyle w:val="ListParagraph"/>
+        <w:numPr>
+          <w:ilvl w:val="0"/>
+          <w:numId w:val="5"/>
+        </w:numPr>
+        <w:rPr>
+          <w:shd w:val="clear" w:color="auto" w:fill="FFFFFF"/>
+        </w:rPr>
+      </w:pPr>
+      <w:r>
+        <w:rPr>
+          <w:shd w:val="clear" w:color="auto" w:fill="FFFFFF"/>
+        </w:rPr>
+        <w:t>Can be used for vaccine allocation</w:t>
+      </w:r>
+    </w:p>
+    <w:p>
+      <w:pPr>
+        <w:pStyle w:val="ListParagraph"/>
+        <w:numPr>
+          <w:ilvl w:val="0"/>
+          <w:numId w:val="5"/>
+        </w:numPr>
+        <w:rPr>
+          <w:shd w:val="clear" w:color="auto" w:fill="FFFFFF"/>
+        </w:rPr>
+      </w:pPr>
+      <w:r>
+        <w:rPr>
+          <w:shd w:val="clear" w:color="auto" w:fill="FFFFFF"/>
+        </w:rPr>
+        <w:t>Living breathing sites that will continue to be updated</w:t>
+      </w:r>
+    </w:p>
+    <w:p>
+      <w:pPr>
+        <w:rPr>
+          <w:b/>
+          <w:bCs/>
+        </w:rPr>
+      </w:pPr>
+      <w:r>
+        <w:rPr>
+          <w:b/>
+          <w:bCs/>
+        </w:rPr>
+        <w:t>Validation</w:t>
+      </w:r>
+    </w:p>
+    <w:p>
+      <w:pPr>
+        <w:pStyle w:val="ListParagraph"/>
+        <w:numPr>
+          <w:ilvl w:val="0"/>
+          <w:numId w:val="6"/>
+        </w:numPr>
+        <w:rPr>
+          <w:bCs/>
+          <w:shd w:val="clear" w:color="auto" w:fill="FFFFFF"/>
+        </w:rPr>
+      </w:pPr>
+      <w:r>
+        <w:rPr>
+          <w:bCs/>
+          <w:shd w:val="clear" w:color="auto" w:fill="FFFFFF"/>
+        </w:rPr>
+        <w:t>Validation is needed for the public to gain confidence in risk calculators</w:t>
+      </w:r>
+    </w:p>
+    <w:p>
+      <w:pPr>
+        <w:pStyle w:val="ListParagraph"/>
+        <w:numPr>
+          <w:ilvl w:val="0"/>
+          <w:numId w:val="6"/>
+        </w:numPr>
+        <w:rPr>
+          <w:bCs/>
+          <w:shd w:val="clear" w:color="auto" w:fill="FFFFFF"/>
+        </w:rPr>
+      </w:pPr>
+      <w:r>
+        <w:rPr>
+          <w:bCs/>
+          <w:shd w:val="clear" w:color="auto" w:fill="FFFFFF"/>
+        </w:rPr>
+        <w:t>This validation study is made possible by digital technology (API) and data sharing by Nexoid</w:t>
+      </w:r>
+    </w:p>
+    <w:p>
+      <w:pPr>
+        <w:rPr>
+          <w:shd w:val="clear" w:color="auto" w:fill="FFFFFF"/>
+        </w:rPr>
+      </w:pPr>
+      <w:r>
+        <w:rPr>
+          <w:b/>
+          <w:shd w:val="clear" w:color="auto" w:fill="FFFFFF"/>
+        </w:rPr>
+        <w:t>Limitations</w:t>
+      </w:r>
+    </w:p>
+    <w:p>
+      <w:pPr>
+        <w:pStyle w:val="ListParagraph"/>
+        <w:numPr>
+          <w:ilvl w:val="0"/>
+          <w:numId w:val="7"/>
+        </w:numPr>
+        <w:rPr>
+          <w:bCs/>
+          <w:shd w:val="clear" w:color="auto" w:fill="FFFFFF"/>
+        </w:rPr>
+      </w:pPr>
+      <w:r>
+        <w:rPr>
+          <w:bCs/>
+          <w:shd w:val="clear" w:color="auto" w:fill="FFFFFF"/>
+        </w:rPr>
+        <w:t>Ecological fallacy, unreported confounders for risk of severe health outcomes</w:t>
+      </w:r>
+    </w:p>
+    <w:p>
+      <w:pPr>
+        <w:pStyle w:val="ListParagraph"/>
+        <w:numPr>
+          <w:ilvl w:val="0"/>
+          <w:numId w:val="7"/>
+        </w:numPr>
+        <w:rPr>
+          <w:bCs/>
+          <w:shd w:val="clear" w:color="auto" w:fill="FFFFFF"/>
+        </w:rPr>
+      </w:pPr>
+      <w:r>
+        <w:rPr>
+          <w:bCs/>
+          <w:shd w:val="clear" w:color="auto" w:fill="FFFFFF"/>
+        </w:rPr>
+        <w:t>Certain exposure routes are hard to quantify, such as fleeing encounters, or exposure risk as a function of time, risk associated with different activities (going to gym/work/use public transit etc.)</w:t>
+      </w:r>
+    </w:p>
+    <w:p>
+      <w:pPr>
+        <w:rPr>
+          <w:shd w:val="clear" w:color="auto" w:fill="FFFFFF"/>
+        </w:rPr>
+      </w:pPr>
+    </w:p>
+    <w:p>
+      <w:pPr>
         <w:rPr>
           <w:b/>
           <w:sz w:val="28"/>
           <w:szCs w:val="28"/>
         </w:rPr>
-        <w:t>Discussion</w:t>
-      </w:r>
-    </w:p>
-    <w:p>
-      <w:pPr>
-        <w:rPr>
-          <w:shd w:val="clear" w:color="auto" w:fill="FFFFFF"/>
-        </w:rPr>
-      </w:pPr>
-      <w:r>
-        <w:rPr>
-          <w:b/>
-          <w:shd w:val="clear" w:color="auto" w:fill="FFFFFF"/>
-        </w:rPr>
-        <w:t>Risk calculator</w:t>
-      </w:r>
-    </w:p>
-    <w:p>
-      <w:pPr>
-        <w:rPr>
-          <w:shd w:val="clear" w:color="auto" w:fill="FFFFFF"/>
-        </w:rPr>
-      </w:pPr>
-      <w:r>
-        <w:rPr>
-          <w:shd w:val="clear" w:color="auto" w:fill="FFFFFF"/>
-        </w:rPr>
-        <w:t>PLACEHOLDER</w:t>
-      </w:r>
-    </w:p>
-    <w:p>
-      <w:pPr>
-        <w:rPr>
-          <w:b/>
-          <w:bCs/>
-        </w:rPr>
-      </w:pPr>
-      <w:r>
-        <w:t xml:space="preserve"> </w:t>
-      </w:r>
-      <w:r>
-        <w:rPr>
-          <w:b/>
-          <w:bCs/>
-        </w:rPr>
-        <w:t>Validation</w:t>
-      </w:r>
-    </w:p>
-    <w:p>
-      <w:pPr>
-        <w:rPr>
-          <w:bCs/>
-          <w:shd w:val="clear" w:color="auto" w:fill="FFFFFF"/>
-        </w:rPr>
-      </w:pPr>
-      <w:r>
-        <w:rPr>
-          <w:bCs/>
-          <w:shd w:val="clear" w:color="auto" w:fill="FFFFFF"/>
-        </w:rPr>
-        <w:t>PLACEHOLDER</w:t>
-      </w:r>
-    </w:p>
-    <w:p>
-      <w:pPr>
-        <w:rPr>
-          <w:shd w:val="clear" w:color="auto" w:fill="FFFFFF"/>
-        </w:rPr>
-      </w:pPr>
-      <w:r>
-        <w:rPr>
-          <w:b/>
-          <w:shd w:val="clear" w:color="auto" w:fill="FFFFFF"/>
-        </w:rPr>
-        <w:t>Limitations</w:t>
-      </w:r>
-    </w:p>
-    <w:p>
-      <w:pPr>
-        <w:rPr>
-          <w:bCs/>
-          <w:shd w:val="clear" w:color="auto" w:fill="FFFFFF"/>
-        </w:rPr>
-      </w:pPr>
-      <w:r>
-        <w:rPr>
-          <w:bCs/>
-          <w:shd w:val="clear" w:color="auto" w:fill="FFFFFF"/>
-        </w:rPr>
-        <w:t>PLACEHOLDER</w:t>
-      </w:r>
-    </w:p>
-    <w:p>
-      <w:pPr>
-        <w:rPr>
-          <w:shd w:val="clear" w:color="auto" w:fill="FFFFFF"/>
-        </w:rPr>
-      </w:pPr>
-    </w:p>
-    <w:p>
-      <w:pPr>
+      </w:pPr>
+      <w:r>
         <w:rPr>
           <w:b/>
           <w:sz w:val="28"/>
           <w:szCs w:val="28"/>
         </w:rPr>
-      </w:pPr>
-      <w:r>
+        <w:t>Conclusion</w:t>
+      </w:r>
+    </w:p>
+    <w:p>
+      <w:pPr>
+        <w:rPr>
+          <w:bCs/>
+          <w:shd w:val="clear" w:color="auto" w:fill="FFFFFF"/>
+        </w:rPr>
+      </w:pPr>
+      <w:r>
+        <w:rPr>
+          <w:bCs/>
+          <w:shd w:val="clear" w:color="auto" w:fill="FFFFFF"/>
+        </w:rPr>
+        <w:t>PLACEHOLDER</w:t>
+      </w:r>
+    </w:p>
+    <w:p>
+      <w:pPr>
+        <w:rPr>
+          <w:shd w:val="clear" w:color="auto" w:fill="FFFFFF"/>
+        </w:rPr>
+      </w:pPr>
+    </w:p>
+    <w:p>
+      <w:pPr>
+        <w:rPr>
+          <w:shd w:val="clear" w:color="auto" w:fill="FFFFFF"/>
+        </w:rPr>
+      </w:pPr>
+    </w:p>
+    <w:p>
+      <w:pPr>
         <w:rPr>
           <w:b/>
           <w:sz w:val="28"/>
           <w:szCs w:val="28"/>
         </w:rPr>
-        <w:t>Conclusion</w:t>
-      </w:r>
-    </w:p>
-    <w:p>
-      <w:pPr>
-        <w:rPr>
-          <w:bCs/>
-          <w:shd w:val="clear" w:color="auto" w:fill="FFFFFF"/>
-        </w:rPr>
-      </w:pPr>
-      <w:r>
-        <w:rPr>
-          <w:bCs/>
-          <w:shd w:val="clear" w:color="auto" w:fill="FFFFFF"/>
-        </w:rPr>
-        <w:t>PLACEHOLDER</w:t>
-      </w:r>
-    </w:p>
-    <w:p>
-      <w:pPr>
-        <w:rPr>
-          <w:shd w:val="clear" w:color="auto" w:fill="FFFFFF"/>
-        </w:rPr>
-      </w:pPr>
-    </w:p>
-    <w:p>
-      <w:pPr>
-        <w:rPr>
-          <w:shd w:val="clear" w:color="auto" w:fill="FFFFFF"/>
-        </w:rPr>
-      </w:pPr>
+      </w:pPr>
+      <w:r>
+        <w:br w:type="page"/>
+      </w:r>
     </w:p>
     <w:p>
       <w:pPr>
@@ -1137,88 +1972,138 @@
         </w:rPr>
       </w:pPr>
       <w:r>
-        <w:br w:type="page"/>
-      </w:r>
-    </w:p>
-    <w:p>
-      <w:pPr>
         <w:rPr>
           <w:b/>
           <w:sz w:val="28"/>
           <w:szCs w:val="28"/>
         </w:rPr>
-      </w:pPr>
-      <w:r>
+        <w:lastRenderedPageBreak/>
+        <w:t>Tables and Figures</w:t>
+      </w:r>
+    </w:p>
+    <w:p>
+      <w:pPr>
+        <w:rPr>
+          <w:b/>
+          <w:bCs/>
+          <w:shd w:val="clear" w:color="auto" w:fill="FFFFFF"/>
+        </w:rPr>
+      </w:pPr>
+      <w:r>
+        <w:rPr>
+          <w:b/>
+          <w:bCs/>
+          <w:shd w:val="clear" w:color="auto" w:fill="FFFFFF"/>
+        </w:rPr>
+        <w:t>Table 1</w:t>
+      </w:r>
+    </w:p>
+    <w:p>
+      <w:pPr>
+        <w:rPr>
+          <w:bCs/>
+          <w:shd w:val="clear" w:color="auto" w:fill="FFFFFF"/>
+        </w:rPr>
+      </w:pPr>
+      <w:r>
+        <w:rPr>
+          <w:bCs/>
+          <w:shd w:val="clear" w:color="auto" w:fill="FFFFFF"/>
+        </w:rPr>
+        <w:t>PLACEHOLDER</w:t>
+      </w:r>
+    </w:p>
+    <w:p>
+      <w:pPr>
+        <w:rPr>
+          <w:b/>
+          <w:shd w:val="clear" w:color="auto" w:fill="FFFFFF"/>
+        </w:rPr>
+      </w:pPr>
+      <w:r>
+        <w:rPr>
+          <w:b/>
+          <w:shd w:val="clear" w:color="auto" w:fill="FFFFFF"/>
+        </w:rPr>
+        <w:t>Figure 1</w:t>
+      </w:r>
+    </w:p>
+    <w:p>
+      <w:pPr>
+        <w:rPr>
+          <w:bCs/>
+          <w:shd w:val="clear" w:color="auto" w:fill="FFFFFF"/>
+        </w:rPr>
+      </w:pPr>
+      <w:r>
+        <w:rPr>
+          <w:bCs/>
+          <w:noProof/>
+          <w:shd w:val="clear" w:color="auto" w:fill="FFFFFF"/>
+        </w:rPr>
+        <w:drawing>
+          <wp:inline distT="0" distB="0" distL="0" distR="0" wp14:anchorId="51A5AFC6" wp14:editId="770B653F">
+            <wp:extent cx="4572000" cy="2674174"/>
+            <wp:effectExtent l="0" t="0" r="0" b="0"/>
+            <wp:docPr id="1" name="Picture 1"/>
+            <wp:cNvGraphicFramePr>
+              <a:graphicFrameLocks xmlns:a="http://schemas.openxmlformats.org/drawingml/2006/main" noChangeAspect="1"/>
+            </wp:cNvGraphicFramePr>
+            <a:graphic xmlns:a="http://schemas.openxmlformats.org/drawingml/2006/main">
+              <a:graphicData uri="http://schemas.openxmlformats.org/drawingml/2006/picture">
+                <pic:pic xmlns:pic="http://schemas.openxmlformats.org/drawingml/2006/picture">
+                  <pic:nvPicPr>
+                    <pic:cNvPr id="0" name="Picture 2"/>
+                    <pic:cNvPicPr>
+                      <a:picLocks noChangeAspect="1" noChangeArrowheads="1"/>
+                    </pic:cNvPicPr>
+                  </pic:nvPicPr>
+                  <pic:blipFill>
+                    <a:blip r:embed="rId11" cstate="print">
+                      <a:extLst>
+                        <a:ext uri="{28A0092B-C50C-407E-A947-70E740481C1C}">
+                          <a14:useLocalDpi xmlns:a14="http://schemas.microsoft.com/office/drawing/2010/main" val="0"/>
+                        </a:ext>
+                      </a:extLst>
+                    </a:blip>
+                    <a:srcRect/>
+                    <a:stretch>
+                      <a:fillRect/>
+                    </a:stretch>
+                  </pic:blipFill>
+                  <pic:spPr bwMode="auto">
+                    <a:xfrm>
+                      <a:off x="0" y="0"/>
+                      <a:ext cx="4572000" cy="2674174"/>
+                    </a:xfrm>
+                    <a:prstGeom prst="rect">
+                      <a:avLst/>
+                    </a:prstGeom>
+                    <a:noFill/>
+                  </pic:spPr>
+                </pic:pic>
+              </a:graphicData>
+            </a:graphic>
+          </wp:inline>
+        </w:drawing>
+      </w:r>
+    </w:p>
+    <w:p>
+      <w:pPr>
+        <w:rPr>
+          <w:bCs/>
+          <w:shd w:val="clear" w:color="auto" w:fill="FFFFFF"/>
+        </w:rPr>
+      </w:pPr>
+    </w:p>
+    <w:p>
+      <w:pPr>
         <w:rPr>
           <w:b/>
           <w:sz w:val="28"/>
           <w:szCs w:val="28"/>
         </w:rPr>
-        <w:lastRenderedPageBreak/>
-        <w:t>Tables and Figures</w:t>
-      </w:r>
-    </w:p>
-    <w:p>
-      <w:pPr>
-        <w:rPr>
-          <w:b/>
-          <w:bCs/>
-          <w:shd w:val="clear" w:color="auto" w:fill="FFFFFF"/>
-        </w:rPr>
-      </w:pPr>
-      <w:r>
-        <w:rPr>
-          <w:b/>
-          <w:bCs/>
-          <w:shd w:val="clear" w:color="auto" w:fill="FFFFFF"/>
-        </w:rPr>
-        <w:t>Table 1</w:t>
-      </w:r>
-    </w:p>
-    <w:p>
-      <w:pPr>
-        <w:rPr>
-          <w:bCs/>
-          <w:shd w:val="clear" w:color="auto" w:fill="FFFFFF"/>
-        </w:rPr>
-      </w:pPr>
-      <w:r>
-        <w:rPr>
-          <w:bCs/>
-          <w:shd w:val="clear" w:color="auto" w:fill="FFFFFF"/>
-        </w:rPr>
-        <w:t>PLACEHOLDER</w:t>
-      </w:r>
-    </w:p>
-    <w:p>
-      <w:pPr>
-        <w:rPr>
-          <w:b/>
-          <w:shd w:val="clear" w:color="auto" w:fill="FFFFFF"/>
-        </w:rPr>
-      </w:pPr>
-      <w:r>
-        <w:rPr>
-          <w:b/>
-          <w:shd w:val="clear" w:color="auto" w:fill="FFFFFF"/>
-        </w:rPr>
-        <w:t>Figure 1</w:t>
-      </w:r>
-    </w:p>
-    <w:p>
-      <w:pPr>
-        <w:rPr>
-          <w:bCs/>
-          <w:shd w:val="clear" w:color="auto" w:fill="FFFFFF"/>
-        </w:rPr>
-      </w:pPr>
-      <w:r>
-        <w:rPr>
-          <w:bCs/>
-          <w:shd w:val="clear" w:color="auto" w:fill="FFFFFF"/>
-        </w:rPr>
-        <w:t>PLACEHOLDER</w:t>
-      </w:r>
+      </w:pPr>
     </w:p>
     <w:p>
       <w:pPr>
@@ -1228,43 +2113,52 @@
           <w:szCs w:val="28"/>
         </w:rPr>
       </w:pPr>
-    </w:p>
-    <w:p>
-      <w:pPr>
+      <w:r>
         <w:rPr>
           <w:b/>
           <w:sz w:val="28"/>
           <w:szCs w:val="28"/>
         </w:rPr>
-      </w:pPr>
-      <w:r>
+        <w:t>Data Sharing Statement</w:t>
+      </w:r>
+    </w:p>
+    <w:p>
+      <w:pPr>
+        <w:rPr>
+          <w:rFonts w:ascii="Calibri" w:eastAsia="Calibri" w:hAnsi="Calibri" w:cs="Calibri"/>
+        </w:rPr>
+      </w:pPr>
+      <w:r>
+        <w:rPr>
+          <w:rFonts w:eastAsia="Calibri" w:cs="Calibri"/>
+        </w:rPr>
+        <w:t>Do we need one?  Maybe!  Other statements can go here, as necessary.</w:t>
+      </w:r>
+    </w:p>
+    <w:p>
+      <w:pPr>
+        <w:rPr>
+          <w:rFonts w:ascii="Calibri" w:eastAsia="Calibri" w:hAnsi="Calibri" w:cs="Calibri"/>
+        </w:rPr>
+      </w:pPr>
+      <w:r>
+        <w:rPr>
+          <w:rFonts w:ascii="Calibri" w:eastAsia="Calibri" w:hAnsi="Calibri" w:cs="Calibri"/>
+        </w:rPr>
+        <w:t>Yes, and we probably also need Code Sharing Statement somewhere</w:t>
+      </w:r>
+    </w:p>
+    <w:p>
+      <w:pPr>
         <w:rPr>
           <w:b/>
           <w:sz w:val="28"/>
           <w:szCs w:val="28"/>
         </w:rPr>
-        <w:t>Data Sharing Statement</w:t>
-      </w:r>
-    </w:p>
-    <w:p>
-      <w:pPr>
-        <w:rPr>
-          <w:rFonts w:ascii="Calibri" w:eastAsia="Calibri" w:hAnsi="Calibri" w:cs="Calibri"/>
-        </w:rPr>
-      </w:pPr>
-      <w:r>
-        <w:rPr>
-          <w:rFonts w:eastAsia="Calibri" w:cs="Calibri"/>
-        </w:rPr>
-        <w:t>Do we need one?  Maybe!  Other statements can go here, as necessary.</w:t>
-      </w:r>
-    </w:p>
-    <w:p>
-      <w:pPr>
-        <w:rPr>
-          <w:rFonts w:ascii="Calibri" w:eastAsia="Calibri" w:hAnsi="Calibri" w:cs="Calibri"/>
-        </w:rPr>
-      </w:pPr>
+      </w:pPr>
+      <w:r>
+        <w:br w:type="page"/>
+      </w:r>
     </w:p>
     <w:p>
       <w:pPr>
@@ -1275,23 +2169,11 @@
         </w:rPr>
       </w:pPr>
       <w:r>
-        <w:br w:type="page"/>
-      </w:r>
-    </w:p>
-    <w:p>
-      <w:pPr>
         <w:rPr>
           <w:b/>
           <w:sz w:val="28"/>
           <w:szCs w:val="28"/>
         </w:rPr>
-      </w:pPr>
-      <w:r>
-        <w:rPr>
-          <w:b/>
-          <w:sz w:val="28"/>
-          <w:szCs w:val="28"/>
-        </w:rPr>
         <w:lastRenderedPageBreak/>
         <w:t>References</w:t>
       </w:r>
@@ -1304,7 +2186,7 @@
       </w:pPr>
     </w:p>
     <w:sectPr>
-      <w:footerReference w:type="default" r:id="rId9"/>
+      <w:footerReference w:type="default" r:id="rId12"/>
       <w:pgSz w:w="11906" w:h="16838"/>
       <w:pgMar w:top="1440" w:right="1440" w:bottom="1440" w:left="1440" w:header="0" w:footer="708" w:gutter="0"/>
       <w:lnNumType w:countBy="1" w:distance="283" w:restart="continuous"/>
@@ -1482,6 +2364,823 @@
 </w:footnotes>
 </file>
 
+<file path=word/numbering.xml><?xml version="1.0" encoding="utf-8"?>
+<w:numbering xmlns:wpc="http://schemas.microsoft.com/office/word/2010/wordprocessingCanvas" xmlns:cx="http://schemas.microsoft.com/office/drawing/2014/chartex" xmlns:cx1="http://schemas.microsoft.com/office/drawing/2015/9/8/chartex" xmlns:cx2="http://schemas.microsoft.com/office/drawing/2015/10/21/chartex" xmlns:cx3="http://schemas.microsoft.com/office/drawing/2016/5/9/chartex" xmlns:cx4="http://schemas.microsoft.com/office/drawing/2016/5/10/chartex" xmlns:cx5="http://schemas.microsoft.com/office/drawing/2016/5/11/chartex" xmlns:cx6="http://schemas.microsoft.com/office/drawing/2016/5/12/chartex" xmlns:cx7="http://schemas.microsoft.com/office/drawing/2016/5/13/chartex" xmlns:cx8="http://schemas.microsoft.com/office/drawing/2016/5/14/chartex" xmlns:mc="http://schemas.openxmlformats.org/markup-compatibility/2006" xmlns:aink="http://schemas.microsoft.com/office/drawing/2016/ink" xmlns:am3d="http://schemas.microsoft.com/office/drawing/2017/model3d" xmlns:o="urn:schemas-microsoft-com:office:office" xmlns:r="http://schemas.openxmlformats.org/officeDocument/2006/relationships" xmlns:m="http://schemas.openxmlformats.org/officeDocument/2006/math" xmlns:v="urn:schemas-microsoft-com:vml" xmlns:wp14="http://schemas.microsoft.com/office/word/2010/wordprocessingDrawing" xmlns:wp="http://schemas.openxmlformats.org/drawingml/2006/wordprocessingDrawing" xmlns:w10="urn:schemas-microsoft-com:office:word" xmlns:w="http://schemas.openxmlformats.org/wordprocessingml/2006/main" xmlns:w14="http://schemas.microsoft.com/office/word/2010/wordml" xmlns:w15="http://schemas.microsoft.com/office/word/2012/wordml" xmlns:w16cid="http://schemas.microsoft.com/office/word/2016/wordml/cid" xmlns:w16se="http://schemas.microsoft.com/office/word/2015/wordml/symex" xmlns:wpg="http://schemas.microsoft.com/office/word/2010/wordprocessingGroup" xmlns:wpi="http://schemas.microsoft.com/office/word/2010/wordprocessingInk" xmlns:wne="http://schemas.microsoft.com/office/word/2006/wordml" xmlns:wps="http://schemas.microsoft.com/office/word/2010/wordprocessingShape" mc:Ignorable="w14 w15 w16se w16cid wp14">
+  <w:abstractNum w:abstractNumId="0" w15:restartNumberingAfterBreak="0">
+    <w:nsid w:val="14984B59"/>
+    <w:multiLevelType w:val="hybridMultilevel"/>
+    <w:tmpl w:val="A8B00EFE"/>
+    <w:lvl w:ilvl="0" w:tplc="04090001">
+      <w:start w:val="1"/>
+      <w:numFmt w:val="bullet"/>
+      <w:lvlText w:val=""/>
+      <w:lvlJc w:val="left"/>
+      <w:pPr>
+        <w:ind w:left="720" w:hanging="360"/>
+      </w:pPr>
+      <w:rPr>
+        <w:rFonts w:ascii="Symbol" w:hAnsi="Symbol" w:hint="default"/>
+      </w:rPr>
+    </w:lvl>
+    <w:lvl w:ilvl="1" w:tplc="04090003">
+      <w:start w:val="1"/>
+      <w:numFmt w:val="bullet"/>
+      <w:lvlText w:val="o"/>
+      <w:lvlJc w:val="left"/>
+      <w:pPr>
+        <w:ind w:left="1440" w:hanging="360"/>
+      </w:pPr>
+      <w:rPr>
+        <w:rFonts w:ascii="Courier New" w:hAnsi="Courier New" w:cs="Courier New" w:hint="default"/>
+      </w:rPr>
+    </w:lvl>
+    <w:lvl w:ilvl="2" w:tplc="04090005" w:tentative="1">
+      <w:start w:val="1"/>
+      <w:numFmt w:val="bullet"/>
+      <w:lvlText w:val=""/>
+      <w:lvlJc w:val="left"/>
+      <w:pPr>
+        <w:ind w:left="2160" w:hanging="360"/>
+      </w:pPr>
+      <w:rPr>
+        <w:rFonts w:ascii="Wingdings" w:hAnsi="Wingdings" w:hint="default"/>
+      </w:rPr>
+    </w:lvl>
+    <w:lvl w:ilvl="3" w:tplc="04090001" w:tentative="1">
+      <w:start w:val="1"/>
+      <w:numFmt w:val="bullet"/>
+      <w:lvlText w:val=""/>
+      <w:lvlJc w:val="left"/>
+      <w:pPr>
+        <w:ind w:left="2880" w:hanging="360"/>
+      </w:pPr>
+      <w:rPr>
+        <w:rFonts w:ascii="Symbol" w:hAnsi="Symbol" w:hint="default"/>
+      </w:rPr>
+    </w:lvl>
+    <w:lvl w:ilvl="4" w:tplc="04090003" w:tentative="1">
+      <w:start w:val="1"/>
+      <w:numFmt w:val="bullet"/>
+      <w:lvlText w:val="o"/>
+      <w:lvlJc w:val="left"/>
+      <w:pPr>
+        <w:ind w:left="3600" w:hanging="360"/>
+      </w:pPr>
+      <w:rPr>
+        <w:rFonts w:ascii="Courier New" w:hAnsi="Courier New" w:cs="Courier New" w:hint="default"/>
+      </w:rPr>
+    </w:lvl>
+    <w:lvl w:ilvl="5" w:tplc="04090005" w:tentative="1">
+      <w:start w:val="1"/>
+      <w:numFmt w:val="bullet"/>
+      <w:lvlText w:val=""/>
+      <w:lvlJc w:val="left"/>
+      <w:pPr>
+        <w:ind w:left="4320" w:hanging="360"/>
+      </w:pPr>
+      <w:rPr>
+        <w:rFonts w:ascii="Wingdings" w:hAnsi="Wingdings" w:hint="default"/>
+      </w:rPr>
+    </w:lvl>
+    <w:lvl w:ilvl="6" w:tplc="04090001" w:tentative="1">
+      <w:start w:val="1"/>
+      <w:numFmt w:val="bullet"/>
+      <w:lvlText w:val=""/>
+      <w:lvlJc w:val="left"/>
+      <w:pPr>
+        <w:ind w:left="5040" w:hanging="360"/>
+      </w:pPr>
+      <w:rPr>
+        <w:rFonts w:ascii="Symbol" w:hAnsi="Symbol" w:hint="default"/>
+      </w:rPr>
+    </w:lvl>
+    <w:lvl w:ilvl="7" w:tplc="04090003" w:tentative="1">
+      <w:start w:val="1"/>
+      <w:numFmt w:val="bullet"/>
+      <w:lvlText w:val="o"/>
+      <w:lvlJc w:val="left"/>
+      <w:pPr>
+        <w:ind w:left="5760" w:hanging="360"/>
+      </w:pPr>
+      <w:rPr>
+        <w:rFonts w:ascii="Courier New" w:hAnsi="Courier New" w:cs="Courier New" w:hint="default"/>
+      </w:rPr>
+    </w:lvl>
+    <w:lvl w:ilvl="8" w:tplc="04090005" w:tentative="1">
+      <w:start w:val="1"/>
+      <w:numFmt w:val="bullet"/>
+      <w:lvlText w:val=""/>
+      <w:lvlJc w:val="left"/>
+      <w:pPr>
+        <w:ind w:left="6480" w:hanging="360"/>
+      </w:pPr>
+      <w:rPr>
+        <w:rFonts w:ascii="Wingdings" w:hAnsi="Wingdings" w:hint="default"/>
+      </w:rPr>
+    </w:lvl>
+  </w:abstractNum>
+  <w:abstractNum w:abstractNumId="1" w15:restartNumberingAfterBreak="0">
+    <w:nsid w:val="26A6743B"/>
+    <w:multiLevelType w:val="hybridMultilevel"/>
+    <w:tmpl w:val="9B688C54"/>
+    <w:lvl w:ilvl="0" w:tplc="04090001">
+      <w:start w:val="1"/>
+      <w:numFmt w:val="bullet"/>
+      <w:lvlText w:val=""/>
+      <w:lvlJc w:val="left"/>
+      <w:pPr>
+        <w:ind w:left="720" w:hanging="360"/>
+      </w:pPr>
+      <w:rPr>
+        <w:rFonts w:ascii="Symbol" w:hAnsi="Symbol" w:hint="default"/>
+      </w:rPr>
+    </w:lvl>
+    <w:lvl w:ilvl="1" w:tplc="04090003">
+      <w:start w:val="1"/>
+      <w:numFmt w:val="bullet"/>
+      <w:lvlText w:val="o"/>
+      <w:lvlJc w:val="left"/>
+      <w:pPr>
+        <w:ind w:left="1440" w:hanging="360"/>
+      </w:pPr>
+      <w:rPr>
+        <w:rFonts w:ascii="Courier New" w:hAnsi="Courier New" w:cs="Courier New" w:hint="default"/>
+      </w:rPr>
+    </w:lvl>
+    <w:lvl w:ilvl="2" w:tplc="04090005" w:tentative="1">
+      <w:start w:val="1"/>
+      <w:numFmt w:val="bullet"/>
+      <w:lvlText w:val=""/>
+      <w:lvlJc w:val="left"/>
+      <w:pPr>
+        <w:ind w:left="2160" w:hanging="360"/>
+      </w:pPr>
+      <w:rPr>
+        <w:rFonts w:ascii="Wingdings" w:hAnsi="Wingdings" w:hint="default"/>
+      </w:rPr>
+    </w:lvl>
+    <w:lvl w:ilvl="3" w:tplc="04090001" w:tentative="1">
+      <w:start w:val="1"/>
+      <w:numFmt w:val="bullet"/>
+      <w:lvlText w:val=""/>
+      <w:lvlJc w:val="left"/>
+      <w:pPr>
+        <w:ind w:left="2880" w:hanging="360"/>
+      </w:pPr>
+      <w:rPr>
+        <w:rFonts w:ascii="Symbol" w:hAnsi="Symbol" w:hint="default"/>
+      </w:rPr>
+    </w:lvl>
+    <w:lvl w:ilvl="4" w:tplc="04090003" w:tentative="1">
+      <w:start w:val="1"/>
+      <w:numFmt w:val="bullet"/>
+      <w:lvlText w:val="o"/>
+      <w:lvlJc w:val="left"/>
+      <w:pPr>
+        <w:ind w:left="3600" w:hanging="360"/>
+      </w:pPr>
+      <w:rPr>
+        <w:rFonts w:ascii="Courier New" w:hAnsi="Courier New" w:cs="Courier New" w:hint="default"/>
+      </w:rPr>
+    </w:lvl>
+    <w:lvl w:ilvl="5" w:tplc="04090005" w:tentative="1">
+      <w:start w:val="1"/>
+      <w:numFmt w:val="bullet"/>
+      <w:lvlText w:val=""/>
+      <w:lvlJc w:val="left"/>
+      <w:pPr>
+        <w:ind w:left="4320" w:hanging="360"/>
+      </w:pPr>
+      <w:rPr>
+        <w:rFonts w:ascii="Wingdings" w:hAnsi="Wingdings" w:hint="default"/>
+      </w:rPr>
+    </w:lvl>
+    <w:lvl w:ilvl="6" w:tplc="04090001" w:tentative="1">
+      <w:start w:val="1"/>
+      <w:numFmt w:val="bullet"/>
+      <w:lvlText w:val=""/>
+      <w:lvlJc w:val="left"/>
+      <w:pPr>
+        <w:ind w:left="5040" w:hanging="360"/>
+      </w:pPr>
+      <w:rPr>
+        <w:rFonts w:ascii="Symbol" w:hAnsi="Symbol" w:hint="default"/>
+      </w:rPr>
+    </w:lvl>
+    <w:lvl w:ilvl="7" w:tplc="04090003" w:tentative="1">
+      <w:start w:val="1"/>
+      <w:numFmt w:val="bullet"/>
+      <w:lvlText w:val="o"/>
+      <w:lvlJc w:val="left"/>
+      <w:pPr>
+        <w:ind w:left="5760" w:hanging="360"/>
+      </w:pPr>
+      <w:rPr>
+        <w:rFonts w:ascii="Courier New" w:hAnsi="Courier New" w:cs="Courier New" w:hint="default"/>
+      </w:rPr>
+    </w:lvl>
+    <w:lvl w:ilvl="8" w:tplc="04090005" w:tentative="1">
+      <w:start w:val="1"/>
+      <w:numFmt w:val="bullet"/>
+      <w:lvlText w:val=""/>
+      <w:lvlJc w:val="left"/>
+      <w:pPr>
+        <w:ind w:left="6480" w:hanging="360"/>
+      </w:pPr>
+      <w:rPr>
+        <w:rFonts w:ascii="Wingdings" w:hAnsi="Wingdings" w:hint="default"/>
+      </w:rPr>
+    </w:lvl>
+  </w:abstractNum>
+  <w:abstractNum w:abstractNumId="2" w15:restartNumberingAfterBreak="0">
+    <w:nsid w:val="36B2074B"/>
+    <w:multiLevelType w:val="hybridMultilevel"/>
+    <w:tmpl w:val="107A650E"/>
+    <w:lvl w:ilvl="0" w:tplc="04090001">
+      <w:start w:val="1"/>
+      <w:numFmt w:val="bullet"/>
+      <w:lvlText w:val=""/>
+      <w:lvlJc w:val="left"/>
+      <w:pPr>
+        <w:ind w:left="720" w:hanging="360"/>
+      </w:pPr>
+      <w:rPr>
+        <w:rFonts w:ascii="Symbol" w:hAnsi="Symbol" w:hint="default"/>
+      </w:rPr>
+    </w:lvl>
+    <w:lvl w:ilvl="1" w:tplc="04090003">
+      <w:start w:val="1"/>
+      <w:numFmt w:val="bullet"/>
+      <w:lvlText w:val="o"/>
+      <w:lvlJc w:val="left"/>
+      <w:pPr>
+        <w:ind w:left="1440" w:hanging="360"/>
+      </w:pPr>
+      <w:rPr>
+        <w:rFonts w:ascii="Courier New" w:hAnsi="Courier New" w:cs="Courier New" w:hint="default"/>
+      </w:rPr>
+    </w:lvl>
+    <w:lvl w:ilvl="2" w:tplc="04090005">
+      <w:start w:val="1"/>
+      <w:numFmt w:val="bullet"/>
+      <w:lvlText w:val=""/>
+      <w:lvlJc w:val="left"/>
+      <w:pPr>
+        <w:ind w:left="2160" w:hanging="360"/>
+      </w:pPr>
+      <w:rPr>
+        <w:rFonts w:ascii="Wingdings" w:hAnsi="Wingdings" w:hint="default"/>
+      </w:rPr>
+    </w:lvl>
+    <w:lvl w:ilvl="3" w:tplc="04090001" w:tentative="1">
+      <w:start w:val="1"/>
+      <w:numFmt w:val="bullet"/>
+      <w:lvlText w:val=""/>
+      <w:lvlJc w:val="left"/>
+      <w:pPr>
+        <w:ind w:left="2880" w:hanging="360"/>
+      </w:pPr>
+      <w:rPr>
+        <w:rFonts w:ascii="Symbol" w:hAnsi="Symbol" w:hint="default"/>
+      </w:rPr>
+    </w:lvl>
+    <w:lvl w:ilvl="4" w:tplc="04090003" w:tentative="1">
+      <w:start w:val="1"/>
+      <w:numFmt w:val="bullet"/>
+      <w:lvlText w:val="o"/>
+      <w:lvlJc w:val="left"/>
+      <w:pPr>
+        <w:ind w:left="3600" w:hanging="360"/>
+      </w:pPr>
+      <w:rPr>
+        <w:rFonts w:ascii="Courier New" w:hAnsi="Courier New" w:cs="Courier New" w:hint="default"/>
+      </w:rPr>
+    </w:lvl>
+    <w:lvl w:ilvl="5" w:tplc="04090005" w:tentative="1">
+      <w:start w:val="1"/>
+      <w:numFmt w:val="bullet"/>
+      <w:lvlText w:val=""/>
+      <w:lvlJc w:val="left"/>
+      <w:pPr>
+        <w:ind w:left="4320" w:hanging="360"/>
+      </w:pPr>
+      <w:rPr>
+        <w:rFonts w:ascii="Wingdings" w:hAnsi="Wingdings" w:hint="default"/>
+      </w:rPr>
+    </w:lvl>
+    <w:lvl w:ilvl="6" w:tplc="04090001" w:tentative="1">
+      <w:start w:val="1"/>
+      <w:numFmt w:val="bullet"/>
+      <w:lvlText w:val=""/>
+      <w:lvlJc w:val="left"/>
+      <w:pPr>
+        <w:ind w:left="5040" w:hanging="360"/>
+      </w:pPr>
+      <w:rPr>
+        <w:rFonts w:ascii="Symbol" w:hAnsi="Symbol" w:hint="default"/>
+      </w:rPr>
+    </w:lvl>
+    <w:lvl w:ilvl="7" w:tplc="04090003" w:tentative="1">
+      <w:start w:val="1"/>
+      <w:numFmt w:val="bullet"/>
+      <w:lvlText w:val="o"/>
+      <w:lvlJc w:val="left"/>
+      <w:pPr>
+        <w:ind w:left="5760" w:hanging="360"/>
+      </w:pPr>
+      <w:rPr>
+        <w:rFonts w:ascii="Courier New" w:hAnsi="Courier New" w:cs="Courier New" w:hint="default"/>
+      </w:rPr>
+    </w:lvl>
+    <w:lvl w:ilvl="8" w:tplc="04090005" w:tentative="1">
+      <w:start w:val="1"/>
+      <w:numFmt w:val="bullet"/>
+      <w:lvlText w:val=""/>
+      <w:lvlJc w:val="left"/>
+      <w:pPr>
+        <w:ind w:left="6480" w:hanging="360"/>
+      </w:pPr>
+      <w:rPr>
+        <w:rFonts w:ascii="Wingdings" w:hAnsi="Wingdings" w:hint="default"/>
+      </w:rPr>
+    </w:lvl>
+  </w:abstractNum>
+  <w:abstractNum w:abstractNumId="3" w15:restartNumberingAfterBreak="0">
+    <w:nsid w:val="3F1F59B5"/>
+    <w:multiLevelType w:val="hybridMultilevel"/>
+    <w:tmpl w:val="8C1C95C4"/>
+    <w:lvl w:ilvl="0" w:tplc="04090001">
+      <w:start w:val="1"/>
+      <w:numFmt w:val="bullet"/>
+      <w:lvlText w:val=""/>
+      <w:lvlJc w:val="left"/>
+      <w:pPr>
+        <w:ind w:left="720" w:hanging="360"/>
+      </w:pPr>
+      <w:rPr>
+        <w:rFonts w:ascii="Symbol" w:hAnsi="Symbol" w:hint="default"/>
+      </w:rPr>
+    </w:lvl>
+    <w:lvl w:ilvl="1" w:tplc="04090003" w:tentative="1">
+      <w:start w:val="1"/>
+      <w:numFmt w:val="bullet"/>
+      <w:lvlText w:val="o"/>
+      <w:lvlJc w:val="left"/>
+      <w:pPr>
+        <w:ind w:left="1440" w:hanging="360"/>
+      </w:pPr>
+      <w:rPr>
+        <w:rFonts w:ascii="Courier New" w:hAnsi="Courier New" w:cs="Courier New" w:hint="default"/>
+      </w:rPr>
+    </w:lvl>
+    <w:lvl w:ilvl="2" w:tplc="04090005" w:tentative="1">
+      <w:start w:val="1"/>
+      <w:numFmt w:val="bullet"/>
+      <w:lvlText w:val=""/>
+      <w:lvlJc w:val="left"/>
+      <w:pPr>
+        <w:ind w:left="2160" w:hanging="360"/>
+      </w:pPr>
+      <w:rPr>
+        <w:rFonts w:ascii="Wingdings" w:hAnsi="Wingdings" w:hint="default"/>
+      </w:rPr>
+    </w:lvl>
+    <w:lvl w:ilvl="3" w:tplc="04090001" w:tentative="1">
+      <w:start w:val="1"/>
+      <w:numFmt w:val="bullet"/>
+      <w:lvlText w:val=""/>
+      <w:lvlJc w:val="left"/>
+      <w:pPr>
+        <w:ind w:left="2880" w:hanging="360"/>
+      </w:pPr>
+      <w:rPr>
+        <w:rFonts w:ascii="Symbol" w:hAnsi="Symbol" w:hint="default"/>
+      </w:rPr>
+    </w:lvl>
+    <w:lvl w:ilvl="4" w:tplc="04090003" w:tentative="1">
+      <w:start w:val="1"/>
+      <w:numFmt w:val="bullet"/>
+      <w:lvlText w:val="o"/>
+      <w:lvlJc w:val="left"/>
+      <w:pPr>
+        <w:ind w:left="3600" w:hanging="360"/>
+      </w:pPr>
+      <w:rPr>
+        <w:rFonts w:ascii="Courier New" w:hAnsi="Courier New" w:cs="Courier New" w:hint="default"/>
+      </w:rPr>
+    </w:lvl>
+    <w:lvl w:ilvl="5" w:tplc="04090005" w:tentative="1">
+      <w:start w:val="1"/>
+      <w:numFmt w:val="bullet"/>
+      <w:lvlText w:val=""/>
+      <w:lvlJc w:val="left"/>
+      <w:pPr>
+        <w:ind w:left="4320" w:hanging="360"/>
+      </w:pPr>
+      <w:rPr>
+        <w:rFonts w:ascii="Wingdings" w:hAnsi="Wingdings" w:hint="default"/>
+      </w:rPr>
+    </w:lvl>
+    <w:lvl w:ilvl="6" w:tplc="04090001" w:tentative="1">
+      <w:start w:val="1"/>
+      <w:numFmt w:val="bullet"/>
+      <w:lvlText w:val=""/>
+      <w:lvlJc w:val="left"/>
+      <w:pPr>
+        <w:ind w:left="5040" w:hanging="360"/>
+      </w:pPr>
+      <w:rPr>
+        <w:rFonts w:ascii="Symbol" w:hAnsi="Symbol" w:hint="default"/>
+      </w:rPr>
+    </w:lvl>
+    <w:lvl w:ilvl="7" w:tplc="04090003" w:tentative="1">
+      <w:start w:val="1"/>
+      <w:numFmt w:val="bullet"/>
+      <w:lvlText w:val="o"/>
+      <w:lvlJc w:val="left"/>
+      <w:pPr>
+        <w:ind w:left="5760" w:hanging="360"/>
+      </w:pPr>
+      <w:rPr>
+        <w:rFonts w:ascii="Courier New" w:hAnsi="Courier New" w:cs="Courier New" w:hint="default"/>
+      </w:rPr>
+    </w:lvl>
+    <w:lvl w:ilvl="8" w:tplc="04090005" w:tentative="1">
+      <w:start w:val="1"/>
+      <w:numFmt w:val="bullet"/>
+      <w:lvlText w:val=""/>
+      <w:lvlJc w:val="left"/>
+      <w:pPr>
+        <w:ind w:left="6480" w:hanging="360"/>
+      </w:pPr>
+      <w:rPr>
+        <w:rFonts w:ascii="Wingdings" w:hAnsi="Wingdings" w:hint="default"/>
+      </w:rPr>
+    </w:lvl>
+  </w:abstractNum>
+  <w:abstractNum w:abstractNumId="4" w15:restartNumberingAfterBreak="0">
+    <w:nsid w:val="41546DA2"/>
+    <w:multiLevelType w:val="hybridMultilevel"/>
+    <w:tmpl w:val="54246DCE"/>
+    <w:lvl w:ilvl="0" w:tplc="04090001">
+      <w:start w:val="1"/>
+      <w:numFmt w:val="bullet"/>
+      <w:lvlText w:val=""/>
+      <w:lvlJc w:val="left"/>
+      <w:pPr>
+        <w:ind w:left="720" w:hanging="360"/>
+      </w:pPr>
+      <w:rPr>
+        <w:rFonts w:ascii="Symbol" w:hAnsi="Symbol" w:hint="default"/>
+      </w:rPr>
+    </w:lvl>
+    <w:lvl w:ilvl="1" w:tplc="04090003" w:tentative="1">
+      <w:start w:val="1"/>
+      <w:numFmt w:val="bullet"/>
+      <w:lvlText w:val="o"/>
+      <w:lvlJc w:val="left"/>
+      <w:pPr>
+        <w:ind w:left="1440" w:hanging="360"/>
+      </w:pPr>
+      <w:rPr>
+        <w:rFonts w:ascii="Courier New" w:hAnsi="Courier New" w:cs="Courier New" w:hint="default"/>
+      </w:rPr>
+    </w:lvl>
+    <w:lvl w:ilvl="2" w:tplc="04090005" w:tentative="1">
+      <w:start w:val="1"/>
+      <w:numFmt w:val="bullet"/>
+      <w:lvlText w:val=""/>
+      <w:lvlJc w:val="left"/>
+      <w:pPr>
+        <w:ind w:left="2160" w:hanging="360"/>
+      </w:pPr>
+      <w:rPr>
+        <w:rFonts w:ascii="Wingdings" w:hAnsi="Wingdings" w:hint="default"/>
+      </w:rPr>
+    </w:lvl>
+    <w:lvl w:ilvl="3" w:tplc="04090001" w:tentative="1">
+      <w:start w:val="1"/>
+      <w:numFmt w:val="bullet"/>
+      <w:lvlText w:val=""/>
+      <w:lvlJc w:val="left"/>
+      <w:pPr>
+        <w:ind w:left="2880" w:hanging="360"/>
+      </w:pPr>
+      <w:rPr>
+        <w:rFonts w:ascii="Symbol" w:hAnsi="Symbol" w:hint="default"/>
+      </w:rPr>
+    </w:lvl>
+    <w:lvl w:ilvl="4" w:tplc="04090003" w:tentative="1">
+      <w:start w:val="1"/>
+      <w:numFmt w:val="bullet"/>
+      <w:lvlText w:val="o"/>
+      <w:lvlJc w:val="left"/>
+      <w:pPr>
+        <w:ind w:left="3600" w:hanging="360"/>
+      </w:pPr>
+      <w:rPr>
+        <w:rFonts w:ascii="Courier New" w:hAnsi="Courier New" w:cs="Courier New" w:hint="default"/>
+      </w:rPr>
+    </w:lvl>
+    <w:lvl w:ilvl="5" w:tplc="04090005" w:tentative="1">
+      <w:start w:val="1"/>
+      <w:numFmt w:val="bullet"/>
+      <w:lvlText w:val=""/>
+      <w:lvlJc w:val="left"/>
+      <w:pPr>
+        <w:ind w:left="4320" w:hanging="360"/>
+      </w:pPr>
+      <w:rPr>
+        <w:rFonts w:ascii="Wingdings" w:hAnsi="Wingdings" w:hint="default"/>
+      </w:rPr>
+    </w:lvl>
+    <w:lvl w:ilvl="6" w:tplc="04090001" w:tentative="1">
+      <w:start w:val="1"/>
+      <w:numFmt w:val="bullet"/>
+      <w:lvlText w:val=""/>
+      <w:lvlJc w:val="left"/>
+      <w:pPr>
+        <w:ind w:left="5040" w:hanging="360"/>
+      </w:pPr>
+      <w:rPr>
+        <w:rFonts w:ascii="Symbol" w:hAnsi="Symbol" w:hint="default"/>
+      </w:rPr>
+    </w:lvl>
+    <w:lvl w:ilvl="7" w:tplc="04090003" w:tentative="1">
+      <w:start w:val="1"/>
+      <w:numFmt w:val="bullet"/>
+      <w:lvlText w:val="o"/>
+      <w:lvlJc w:val="left"/>
+      <w:pPr>
+        <w:ind w:left="5760" w:hanging="360"/>
+      </w:pPr>
+      <w:rPr>
+        <w:rFonts w:ascii="Courier New" w:hAnsi="Courier New" w:cs="Courier New" w:hint="default"/>
+      </w:rPr>
+    </w:lvl>
+    <w:lvl w:ilvl="8" w:tplc="04090005" w:tentative="1">
+      <w:start w:val="1"/>
+      <w:numFmt w:val="bullet"/>
+      <w:lvlText w:val=""/>
+      <w:lvlJc w:val="left"/>
+      <w:pPr>
+        <w:ind w:left="6480" w:hanging="360"/>
+      </w:pPr>
+      <w:rPr>
+        <w:rFonts w:ascii="Wingdings" w:hAnsi="Wingdings" w:hint="default"/>
+      </w:rPr>
+    </w:lvl>
+  </w:abstractNum>
+  <w:abstractNum w:abstractNumId="5" w15:restartNumberingAfterBreak="0">
+    <w:nsid w:val="47CF1864"/>
+    <w:multiLevelType w:val="hybridMultilevel"/>
+    <w:tmpl w:val="F19EBEE6"/>
+    <w:lvl w:ilvl="0" w:tplc="04090001">
+      <w:start w:val="1"/>
+      <w:numFmt w:val="bullet"/>
+      <w:lvlText w:val=""/>
+      <w:lvlJc w:val="left"/>
+      <w:pPr>
+        <w:ind w:left="720" w:hanging="360"/>
+      </w:pPr>
+      <w:rPr>
+        <w:rFonts w:ascii="Symbol" w:hAnsi="Symbol" w:hint="default"/>
+      </w:rPr>
+    </w:lvl>
+    <w:lvl w:ilvl="1" w:tplc="04090003" w:tentative="1">
+      <w:start w:val="1"/>
+      <w:numFmt w:val="bullet"/>
+      <w:lvlText w:val="o"/>
+      <w:lvlJc w:val="left"/>
+      <w:pPr>
+        <w:ind w:left="1440" w:hanging="360"/>
+      </w:pPr>
+      <w:rPr>
+        <w:rFonts w:ascii="Courier New" w:hAnsi="Courier New" w:cs="Courier New" w:hint="default"/>
+      </w:rPr>
+    </w:lvl>
+    <w:lvl w:ilvl="2" w:tplc="04090005" w:tentative="1">
+      <w:start w:val="1"/>
+      <w:numFmt w:val="bullet"/>
+      <w:lvlText w:val=""/>
+      <w:lvlJc w:val="left"/>
+      <w:pPr>
+        <w:ind w:left="2160" w:hanging="360"/>
+      </w:pPr>
+      <w:rPr>
+        <w:rFonts w:ascii="Wingdings" w:hAnsi="Wingdings" w:hint="default"/>
+      </w:rPr>
+    </w:lvl>
+    <w:lvl w:ilvl="3" w:tplc="04090001" w:tentative="1">
+      <w:start w:val="1"/>
+      <w:numFmt w:val="bullet"/>
+      <w:lvlText w:val=""/>
+      <w:lvlJc w:val="left"/>
+      <w:pPr>
+        <w:ind w:left="2880" w:hanging="360"/>
+      </w:pPr>
+      <w:rPr>
+        <w:rFonts w:ascii="Symbol" w:hAnsi="Symbol" w:hint="default"/>
+      </w:rPr>
+    </w:lvl>
+    <w:lvl w:ilvl="4" w:tplc="04090003" w:tentative="1">
+      <w:start w:val="1"/>
+      <w:numFmt w:val="bullet"/>
+      <w:lvlText w:val="o"/>
+      <w:lvlJc w:val="left"/>
+      <w:pPr>
+        <w:ind w:left="3600" w:hanging="360"/>
+      </w:pPr>
+      <w:rPr>
+        <w:rFonts w:ascii="Courier New" w:hAnsi="Courier New" w:cs="Courier New" w:hint="default"/>
+      </w:rPr>
+    </w:lvl>
+    <w:lvl w:ilvl="5" w:tplc="04090005" w:tentative="1">
+      <w:start w:val="1"/>
+      <w:numFmt w:val="bullet"/>
+      <w:lvlText w:val=""/>
+      <w:lvlJc w:val="left"/>
+      <w:pPr>
+        <w:ind w:left="4320" w:hanging="360"/>
+      </w:pPr>
+      <w:rPr>
+        <w:rFonts w:ascii="Wingdings" w:hAnsi="Wingdings" w:hint="default"/>
+      </w:rPr>
+    </w:lvl>
+    <w:lvl w:ilvl="6" w:tplc="04090001" w:tentative="1">
+      <w:start w:val="1"/>
+      <w:numFmt w:val="bullet"/>
+      <w:lvlText w:val=""/>
+      <w:lvlJc w:val="left"/>
+      <w:pPr>
+        <w:ind w:left="5040" w:hanging="360"/>
+      </w:pPr>
+      <w:rPr>
+        <w:rFonts w:ascii="Symbol" w:hAnsi="Symbol" w:hint="default"/>
+      </w:rPr>
+    </w:lvl>
+    <w:lvl w:ilvl="7" w:tplc="04090003" w:tentative="1">
+      <w:start w:val="1"/>
+      <w:numFmt w:val="bullet"/>
+      <w:lvlText w:val="o"/>
+      <w:lvlJc w:val="left"/>
+      <w:pPr>
+        <w:ind w:left="5760" w:hanging="360"/>
+      </w:pPr>
+      <w:rPr>
+        <w:rFonts w:ascii="Courier New" w:hAnsi="Courier New" w:cs="Courier New" w:hint="default"/>
+      </w:rPr>
+    </w:lvl>
+    <w:lvl w:ilvl="8" w:tplc="04090005" w:tentative="1">
+      <w:start w:val="1"/>
+      <w:numFmt w:val="bullet"/>
+      <w:lvlText w:val=""/>
+      <w:lvlJc w:val="left"/>
+      <w:pPr>
+        <w:ind w:left="6480" w:hanging="360"/>
+      </w:pPr>
+      <w:rPr>
+        <w:rFonts w:ascii="Wingdings" w:hAnsi="Wingdings" w:hint="default"/>
+      </w:rPr>
+    </w:lvl>
+  </w:abstractNum>
+  <w:abstractNum w:abstractNumId="6" w15:restartNumberingAfterBreak="0">
+    <w:nsid w:val="6C4565AA"/>
+    <w:multiLevelType w:val="hybridMultilevel"/>
+    <w:tmpl w:val="D2408082"/>
+    <w:lvl w:ilvl="0" w:tplc="04090001">
+      <w:start w:val="1"/>
+      <w:numFmt w:val="bullet"/>
+      <w:lvlText w:val=""/>
+      <w:lvlJc w:val="left"/>
+      <w:pPr>
+        <w:ind w:left="720" w:hanging="360"/>
+      </w:pPr>
+      <w:rPr>
+        <w:rFonts w:ascii="Symbol" w:hAnsi="Symbol" w:hint="default"/>
+      </w:rPr>
+    </w:lvl>
+    <w:lvl w:ilvl="1" w:tplc="04090003" w:tentative="1">
+      <w:start w:val="1"/>
+      <w:numFmt w:val="bullet"/>
+      <w:lvlText w:val="o"/>
+      <w:lvlJc w:val="left"/>
+      <w:pPr>
+        <w:ind w:left="1440" w:hanging="360"/>
+      </w:pPr>
+      <w:rPr>
+        <w:rFonts w:ascii="Courier New" w:hAnsi="Courier New" w:cs="Courier New" w:hint="default"/>
+      </w:rPr>
+    </w:lvl>
+    <w:lvl w:ilvl="2" w:tplc="04090005" w:tentative="1">
+      <w:start w:val="1"/>
+      <w:numFmt w:val="bullet"/>
+      <w:lvlText w:val=""/>
+      <w:lvlJc w:val="left"/>
+      <w:pPr>
+        <w:ind w:left="2160" w:hanging="360"/>
+      </w:pPr>
+      <w:rPr>
+        <w:rFonts w:ascii="Wingdings" w:hAnsi="Wingdings" w:hint="default"/>
+      </w:rPr>
+    </w:lvl>
+    <w:lvl w:ilvl="3" w:tplc="04090001" w:tentative="1">
+      <w:start w:val="1"/>
+      <w:numFmt w:val="bullet"/>
+      <w:lvlText w:val=""/>
+      <w:lvlJc w:val="left"/>
+      <w:pPr>
+        <w:ind w:left="2880" w:hanging="360"/>
+      </w:pPr>
+      <w:rPr>
+        <w:rFonts w:ascii="Symbol" w:hAnsi="Symbol" w:hint="default"/>
+      </w:rPr>
+    </w:lvl>
+    <w:lvl w:ilvl="4" w:tplc="04090003" w:tentative="1">
+      <w:start w:val="1"/>
+      <w:numFmt w:val="bullet"/>
+      <w:lvlText w:val="o"/>
+      <w:lvlJc w:val="left"/>
+      <w:pPr>
+        <w:ind w:left="3600" w:hanging="360"/>
+      </w:pPr>
+      <w:rPr>
+        <w:rFonts w:ascii="Courier New" w:hAnsi="Courier New" w:cs="Courier New" w:hint="default"/>
+      </w:rPr>
+    </w:lvl>
+    <w:lvl w:ilvl="5" w:tplc="04090005" w:tentative="1">
+      <w:start w:val="1"/>
+      <w:numFmt w:val="bullet"/>
+      <w:lvlText w:val=""/>
+      <w:lvlJc w:val="left"/>
+      <w:pPr>
+        <w:ind w:left="4320" w:hanging="360"/>
+      </w:pPr>
+      <w:rPr>
+        <w:rFonts w:ascii="Wingdings" w:hAnsi="Wingdings" w:hint="default"/>
+      </w:rPr>
+    </w:lvl>
+    <w:lvl w:ilvl="6" w:tplc="04090001" w:tentative="1">
+      <w:start w:val="1"/>
+      <w:numFmt w:val="bullet"/>
+      <w:lvlText w:val=""/>
+      <w:lvlJc w:val="left"/>
+      <w:pPr>
+        <w:ind w:left="5040" w:hanging="360"/>
+      </w:pPr>
+      <w:rPr>
+        <w:rFonts w:ascii="Symbol" w:hAnsi="Symbol" w:hint="default"/>
+      </w:rPr>
+    </w:lvl>
+    <w:lvl w:ilvl="7" w:tplc="04090003" w:tentative="1">
+      <w:start w:val="1"/>
+      <w:numFmt w:val="bullet"/>
+      <w:lvlText w:val="o"/>
+      <w:lvlJc w:val="left"/>
+      <w:pPr>
+        <w:ind w:left="5760" w:hanging="360"/>
+      </w:pPr>
+      <w:rPr>
+        <w:rFonts w:ascii="Courier New" w:hAnsi="Courier New" w:cs="Courier New" w:hint="default"/>
+      </w:rPr>
+    </w:lvl>
+    <w:lvl w:ilvl="8" w:tplc="04090005" w:tentative="1">
+      <w:start w:val="1"/>
+      <w:numFmt w:val="bullet"/>
+      <w:lvlText w:val=""/>
+      <w:lvlJc w:val="left"/>
+      <w:pPr>
+        <w:ind w:left="6480" w:hanging="360"/>
+      </w:pPr>
+      <w:rPr>
+        <w:rFonts w:ascii="Wingdings" w:hAnsi="Wingdings" w:hint="default"/>
+      </w:rPr>
+    </w:lvl>
+  </w:abstractNum>
+  <w:num w:numId="1">
+    <w:abstractNumId w:val="5"/>
+  </w:num>
+  <w:num w:numId="2">
+    <w:abstractNumId w:val="2"/>
+  </w:num>
+  <w:num w:numId="3">
+    <w:abstractNumId w:val="1"/>
+  </w:num>
+  <w:num w:numId="4">
+    <w:abstractNumId w:val="0"/>
+  </w:num>
+  <w:num w:numId="5">
+    <w:abstractNumId w:val="6"/>
+  </w:num>
+  <w:num w:numId="6">
+    <w:abstractNumId w:val="4"/>
+  </w:num>
+  <w:num w:numId="7">
+    <w:abstractNumId w:val="3"/>
+  </w:num>
+</w:numbering>
+</file>
+
 <file path=word/styles.xml><?xml version="1.0" encoding="utf-8"?>
 <w:styles xmlns:mc="http://schemas.openxmlformats.org/markup-compatibility/2006" xmlns:r="http://schemas.openxmlformats.org/officeDocument/2006/relationships" xmlns:w="http://schemas.openxmlformats.org/wordprocessingml/2006/main" xmlns:w14="http://schemas.microsoft.com/office/word/2010/wordml" xmlns:w15="http://schemas.microsoft.com/office/word/2012/wordml" xmlns:w16cid="http://schemas.microsoft.com/office/word/2016/wordml/cid" xmlns:w16se="http://schemas.microsoft.com/office/word/2015/wordml/symex" mc:Ignorable="w14 w15 w16se w16cid">
   <w:docDefaults>
@@ -1499,7 +3198,7 @@
       </w:pPr>
     </w:pPrDefault>
   </w:docDefaults>
-  <w:latentStyles w:defLockedState="0" w:defUIPriority="99" w:defSemiHidden="0" w:defUnhideWhenUsed="0" w:defQFormat="0" w:count="376">
+  <w:latentStyles w:defLockedState="0" w:defUIPriority="99" w:defSemiHidden="0" w:defUnhideWhenUsed="0" w:defQFormat="0" w:count="377">
     <w:lsdException w:name="Normal" w:uiPriority="0" w:qFormat="1"/>
     <w:lsdException w:name="heading 1" w:uiPriority="9" w:qFormat="1"/>
     <w:lsdException w:name="heading 2" w:semiHidden="1" w:uiPriority="9" w:unhideWhenUsed="1" w:qFormat="1"/>
@@ -1605,7 +3304,6 @@
     <w:lsdException w:name="HTML Sample" w:semiHidden="1" w:unhideWhenUsed="1"/>
     <w:lsdException w:name="HTML Typewriter" w:semiHidden="1" w:unhideWhenUsed="1"/>
     <w:lsdException w:name="HTML Variable" w:semiHidden="1" w:unhideWhenUsed="1"/>
-    <w:lsdException w:name="Normal Table" w:semiHidden="1" w:unhideWhenUsed="1"/>
     <w:lsdException w:name="annotation subject" w:semiHidden="1" w:unhideWhenUsed="1"/>
     <w:lsdException w:name="No List" w:semiHidden="1" w:unhideWhenUsed="1"/>
     <w:lsdException w:name="Outline List 1" w:semiHidden="1" w:unhideWhenUsed="1"/>
@@ -1652,10 +3350,8 @@
     <w:lsdException w:name="Table Subtle 2" w:semiHidden="1" w:unhideWhenUsed="1"/>
     <w:lsdException w:name="Table Web 1" w:semiHidden="1" w:unhideWhenUsed="1"/>
     <w:lsdException w:name="Table Web 2" w:semiHidden="1" w:unhideWhenUsed="1"/>
-    <w:lsdException w:name="Table Web 3" w:semiHidden="1" w:unhideWhenUsed="1"/>
     <w:lsdException w:name="Balloon Text" w:semiHidden="1" w:unhideWhenUsed="1"/>
     <w:lsdException w:name="Table Grid" w:uiPriority="39"/>
-    <w:lsdException w:name="Table Theme" w:semiHidden="1" w:unhideWhenUsed="1"/>
     <w:lsdException w:name="Placeholder Text" w:semiHidden="1"/>
     <w:lsdException w:name="No Spacing" w:uiPriority="1" w:qFormat="1"/>
     <w:lsdException w:name="Light Shading" w:uiPriority="60"/>
@@ -1876,6 +3572,7 @@
     <w:lsdException w:name="Hashtag" w:semiHidden="1" w:unhideWhenUsed="1"/>
     <w:lsdException w:name="Unresolved Mention" w:semiHidden="1" w:unhideWhenUsed="1"/>
     <w:lsdException w:name="Smart Link" w:semiHidden="1" w:unhideWhenUsed="1"/>
+    <w:lsdException w:name="Smart Link Error" w:semiHidden="1" w:unhideWhenUsed="1"/>
   </w:latentStyles>
   <w:style w:type="paragraph" w:default="1" w:styleId="Normal">
     <w:name w:val="Normal"/>

</xml_diff>

<commit_message>
Validation paragraphs - in progress
</commit_message>
<xml_diff>
--- a/drafts/19andme-paper-draft-01_outline.docx
+++ b/drafts/19andme-paper-draft-01_outline.docx
@@ -1462,6 +1462,397 @@
     <w:p>
       <w:pPr>
         <w:rPr>
+          <w:shd w:val="clear" w:color="auto" w:fill="FFFFFF"/>
+        </w:rPr>
+      </w:pPr>
+      <w:r>
+        <w:rPr>
+          <w:color w:val="5B9BD5" w:themeColor="accent1"/>
+          <w:shd w:val="clear" w:color="auto" w:fill="FFFFFF"/>
+        </w:rPr>
+        <w:t>[JS]</w:t>
+      </w:r>
+      <w:r>
+        <w:rPr>
+          <w:color w:val="5B9BD5" w:themeColor="accent1"/>
+          <w:shd w:val="clear" w:color="auto" w:fill="FFFFFF"/>
+        </w:rPr>
+        <w:t xml:space="preserve"> </w:t>
+      </w:r>
+      <w:r>
+        <w:rPr>
+          <w:shd w:val="clear" w:color="auto" w:fill="FFFFFF"/>
+        </w:rPr>
+        <w:t>Online risk calculators, including 19andMe, aim to educate the public and provide guidance which may reduce risk of transmission and mortality.  However, many risk calculators are available, with varying methodology.  We compare exposure and mortality risk estimates from 19andMe with Nexoid’s Covid-19 survival calculator</w:t>
+      </w:r>
+      <w:r>
+        <w:rPr>
+          <w:shd w:val="clear" w:color="auto" w:fill="FFFFFF"/>
+        </w:rPr>
+        <w:t xml:space="preserve"> (“Nexoid”)</w:t>
+      </w:r>
+      <w:r>
+        <w:rPr>
+          <w:shd w:val="clear" w:color="auto" w:fill="FFFFFF"/>
+        </w:rPr>
+        <w:t>.  We chose the Nexoid calculator because Nexoid has made anonymous individual-level records publicly available</w:t>
+      </w:r>
+      <w:r>
+        <w:rPr>
+          <w:shd w:val="clear" w:color="auto" w:fill="FFFFFF"/>
+        </w:rPr>
+        <w:t xml:space="preserve">. </w:t>
+      </w:r>
+    </w:p>
+    <w:p>
+      <w:pPr>
+        <w:rPr>
+          <w:shd w:val="clear" w:color="auto" w:fill="FFFFFF"/>
+        </w:rPr>
+      </w:pPr>
+      <w:r>
+        <w:rPr>
+          <w:color w:val="5B9BD5" w:themeColor="accent1"/>
+          <w:shd w:val="clear" w:color="auto" w:fill="FFFFFF"/>
+        </w:rPr>
+        <w:t>[JS]</w:t>
+      </w:r>
+      <w:r>
+        <w:rPr>
+          <w:color w:val="5B9BD5" w:themeColor="accent1"/>
+          <w:shd w:val="clear" w:color="auto" w:fill="FFFFFF"/>
+        </w:rPr>
+        <w:t xml:space="preserve"> </w:t>
+      </w:r>
+      <w:r>
+        <w:rPr>
+          <w:shd w:val="clear" w:color="auto" w:fill="FFFFFF"/>
+        </w:rPr>
+        <w:t>Nexoid makes data publicly available under the “Attribution 4.0 International (CC BY 4.0)” license.  We use</w:t>
+      </w:r>
+      <w:r>
+        <w:rPr>
+          <w:shd w:val="clear" w:color="auto" w:fill="FFFFFF"/>
+        </w:rPr>
+        <w:t xml:space="preserve"> records from</w:t>
+      </w:r>
+      <w:r>
+        <w:rPr>
+          <w:shd w:val="clear" w:color="auto" w:fill="FFFFFF"/>
+        </w:rPr>
+        <w:t xml:space="preserve"> their master_dataset.csv file, where each record represents one individual’s inputs to the risk calculator alongside their exposure and mortality risk estimates.  This dataset includes geographic identifiers, behaviour, demographic and medical information, </w:t>
+      </w:r>
+      <w:r>
+        <w:rPr>
+          <w:shd w:val="clear" w:color="auto" w:fill="FFFFFF"/>
+        </w:rPr>
+        <w:t>and excludes identifying information such as e-mail address and date of birth; latitude and longitude are randomly adjusted within 0.1 degrees, and age is reduced to 10-year bands.</w:t>
+      </w:r>
+    </w:p>
+    <w:p>
+      <w:pPr>
+        <w:rPr>
+          <w:shd w:val="clear" w:color="auto" w:fill="FFFFFF"/>
+        </w:rPr>
+      </w:pPr>
+      <w:r>
+        <w:rPr>
+          <w:color w:val="5B9BD5" w:themeColor="accent1"/>
+          <w:shd w:val="clear" w:color="auto" w:fill="FFFFFF"/>
+        </w:rPr>
+        <w:t>[JS]</w:t>
+      </w:r>
+      <w:r>
+        <w:rPr>
+          <w:color w:val="5B9BD5" w:themeColor="accent1"/>
+          <w:shd w:val="clear" w:color="auto" w:fill="FFFFFF"/>
+        </w:rPr>
+        <w:t xml:space="preserve"> </w:t>
+      </w:r>
+      <w:r>
+        <w:rPr>
+          <w:shd w:val="clear" w:color="auto" w:fill="FFFFFF"/>
+        </w:rPr>
+        <w:t>The validation study population</w:t>
+      </w:r>
+      <w:r>
+        <w:rPr>
+          <w:shd w:val="clear" w:color="auto" w:fill="FFFFFF"/>
+        </w:rPr>
+        <w:t xml:space="preserve"> includes </w:t>
+      </w:r>
+      <w:r>
+        <w:rPr>
+          <w:shd w:val="clear" w:color="auto" w:fill="FFFFFF"/>
+        </w:rPr>
+        <w:t xml:space="preserve">all Nexoid calculator users located in the United States who entered information and received risk estimates from August 12, 2020 to November 10, 2020 </w:t>
+      </w:r>
+      <w:r>
+        <w:rPr>
+          <w:shd w:val="clear" w:color="auto" w:fill="FFFFFF"/>
+        </w:rPr>
+        <w:t xml:space="preserve"> (n=51,799). </w:t>
+      </w:r>
+      <w:r>
+        <w:rPr>
+          <w:shd w:val="clear" w:color="auto" w:fill="FFFFFF"/>
+        </w:rPr>
+        <w:t xml:space="preserve">  We calculated mortality and exposure risk using 19andMe</w:t>
+      </w:r>
+      <w:r>
+        <w:rPr>
+          <w:shd w:val="clear" w:color="auto" w:fill="FFFFFF"/>
+        </w:rPr>
+        <w:t>’s batch API functionality</w:t>
+      </w:r>
+      <w:r>
+        <w:rPr>
+          <w:shd w:val="clear" w:color="auto" w:fill="FFFFFF"/>
+        </w:rPr>
+        <w:t xml:space="preserve"> for each Nexoid user record</w:t>
+      </w:r>
+      <w:r>
+        <w:rPr>
+          <w:shd w:val="clear" w:color="auto" w:fill="FFFFFF"/>
+        </w:rPr>
+        <w:t>, mapping each record’s IP address latitude and longitude to a zip and FIPS code.</w:t>
+      </w:r>
+      <w:r>
+        <w:rPr>
+          <w:shd w:val="clear" w:color="auto" w:fill="FFFFFF"/>
+        </w:rPr>
+        <w:t xml:space="preserve">  Ages were mapp</w:t>
+      </w:r>
+      <w:r>
+        <w:rPr>
+          <w:shd w:val="clear" w:color="auto" w:fill="FFFFFF"/>
+        </w:rPr>
+        <w:t>ed from Nexoid ranges (e.g. 30-40) to</w:t>
+      </w:r>
+      <w:r>
+        <w:rPr>
+          <w:shd w:val="clear" w:color="auto" w:fill="FFFFFF"/>
+        </w:rPr>
+        <w:t xml:space="preserve"> the middle</w:t>
+      </w:r>
+      <w:r>
+        <w:rPr>
+          <w:shd w:val="clear" w:color="auto" w:fill="FFFFFF"/>
+        </w:rPr>
+        <w:t xml:space="preserve"> values (</w:t>
+      </w:r>
+      <w:r>
+        <w:rPr>
+          <w:shd w:val="clear" w:color="auto" w:fill="FFFFFF"/>
+        </w:rPr>
+        <w:t xml:space="preserve">e.g. </w:t>
+      </w:r>
+      <w:r>
+        <w:rPr>
+          <w:shd w:val="clear" w:color="auto" w:fill="FFFFFF"/>
+        </w:rPr>
+        <w:t>3</w:t>
+      </w:r>
+      <w:r>
+        <w:rPr>
+          <w:shd w:val="clear" w:color="auto" w:fill="FFFFFF"/>
+        </w:rPr>
+        <w:t>5</w:t>
+      </w:r>
+      <w:r>
+        <w:rPr>
+          <w:shd w:val="clear" w:color="auto" w:fill="FFFFFF"/>
+        </w:rPr>
+        <w:t>)</w:t>
+      </w:r>
+      <w:r>
+        <w:rPr>
+          <w:shd w:val="clear" w:color="auto" w:fill="FFFFFF"/>
+        </w:rPr>
+        <w:t xml:space="preserve"> for 19andMe.</w:t>
+      </w:r>
+      <w:r>
+        <w:rPr>
+          <w:shd w:val="clear" w:color="auto" w:fill="FFFFFF"/>
+        </w:rPr>
+        <w:t xml:space="preserve">   </w:t>
+      </w:r>
+      <w:r>
+        <w:rPr>
+          <w:shd w:val="clear" w:color="auto" w:fill="FFFFFF"/>
+        </w:rPr>
+        <w:t>19andMe defines direct exposure as the number of close contacts within a week, including your household members; we calculate this as the larger of Nexoid’s number of contacts (partners, children, colleagues, customers, patients, etc.) and number of people in the household/apartment.  19andme defines indirect exposure as the number of people your household comes in contact with during a week; as Nexoid lacks a direct analog for this input, we conservatively estimate this value as two contacts per household member.</w:t>
+      </w:r>
+      <w:r>
+        <w:rPr>
+          <w:shd w:val="clear" w:color="auto" w:fill="FFFFFF"/>
+        </w:rPr>
+        <w:t xml:space="preserve">  </w:t>
+      </w:r>
+      <w:r>
+        <w:rPr>
+          <w:shd w:val="clear" w:color="auto" w:fill="FFFFFF"/>
+        </w:rPr>
+        <w:t>We set 19andMe’s hand hygiene</w:t>
+      </w:r>
+      <w:r>
+        <w:rPr>
+          <w:shd w:val="clear" w:color="auto" w:fill="FFFFFF"/>
+        </w:rPr>
+        <w:t xml:space="preserve"> to “True”</w:t>
+      </w:r>
+      <w:r>
+        <w:rPr>
+          <w:shd w:val="clear" w:color="auto" w:fill="FFFFFF"/>
+        </w:rPr>
+        <w:t xml:space="preserve"> if the Nexoid user selected “often” or “always” for hand-washing or hand sanitizer use, and personal protective equipment </w:t>
+      </w:r>
+      <w:r>
+        <w:rPr>
+          <w:shd w:val="clear" w:color="auto" w:fill="FFFFFF"/>
+        </w:rPr>
+        <w:t>to “True”</w:t>
+      </w:r>
+      <w:r>
+        <w:rPr>
+          <w:shd w:val="clear" w:color="auto" w:fill="FFFFFF"/>
+        </w:rPr>
+        <w:t xml:space="preserve"> if the user selected “often” or “always” for mask wearing.</w:t>
+      </w:r>
+      <w:r>
+        <w:rPr>
+          <w:shd w:val="clear" w:color="auto" w:fill="FFFFFF"/>
+        </w:rPr>
+        <w:t xml:space="preserve">  Sex, pre-existing conditions, and symptoms were mapped directly from Nexoid to 19andMe.</w:t>
+      </w:r>
+    </w:p>
+    <w:p>
+      <w:pPr>
+        <w:rPr>
+          <w:shd w:val="clear" w:color="auto" w:fill="FFFFFF"/>
+        </w:rPr>
+      </w:pPr>
+      <w:r>
+        <w:rPr>
+          <w:color w:val="5B9BD5" w:themeColor="accent1"/>
+          <w:shd w:val="clear" w:color="auto" w:fill="FFFFFF"/>
+        </w:rPr>
+        <w:t>[JS]</w:t>
+      </w:r>
+      <w:r>
+        <w:rPr>
+          <w:color w:val="5B9BD5" w:themeColor="accent1"/>
+          <w:shd w:val="clear" w:color="auto" w:fill="FFFFFF"/>
+        </w:rPr>
+        <w:t xml:space="preserve"> </w:t>
+      </w:r>
+      <w:bookmarkStart w:id="0" w:name="_GoBack"/>
+      <w:bookmarkEnd w:id="0"/>
+      <w:r>
+        <w:rPr>
+          <w:shd w:val="clear" w:color="auto" w:fill="FFFFFF"/>
+        </w:rPr>
+        <w:t>We first compare mortality risk estimates generated for each user by 19andMe</w:t>
+      </w:r>
+      <w:r>
+        <w:rPr>
+          <w:shd w:val="clear" w:color="auto" w:fill="FFFFFF"/>
+        </w:rPr>
+        <w:t xml:space="preserve"> (death_risk)</w:t>
+      </w:r>
+      <w:r>
+        <w:rPr>
+          <w:shd w:val="clear" w:color="auto" w:fill="FFFFFF"/>
+        </w:rPr>
+        <w:t xml:space="preserve"> and Nexoid</w:t>
+      </w:r>
+      <w:r>
+        <w:rPr>
+          <w:shd w:val="clear" w:color="auto" w:fill="FFFFFF"/>
+        </w:rPr>
+        <w:t xml:space="preserve"> (risk_mortality)</w:t>
+      </w:r>
+      <w:r>
+        <w:rPr>
+          <w:shd w:val="clear" w:color="auto" w:fill="FFFFFF"/>
+        </w:rPr>
+        <w:t xml:space="preserve">. </w:t>
+      </w:r>
+    </w:p>
+    <w:p>
+      <w:pPr>
+        <w:rPr>
+          <w:color w:val="5B9BD5" w:themeColor="accent1"/>
+          <w:shd w:val="clear" w:color="auto" w:fill="FFFFFF"/>
+        </w:rPr>
+      </w:pPr>
+    </w:p>
+    <w:p>
+      <w:pPr>
+        <w:rPr>
+          <w:color w:val="5B9BD5" w:themeColor="accent1"/>
+          <w:shd w:val="clear" w:color="auto" w:fill="FFFFFF"/>
+        </w:rPr>
+      </w:pPr>
+      <w:r>
+        <w:rPr>
+          <w:color w:val="5B9BD5" w:themeColor="accent1"/>
+          <w:shd w:val="clear" w:color="auto" w:fill="FFFFFF"/>
+        </w:rPr>
+        <w:t>[JS]</w:t>
+      </w:r>
+      <w:r>
+        <w:rPr>
+          <w:color w:val="5B9BD5" w:themeColor="accent1"/>
+          <w:shd w:val="clear" w:color="auto" w:fill="FFFFFF"/>
+        </w:rPr>
+        <w:t xml:space="preserve"> </w:t>
+      </w:r>
+      <w:r>
+        <w:rPr>
+          <w:shd w:val="clear" w:color="auto" w:fill="FFFFFF"/>
+        </w:rPr>
+        <w:t>Mortality validation</w:t>
+      </w:r>
+    </w:p>
+    <w:p>
+      <w:pPr>
+        <w:rPr>
+          <w:color w:val="5B9BD5" w:themeColor="accent1"/>
+          <w:shd w:val="clear" w:color="auto" w:fill="FFFFFF"/>
+        </w:rPr>
+      </w:pPr>
+      <w:r>
+        <w:rPr>
+          <w:color w:val="5B9BD5" w:themeColor="accent1"/>
+          <w:shd w:val="clear" w:color="auto" w:fill="FFFFFF"/>
+        </w:rPr>
+        <w:t>[JS]</w:t>
+      </w:r>
+      <w:r>
+        <w:rPr>
+          <w:color w:val="5B9BD5" w:themeColor="accent1"/>
+          <w:shd w:val="clear" w:color="auto" w:fill="FFFFFF"/>
+        </w:rPr>
+        <w:t xml:space="preserve"> </w:t>
+      </w:r>
+      <w:r>
+        <w:rPr>
+          <w:shd w:val="clear" w:color="auto" w:fill="FFFFFF"/>
+        </w:rPr>
+        <w:t>Exposure validation</w:t>
+      </w:r>
+    </w:p>
+    <w:p>
+      <w:pPr>
+        <w:rPr>
+          <w:shd w:val="clear" w:color="auto" w:fill="FFFFFF"/>
+        </w:rPr>
+      </w:pPr>
+    </w:p>
+    <w:p>
+      <w:pPr>
+        <w:rPr>
           <w:b/>
           <w:sz w:val="28"/>
           <w:szCs w:val="28"/>
@@ -1583,8 +1974,6 @@
         </w:rPr>
         <w:t>an objective measure against “pandemic fatigue”</w:t>
       </w:r>
-      <w:bookmarkStart w:id="0" w:name="_GoBack"/>
-      <w:bookmarkEnd w:id="0"/>
     </w:p>
     <w:p>
       <w:pPr>
@@ -1602,6 +1991,7 @@
         <w:rPr>
           <w:shd w:val="clear" w:color="auto" w:fill="FFFFFF"/>
         </w:rPr>
+        <w:lastRenderedPageBreak/>
         <w:t xml:space="preserve">Web app and API availability </w:t>
       </w:r>
       <w:r>
@@ -1667,13 +2057,7 @@
         <w:rPr>
           <w:shd w:val="clear" w:color="auto" w:fill="FFFFFF"/>
         </w:rPr>
-        <w:t>Mortality</w:t>
-      </w:r>
-      <w:r>
-        <w:rPr>
-          <w:shd w:val="clear" w:color="auto" w:fill="FFFFFF"/>
-        </w:rPr>
-        <w:t xml:space="preserve"> risk in 19andMe and Nexoid </w:t>
+        <w:t xml:space="preserve">Mortality risk in 19andMe and Nexoid </w:t>
       </w:r>
       <w:r>
         <w:rPr>
@@ -3198,7 +3582,7 @@
       </w:pPr>
     </w:pPrDefault>
   </w:docDefaults>
-  <w:latentStyles w:defLockedState="0" w:defUIPriority="99" w:defSemiHidden="0" w:defUnhideWhenUsed="0" w:defQFormat="0" w:count="377">
+  <w:latentStyles w:defLockedState="0" w:defUIPriority="99" w:defSemiHidden="0" w:defUnhideWhenUsed="0" w:defQFormat="0" w:count="376">
     <w:lsdException w:name="Normal" w:uiPriority="0" w:qFormat="1"/>
     <w:lsdException w:name="heading 1" w:uiPriority="9" w:qFormat="1"/>
     <w:lsdException w:name="heading 2" w:semiHidden="1" w:uiPriority="9" w:unhideWhenUsed="1" w:qFormat="1"/>
@@ -3304,6 +3688,7 @@
     <w:lsdException w:name="HTML Sample" w:semiHidden="1" w:unhideWhenUsed="1"/>
     <w:lsdException w:name="HTML Typewriter" w:semiHidden="1" w:unhideWhenUsed="1"/>
     <w:lsdException w:name="HTML Variable" w:semiHidden="1" w:unhideWhenUsed="1"/>
+    <w:lsdException w:name="Normal Table" w:semiHidden="1" w:unhideWhenUsed="1"/>
     <w:lsdException w:name="annotation subject" w:semiHidden="1" w:unhideWhenUsed="1"/>
     <w:lsdException w:name="No List" w:semiHidden="1" w:unhideWhenUsed="1"/>
     <w:lsdException w:name="Outline List 1" w:semiHidden="1" w:unhideWhenUsed="1"/>
@@ -3350,8 +3735,10 @@
     <w:lsdException w:name="Table Subtle 2" w:semiHidden="1" w:unhideWhenUsed="1"/>
     <w:lsdException w:name="Table Web 1" w:semiHidden="1" w:unhideWhenUsed="1"/>
     <w:lsdException w:name="Table Web 2" w:semiHidden="1" w:unhideWhenUsed="1"/>
+    <w:lsdException w:name="Table Web 3" w:semiHidden="1" w:unhideWhenUsed="1"/>
     <w:lsdException w:name="Balloon Text" w:semiHidden="1" w:unhideWhenUsed="1"/>
     <w:lsdException w:name="Table Grid" w:uiPriority="39"/>
+    <w:lsdException w:name="Table Theme" w:semiHidden="1" w:unhideWhenUsed="1"/>
     <w:lsdException w:name="Placeholder Text" w:semiHidden="1"/>
     <w:lsdException w:name="No Spacing" w:uiPriority="1" w:qFormat="1"/>
     <w:lsdException w:name="Light Shading" w:uiPriority="60"/>
@@ -3572,7 +3959,6 @@
     <w:lsdException w:name="Hashtag" w:semiHidden="1" w:unhideWhenUsed="1"/>
     <w:lsdException w:name="Unresolved Mention" w:semiHidden="1" w:unhideWhenUsed="1"/>
     <w:lsdException w:name="Smart Link" w:semiHidden="1" w:unhideWhenUsed="1"/>
-    <w:lsdException w:name="Smart Link Error" w:semiHidden="1" w:unhideWhenUsed="1"/>
   </w:latentStyles>
   <w:style w:type="paragraph" w:default="1" w:styleId="Normal">
     <w:name w:val="Normal"/>

</xml_diff>

<commit_message>
Methods - validation sections
</commit_message>
<xml_diff>
--- a/drafts/19andme-paper-draft-01_outline.docx
+++ b/drafts/19andme-paper-draft-01_outline.docx
@@ -45,11 +45,19 @@
           <w:shd w:val="clear" w:color="auto" w:fill="FFFFFF"/>
         </w:rPr>
       </w:pPr>
-      <w:r>
-        <w:rPr>
-          <w:shd w:val="clear" w:color="auto" w:fill="FFFFFF"/>
-        </w:rPr>
-        <w:t xml:space="preserve">Xindi </w:t>
+      <w:proofErr w:type="spellStart"/>
+      <w:r>
+        <w:rPr>
+          <w:shd w:val="clear" w:color="auto" w:fill="FFFFFF"/>
+        </w:rPr>
+        <w:t>Xindi</w:t>
+      </w:r>
+      <w:proofErr w:type="spellEnd"/>
+      <w:r>
+        <w:rPr>
+          <w:shd w:val="clear" w:color="auto" w:fill="FFFFFF"/>
+        </w:rPr>
+        <w:t xml:space="preserve"> </w:t>
       </w:r>
       <w:r>
         <w:rPr>
@@ -793,13 +801,41 @@
         <w:rPr>
           <w:shd w:val="clear" w:color="auto" w:fill="FFFFFF"/>
         </w:rPr>
-        <w:t>COVID-19 risk needs to consider geography, demographics, health condition, and health behaviors (adherence to public health guideline)</w:t>
-      </w:r>
-      <w:r>
-        <w:rPr>
-          <w:shd w:val="clear" w:color="auto" w:fill="FFFFFF"/>
-        </w:rPr>
-        <w:t>. The last element is often overlooked by many risk assessment tools and infectious disease forecasting models.</w:t>
+        <w:t xml:space="preserve">COVID-19 risk needs to consider geography, demographics, health condition, and health </w:t>
+      </w:r>
+      <w:proofErr w:type="spellStart"/>
+      <w:r>
+        <w:rPr>
+          <w:shd w:val="clear" w:color="auto" w:fill="FFFFFF"/>
+        </w:rPr>
+        <w:t>behaviors</w:t>
+      </w:r>
+      <w:proofErr w:type="spellEnd"/>
+      <w:r>
+        <w:rPr>
+          <w:shd w:val="clear" w:color="auto" w:fill="FFFFFF"/>
+        </w:rPr>
+        <w:t xml:space="preserve"> (adherence to public health guideline)</w:t>
+      </w:r>
+      <w:r>
+        <w:rPr>
+          <w:shd w:val="clear" w:color="auto" w:fill="FFFFFF"/>
+        </w:rPr>
+        <w:t xml:space="preserve">. The last element is often overlooked by many risk </w:t>
+      </w:r>
+      <w:proofErr w:type="gramStart"/>
+      <w:r>
+        <w:rPr>
+          <w:shd w:val="clear" w:color="auto" w:fill="FFFFFF"/>
+        </w:rPr>
+        <w:t>assessment</w:t>
+      </w:r>
+      <w:proofErr w:type="gramEnd"/>
+      <w:r>
+        <w:rPr>
+          <w:shd w:val="clear" w:color="auto" w:fill="FFFFFF"/>
+        </w:rPr>
+        <w:t xml:space="preserve"> tools and infectious disease forecasting models.</w:t>
       </w:r>
     </w:p>
     <w:p>
@@ -835,7 +871,35 @@
         <w:rPr>
           <w:shd w:val="clear" w:color="auto" w:fill="FFFFFF"/>
         </w:rPr>
-        <w:t xml:space="preserve">. We provided an open-source, web-based interactive risk calculator for general public consumption, and developed an Application Programming Interface (API) for easy integration with other decision support tools. We compared individual-level estimates with the UK-based Nexoid </w:t>
+        <w:t xml:space="preserve">. We provided an open-source, web-based interactive risk calculator for general public </w:t>
+      </w:r>
+      <w:proofErr w:type="gramStart"/>
+      <w:r>
+        <w:rPr>
+          <w:shd w:val="clear" w:color="auto" w:fill="FFFFFF"/>
+        </w:rPr>
+        <w:t>consumption, and</w:t>
+      </w:r>
+      <w:proofErr w:type="gramEnd"/>
+      <w:r>
+        <w:rPr>
+          <w:shd w:val="clear" w:color="auto" w:fill="FFFFFF"/>
+        </w:rPr>
+        <w:t xml:space="preserve"> developed an Application Programming Interface (API) for easy integration with other decision support tools. We compared individual-level estimates with the UK-based </w:t>
+      </w:r>
+      <w:proofErr w:type="spellStart"/>
+      <w:r>
+        <w:rPr>
+          <w:shd w:val="clear" w:color="auto" w:fill="FFFFFF"/>
+        </w:rPr>
+        <w:t>Nexoid</w:t>
+      </w:r>
+      <w:proofErr w:type="spellEnd"/>
+      <w:r>
+        <w:rPr>
+          <w:shd w:val="clear" w:color="auto" w:fill="FFFFFF"/>
+        </w:rPr>
+        <w:t xml:space="preserve"> </w:t>
       </w:r>
       <w:r>
         <w:rPr>
@@ -865,7 +929,21 @@
         <w:rPr>
           <w:shd w:val="clear" w:color="auto" w:fill="FFFFFF"/>
         </w:rPr>
-        <w:t xml:space="preserve">Our risk calculator empowers individuals to understand their risk profiles and encourage health behaviors that reduce the individual and community COVID-19 risk such as social distancing, wearing masks, and </w:t>
+        <w:t xml:space="preserve">Our risk calculator empowers individuals to understand their risk profiles and encourage health </w:t>
+      </w:r>
+      <w:proofErr w:type="spellStart"/>
+      <w:r>
+        <w:rPr>
+          <w:shd w:val="clear" w:color="auto" w:fill="FFFFFF"/>
+        </w:rPr>
+        <w:t>behaviors</w:t>
+      </w:r>
+      <w:proofErr w:type="spellEnd"/>
+      <w:r>
+        <w:rPr>
+          <w:shd w:val="clear" w:color="auto" w:fill="FFFFFF"/>
+        </w:rPr>
+        <w:t xml:space="preserve"> that reduce the individual and community COVID-19 risk such as social distancing, wearing masks, and </w:t>
       </w:r>
       <w:r>
         <w:rPr>
@@ -1343,29 +1421,44 @@
           <w:numId w:val="4"/>
         </w:numPr>
         <w:rPr>
-          <w:shd w:val="clear" w:color="auto" w:fill="FFFFFF"/>
-        </w:rPr>
-      </w:pPr>
-      <w:r>
-        <w:rPr>
-          <w:shd w:val="clear" w:color="auto" w:fill="FFFFFF"/>
-        </w:rPr>
-        <w:t>Nexoid COVID-19 calculator</w:t>
-      </w:r>
-      <w:r>
-        <w:rPr>
+          <w:strike/>
+          <w:shd w:val="clear" w:color="auto" w:fill="FFFFFF"/>
+        </w:rPr>
+      </w:pPr>
+      <w:bookmarkStart w:id="0" w:name="_GoBack"/>
+      <w:proofErr w:type="spellStart"/>
+      <w:r>
+        <w:rPr>
+          <w:strike/>
+          <w:shd w:val="clear" w:color="auto" w:fill="FFFFFF"/>
+        </w:rPr>
+        <w:t>Nexoid</w:t>
+      </w:r>
+      <w:proofErr w:type="spellEnd"/>
+      <w:r>
+        <w:rPr>
+          <w:strike/>
+          <w:shd w:val="clear" w:color="auto" w:fill="FFFFFF"/>
+        </w:rPr>
+        <w:t xml:space="preserve"> COVID-19 calculator</w:t>
+      </w:r>
+      <w:r>
+        <w:rPr>
+          <w:strike/>
           <w:shd w:val="clear" w:color="auto" w:fill="FFFFFF"/>
         </w:rPr>
         <w:t xml:space="preserve"> </w:t>
       </w:r>
       <w:r>
         <w:rPr>
+          <w:strike/>
           <w:color w:val="5B9BD5" w:themeColor="accent1"/>
           <w:shd w:val="clear" w:color="auto" w:fill="FFFFFF"/>
         </w:rPr>
         <w:t>[JS]</w:t>
       </w:r>
     </w:p>
+    <w:bookmarkEnd w:id="0"/>
     <w:p>
       <w:pPr>
         <w:pStyle w:val="ListParagraph"/>
@@ -1374,14 +1467,16 @@
           <w:numId w:val="4"/>
         </w:numPr>
         <w:rPr>
-          <w:shd w:val="clear" w:color="auto" w:fill="FFFFFF"/>
-        </w:rPr>
-      </w:pPr>
-      <w:r>
-        <w:rPr>
-          <w:shd w:val="clear" w:color="auto" w:fill="FFFFFF"/>
-        </w:rPr>
-        <w:t>Exposure</w:t>
+          <w:strike/>
+          <w:shd w:val="clear" w:color="auto" w:fill="FFFFFF"/>
+        </w:rPr>
+      </w:pPr>
+      <w:r>
+        <w:rPr>
+          <w:strike/>
+          <w:shd w:val="clear" w:color="auto" w:fill="FFFFFF"/>
+        </w:rPr>
+        <w:t>Data overview</w:t>
       </w:r>
     </w:p>
     <w:p>
@@ -1392,13 +1487,36 @@
           <w:numId w:val="4"/>
         </w:numPr>
         <w:rPr>
-          <w:shd w:val="clear" w:color="auto" w:fill="FFFFFF"/>
-        </w:rPr>
-      </w:pPr>
-      <w:r>
-        <w:rPr>
-          <w:shd w:val="clear" w:color="auto" w:fill="FFFFFF"/>
-        </w:rPr>
+          <w:strike/>
+          <w:shd w:val="clear" w:color="auto" w:fill="FFFFFF"/>
+        </w:rPr>
+      </w:pPr>
+      <w:r>
+        <w:rPr>
+          <w:strike/>
+          <w:shd w:val="clear" w:color="auto" w:fill="FFFFFF"/>
+        </w:rPr>
+        <w:t>Exposure</w:t>
+      </w:r>
+    </w:p>
+    <w:p>
+      <w:pPr>
+        <w:pStyle w:val="ListParagraph"/>
+        <w:numPr>
+          <w:ilvl w:val="1"/>
+          <w:numId w:val="4"/>
+        </w:numPr>
+        <w:rPr>
+          <w:strike/>
+          <w:shd w:val="clear" w:color="auto" w:fill="FFFFFF"/>
+        </w:rPr>
+      </w:pPr>
+      <w:r>
+        <w:rPr>
+          <w:strike/>
+          <w:shd w:val="clear" w:color="auto" w:fill="FFFFFF"/>
+        </w:rPr>
+        <w:lastRenderedPageBreak/>
         <w:t>Mortality</w:t>
       </w:r>
     </w:p>
@@ -1417,7 +1535,6 @@
         <w:rPr>
           <w:shd w:val="clear" w:color="auto" w:fill="FFFFFF"/>
         </w:rPr>
-        <w:lastRenderedPageBreak/>
         <w:t>OHDSI’s COVER app</w:t>
       </w:r>
       <w:r>
@@ -1483,25 +1600,81 @@
         <w:rPr>
           <w:shd w:val="clear" w:color="auto" w:fill="FFFFFF"/>
         </w:rPr>
-        <w:t>Online risk calculators, including 19andMe, aim to educate the public and provide guidance which may reduce risk of transmission and mortality.  However, many risk calculators are available, with varying methodology.  We compare exposure and mortality risk estimates from 19andMe with Nexoid’s Covid-19 survival calculator</w:t>
-      </w:r>
-      <w:r>
-        <w:rPr>
-          <w:shd w:val="clear" w:color="auto" w:fill="FFFFFF"/>
-        </w:rPr>
-        <w:t xml:space="preserve"> (“Nexoid”)</w:t>
-      </w:r>
-      <w:r>
-        <w:rPr>
-          <w:shd w:val="clear" w:color="auto" w:fill="FFFFFF"/>
-        </w:rPr>
-        <w:t>.  We chose the Nexoid calculator because Nexoid has made anonymous individual-level records publicly available</w:t>
-      </w:r>
-      <w:r>
-        <w:rPr>
-          <w:shd w:val="clear" w:color="auto" w:fill="FFFFFF"/>
-        </w:rPr>
-        <w:t xml:space="preserve">. </w:t>
+        <w:t xml:space="preserve">Online risk calculators, including 19andMe, aim to educate the public and provide guidance which may reduce risk of transmission and mortality.  However, many risk calculators are available, with varying methodology.  We compare exposure and mortality risk estimates from 19andMe with </w:t>
+      </w:r>
+      <w:proofErr w:type="spellStart"/>
+      <w:r>
+        <w:rPr>
+          <w:shd w:val="clear" w:color="auto" w:fill="FFFFFF"/>
+        </w:rPr>
+        <w:t>Nexoid’s</w:t>
+      </w:r>
+      <w:proofErr w:type="spellEnd"/>
+      <w:r>
+        <w:rPr>
+          <w:shd w:val="clear" w:color="auto" w:fill="FFFFFF"/>
+        </w:rPr>
+        <w:t xml:space="preserve"> Covid-19 survival calculator</w:t>
+      </w:r>
+      <w:r>
+        <w:rPr>
+          <w:shd w:val="clear" w:color="auto" w:fill="FFFFFF"/>
+        </w:rPr>
+        <w:t xml:space="preserve"> (“</w:t>
+      </w:r>
+      <w:proofErr w:type="spellStart"/>
+      <w:r>
+        <w:rPr>
+          <w:shd w:val="clear" w:color="auto" w:fill="FFFFFF"/>
+        </w:rPr>
+        <w:t>Nexoid</w:t>
+      </w:r>
+      <w:proofErr w:type="spellEnd"/>
+      <w:r>
+        <w:rPr>
+          <w:shd w:val="clear" w:color="auto" w:fill="FFFFFF"/>
+        </w:rPr>
+        <w:t>”)</w:t>
+      </w:r>
+      <w:r>
+        <w:rPr>
+          <w:shd w:val="clear" w:color="auto" w:fill="FFFFFF"/>
+        </w:rPr>
+        <w:t xml:space="preserve">.  We chose the </w:t>
+      </w:r>
+      <w:proofErr w:type="spellStart"/>
+      <w:r>
+        <w:rPr>
+          <w:shd w:val="clear" w:color="auto" w:fill="FFFFFF"/>
+        </w:rPr>
+        <w:t>Nexoid</w:t>
+      </w:r>
+      <w:proofErr w:type="spellEnd"/>
+      <w:r>
+        <w:rPr>
+          <w:shd w:val="clear" w:color="auto" w:fill="FFFFFF"/>
+        </w:rPr>
+        <w:t xml:space="preserve"> calculator because </w:t>
+      </w:r>
+      <w:proofErr w:type="spellStart"/>
+      <w:r>
+        <w:rPr>
+          <w:shd w:val="clear" w:color="auto" w:fill="FFFFFF"/>
+        </w:rPr>
+        <w:t>Nexoid</w:t>
+      </w:r>
+      <w:proofErr w:type="spellEnd"/>
+      <w:r>
+        <w:rPr>
+          <w:shd w:val="clear" w:color="auto" w:fill="FFFFFF"/>
+        </w:rPr>
+        <w:t xml:space="preserve"> has made anonymous individual-level records publicly available</w:t>
+      </w:r>
+      <w:r>
+        <w:rPr>
+          <w:shd w:val="clear" w:color="auto" w:fill="FFFFFF"/>
+        </w:rPr>
+        <w:t xml:space="preserve"> under the “Attribution 4.0 International (CC BY 4.0)” license.  </w:t>
       </w:r>
     </w:p>
     <w:p>
@@ -1528,19 +1701,75 @@
         <w:rPr>
           <w:shd w:val="clear" w:color="auto" w:fill="FFFFFF"/>
         </w:rPr>
-        <w:t>Nexoid makes data publicly available under the “Attribution 4.0 International (CC BY 4.0)” license.  We use</w:t>
-      </w:r>
-      <w:r>
-        <w:rPr>
-          <w:shd w:val="clear" w:color="auto" w:fill="FFFFFF"/>
-        </w:rPr>
-        <w:t xml:space="preserve"> records from</w:t>
-      </w:r>
-      <w:r>
-        <w:rPr>
-          <w:shd w:val="clear" w:color="auto" w:fill="FFFFFF"/>
-        </w:rPr>
-        <w:t xml:space="preserve"> their master_dataset.csv file, where each record represents one individual’s inputs to the risk calculator alongside their exposure and mortality risk estimates.  This dataset includes geographic identifiers, behaviour, demographic and medical information, </w:t>
+        <w:t xml:space="preserve">Each </w:t>
+      </w:r>
+      <w:proofErr w:type="spellStart"/>
+      <w:r>
+        <w:rPr>
+          <w:shd w:val="clear" w:color="auto" w:fill="FFFFFF"/>
+        </w:rPr>
+        <w:t>Nexoid</w:t>
+      </w:r>
+      <w:proofErr w:type="spellEnd"/>
+      <w:r>
+        <w:rPr>
+          <w:shd w:val="clear" w:color="auto" w:fill="FFFFFF"/>
+        </w:rPr>
+        <w:t xml:space="preserve"> record</w:t>
+      </w:r>
+      <w:r>
+        <w:rPr>
+          <w:shd w:val="clear" w:color="auto" w:fill="FFFFFF"/>
+        </w:rPr>
+        <w:t xml:space="preserve"> </w:t>
+      </w:r>
+      <w:r>
+        <w:rPr>
+          <w:shd w:val="clear" w:color="auto" w:fill="FFFFFF"/>
+        </w:rPr>
+        <w:t>corresponds to</w:t>
+      </w:r>
+      <w:r>
+        <w:rPr>
+          <w:shd w:val="clear" w:color="auto" w:fill="FFFFFF"/>
+        </w:rPr>
+        <w:t xml:space="preserve"> one </w:t>
+      </w:r>
+      <w:r>
+        <w:rPr>
+          <w:shd w:val="clear" w:color="auto" w:fill="FFFFFF"/>
+        </w:rPr>
+        <w:t>user</w:t>
+      </w:r>
+      <w:r>
+        <w:rPr>
+          <w:shd w:val="clear" w:color="auto" w:fill="FFFFFF"/>
+        </w:rPr>
+        <w:t>’s inputs to the risk calculator</w:t>
+      </w:r>
+      <w:r>
+        <w:rPr>
+          <w:shd w:val="clear" w:color="auto" w:fill="FFFFFF"/>
+        </w:rPr>
+        <w:t>,</w:t>
+      </w:r>
+      <w:r>
+        <w:rPr>
+          <w:shd w:val="clear" w:color="auto" w:fill="FFFFFF"/>
+        </w:rPr>
+        <w:t xml:space="preserve"> alongside their exposure and mortality risk estimates.  Th</w:t>
+      </w:r>
+      <w:r>
+        <w:rPr>
+          <w:shd w:val="clear" w:color="auto" w:fill="FFFFFF"/>
+        </w:rPr>
+        <w:t>e</w:t>
+      </w:r>
+      <w:r>
+        <w:rPr>
+          <w:shd w:val="clear" w:color="auto" w:fill="FFFFFF"/>
+        </w:rPr>
+        <w:t xml:space="preserve"> dataset includes geographic identifiers, behaviour, demographic and medical information, </w:t>
       </w:r>
       <w:r>
         <w:rPr>
@@ -1548,6 +1777,68 @@
         </w:rPr>
         <w:t>and excludes identifying information such as e-mail address and date of birth; latitude and longitude are randomly adjusted within 0.1 degrees, and age is reduced to 10-year bands.</w:t>
       </w:r>
+      <w:r>
+        <w:rPr>
+          <w:shd w:val="clear" w:color="auto" w:fill="FFFFFF"/>
+        </w:rPr>
+        <w:t xml:space="preserve"> </w:t>
+      </w:r>
+      <w:r>
+        <w:rPr>
+          <w:shd w:val="clear" w:color="auto" w:fill="FFFFFF"/>
+        </w:rPr>
+        <w:t>The validation study population</w:t>
+      </w:r>
+      <w:r>
+        <w:rPr>
+          <w:shd w:val="clear" w:color="auto" w:fill="FFFFFF"/>
+        </w:rPr>
+        <w:t xml:space="preserve"> includes </w:t>
+      </w:r>
+      <w:r>
+        <w:rPr>
+          <w:shd w:val="clear" w:color="auto" w:fill="FFFFFF"/>
+        </w:rPr>
+        <w:t xml:space="preserve">all </w:t>
+      </w:r>
+      <w:proofErr w:type="spellStart"/>
+      <w:r>
+        <w:rPr>
+          <w:shd w:val="clear" w:color="auto" w:fill="FFFFFF"/>
+        </w:rPr>
+        <w:t>Nexoid</w:t>
+      </w:r>
+      <w:proofErr w:type="spellEnd"/>
+      <w:r>
+        <w:rPr>
+          <w:shd w:val="clear" w:color="auto" w:fill="FFFFFF"/>
+        </w:rPr>
+        <w:t xml:space="preserve"> users</w:t>
+      </w:r>
+      <w:r>
+        <w:rPr>
+          <w:shd w:val="clear" w:color="auto" w:fill="FFFFFF"/>
+        </w:rPr>
+        <w:t xml:space="preserve"> with valid location information</w:t>
+      </w:r>
+      <w:r>
+        <w:rPr>
+          <w:shd w:val="clear" w:color="auto" w:fill="FFFFFF"/>
+        </w:rPr>
+        <w:t xml:space="preserve"> located in the United States who entered information and received risk estimates from August 12, 2020 to November 10, 2020 </w:t>
+      </w:r>
+      <w:r>
+        <w:rPr>
+          <w:shd w:val="clear" w:color="auto" w:fill="FFFFFF"/>
+        </w:rPr>
+        <w:t xml:space="preserve">(n=51,799). </w:t>
+      </w:r>
+      <w:r>
+        <w:rPr>
+          <w:shd w:val="clear" w:color="auto" w:fill="FFFFFF"/>
+        </w:rPr>
+        <w:t xml:space="preserve">  </w:t>
+      </w:r>
     </w:p>
     <w:p>
       <w:pPr>
@@ -1573,31 +1864,7 @@
         <w:rPr>
           <w:shd w:val="clear" w:color="auto" w:fill="FFFFFF"/>
         </w:rPr>
-        <w:t>The validation study population</w:t>
-      </w:r>
-      <w:r>
-        <w:rPr>
-          <w:shd w:val="clear" w:color="auto" w:fill="FFFFFF"/>
-        </w:rPr>
-        <w:t xml:space="preserve"> includes </w:t>
-      </w:r>
-      <w:r>
-        <w:rPr>
-          <w:shd w:val="clear" w:color="auto" w:fill="FFFFFF"/>
-        </w:rPr>
-        <w:t xml:space="preserve">all Nexoid calculator users located in the United States who entered information and received risk estimates from August 12, 2020 to November 10, 2020 </w:t>
-      </w:r>
-      <w:r>
-        <w:rPr>
-          <w:shd w:val="clear" w:color="auto" w:fill="FFFFFF"/>
-        </w:rPr>
-        <w:t xml:space="preserve"> (n=51,799). </w:t>
-      </w:r>
-      <w:r>
-        <w:rPr>
-          <w:shd w:val="clear" w:color="auto" w:fill="FFFFFF"/>
-        </w:rPr>
-        <w:t xml:space="preserve">  We calculated mortality and exposure risk using 19andMe</w:t>
+        <w:t>We calculated mortality and exposure risk using 19andMe</w:t>
       </w:r>
       <w:r>
         <w:rPr>
@@ -1609,7 +1876,21 @@
         <w:rPr>
           <w:shd w:val="clear" w:color="auto" w:fill="FFFFFF"/>
         </w:rPr>
-        <w:t xml:space="preserve"> for each Nexoid user record</w:t>
+        <w:t xml:space="preserve"> for each </w:t>
+      </w:r>
+      <w:proofErr w:type="spellStart"/>
+      <w:r>
+        <w:rPr>
+          <w:shd w:val="clear" w:color="auto" w:fill="FFFFFF"/>
+        </w:rPr>
+        <w:t>Nexoid</w:t>
+      </w:r>
+      <w:proofErr w:type="spellEnd"/>
+      <w:r>
+        <w:rPr>
+          <w:shd w:val="clear" w:color="auto" w:fill="FFFFFF"/>
+        </w:rPr>
+        <w:t xml:space="preserve"> user record</w:t>
       </w:r>
       <w:r>
         <w:rPr>
@@ -1627,7 +1908,21 @@
         <w:rPr>
           <w:shd w:val="clear" w:color="auto" w:fill="FFFFFF"/>
         </w:rPr>
-        <w:t>ed from Nexoid ranges (e.g. 30-40) to</w:t>
+        <w:t xml:space="preserve">ed from </w:t>
+      </w:r>
+      <w:proofErr w:type="spellStart"/>
+      <w:r>
+        <w:rPr>
+          <w:shd w:val="clear" w:color="auto" w:fill="FFFFFF"/>
+        </w:rPr>
+        <w:t>Nexoid</w:t>
+      </w:r>
+      <w:proofErr w:type="spellEnd"/>
+      <w:r>
+        <w:rPr>
+          <w:shd w:val="clear" w:color="auto" w:fill="FFFFFF"/>
+        </w:rPr>
+        <w:t xml:space="preserve"> ranges (e.g. 30-40) to</w:t>
       </w:r>
       <w:r>
         <w:rPr>
@@ -1681,7 +1976,63 @@
         <w:rPr>
           <w:shd w:val="clear" w:color="auto" w:fill="FFFFFF"/>
         </w:rPr>
-        <w:t>19andMe defines direct exposure as the number of close contacts within a week, including your household members; we calculate this as the larger of Nexoid’s number of contacts (partners, children, colleagues, customers, patients, etc.) and number of people in the household/apartment.  19andme defines indirect exposure as the number of people your household comes in contact with during a week; as Nexoid lacks a direct analog for this input, we conservatively estimate this value as two contacts per household member.</w:t>
+        <w:t xml:space="preserve">19andMe defines direct exposure as the number of close contacts within a week, including your household members; we calculate this as the larger of </w:t>
+      </w:r>
+      <w:proofErr w:type="spellStart"/>
+      <w:r>
+        <w:rPr>
+          <w:shd w:val="clear" w:color="auto" w:fill="FFFFFF"/>
+        </w:rPr>
+        <w:t>Nexoid’s</w:t>
+      </w:r>
+      <w:proofErr w:type="spellEnd"/>
+      <w:r>
+        <w:rPr>
+          <w:shd w:val="clear" w:color="auto" w:fill="FFFFFF"/>
+        </w:rPr>
+        <w:t xml:space="preserve"> number of contacts (partners, children, colleagues, customers, patients, etc.) and number of people in the household/apartment.  19andme defines indirect exposure as the number of people your household </w:t>
+      </w:r>
+      <w:proofErr w:type="gramStart"/>
+      <w:r>
+        <w:rPr>
+          <w:shd w:val="clear" w:color="auto" w:fill="FFFFFF"/>
+        </w:rPr>
+        <w:t>comes in contact with</w:t>
+      </w:r>
+      <w:proofErr w:type="gramEnd"/>
+      <w:r>
+        <w:rPr>
+          <w:shd w:val="clear" w:color="auto" w:fill="FFFFFF"/>
+        </w:rPr>
+        <w:t xml:space="preserve"> during a week; as </w:t>
+      </w:r>
+      <w:proofErr w:type="spellStart"/>
+      <w:r>
+        <w:rPr>
+          <w:shd w:val="clear" w:color="auto" w:fill="FFFFFF"/>
+        </w:rPr>
+        <w:t>Nexoid</w:t>
+      </w:r>
+      <w:proofErr w:type="spellEnd"/>
+      <w:r>
+        <w:rPr>
+          <w:shd w:val="clear" w:color="auto" w:fill="FFFFFF"/>
+        </w:rPr>
+        <w:t xml:space="preserve"> lacks a direct </w:t>
+      </w:r>
+      <w:proofErr w:type="spellStart"/>
+      <w:r>
+        <w:rPr>
+          <w:shd w:val="clear" w:color="auto" w:fill="FFFFFF"/>
+        </w:rPr>
+        <w:t>analog</w:t>
+      </w:r>
+      <w:proofErr w:type="spellEnd"/>
+      <w:r>
+        <w:rPr>
+          <w:shd w:val="clear" w:color="auto" w:fill="FFFFFF"/>
+        </w:rPr>
+        <w:t xml:space="preserve"> for this input, we conservatively estimate this value as two contacts per household member.</w:t>
       </w:r>
       <w:r>
         <w:rPr>
@@ -1705,7 +2056,21 @@
         <w:rPr>
           <w:shd w:val="clear" w:color="auto" w:fill="FFFFFF"/>
         </w:rPr>
-        <w:t xml:space="preserve"> if the Nexoid user selected “often” or “always” for hand-washing or hand sanitizer use, and personal protective equipment </w:t>
+        <w:t xml:space="preserve"> if the </w:t>
+      </w:r>
+      <w:proofErr w:type="spellStart"/>
+      <w:r>
+        <w:rPr>
+          <w:shd w:val="clear" w:color="auto" w:fill="FFFFFF"/>
+        </w:rPr>
+        <w:t>Nexoid</w:t>
+      </w:r>
+      <w:proofErr w:type="spellEnd"/>
+      <w:r>
+        <w:rPr>
+          <w:shd w:val="clear" w:color="auto" w:fill="FFFFFF"/>
+        </w:rPr>
+        <w:t xml:space="preserve"> user selected “often” or “always” for hand-washing or hand sanitizer use, and personal protective equipment </w:t>
       </w:r>
       <w:r>
         <w:rPr>
@@ -1723,7 +2088,21 @@
         <w:rPr>
           <w:shd w:val="clear" w:color="auto" w:fill="FFFFFF"/>
         </w:rPr>
-        <w:t xml:space="preserve">  Sex, pre-existing conditions, and symptoms were mapped directly from Nexoid to 19andMe.</w:t>
+        <w:t xml:space="preserve">  Sex, pre-existing conditions, and symptoms were mapped directly from </w:t>
+      </w:r>
+      <w:proofErr w:type="spellStart"/>
+      <w:r>
+        <w:rPr>
+          <w:shd w:val="clear" w:color="auto" w:fill="FFFFFF"/>
+        </w:rPr>
+        <w:t>Nexoid</w:t>
+      </w:r>
+      <w:proofErr w:type="spellEnd"/>
+      <w:r>
+        <w:rPr>
+          <w:shd w:val="clear" w:color="auto" w:fill="FFFFFF"/>
+        </w:rPr>
+        <w:t xml:space="preserve"> to 19andMe.</w:t>
       </w:r>
     </w:p>
     <w:p>
@@ -1756,19 +2135,55 @@
         <w:rPr>
           <w:shd w:val="clear" w:color="auto" w:fill="FFFFFF"/>
         </w:rPr>
-        <w:t xml:space="preserve"> (death_risk)</w:t>
-      </w:r>
-      <w:r>
-        <w:rPr>
-          <w:shd w:val="clear" w:color="auto" w:fill="FFFFFF"/>
-        </w:rPr>
-        <w:t xml:space="preserve"> and Nexoid</w:t>
-      </w:r>
-      <w:r>
-        <w:rPr>
-          <w:shd w:val="clear" w:color="auto" w:fill="FFFFFF"/>
-        </w:rPr>
-        <w:t xml:space="preserve"> (risk_mortality)</w:t>
+        <w:t xml:space="preserve"> (</w:t>
+      </w:r>
+      <w:proofErr w:type="spellStart"/>
+      <w:r>
+        <w:rPr>
+          <w:shd w:val="clear" w:color="auto" w:fill="FFFFFF"/>
+        </w:rPr>
+        <w:t>death_risk</w:t>
+      </w:r>
+      <w:proofErr w:type="spellEnd"/>
+      <w:r>
+        <w:rPr>
+          <w:shd w:val="clear" w:color="auto" w:fill="FFFFFF"/>
+        </w:rPr>
+        <w:t>)</w:t>
+      </w:r>
+      <w:r>
+        <w:rPr>
+          <w:shd w:val="clear" w:color="auto" w:fill="FFFFFF"/>
+        </w:rPr>
+        <w:t xml:space="preserve"> and </w:t>
+      </w:r>
+      <w:proofErr w:type="spellStart"/>
+      <w:r>
+        <w:rPr>
+          <w:shd w:val="clear" w:color="auto" w:fill="FFFFFF"/>
+        </w:rPr>
+        <w:t>Nexoid</w:t>
+      </w:r>
+      <w:proofErr w:type="spellEnd"/>
+      <w:r>
+        <w:rPr>
+          <w:shd w:val="clear" w:color="auto" w:fill="FFFFFF"/>
+        </w:rPr>
+        <w:t xml:space="preserve"> (</w:t>
+      </w:r>
+      <w:proofErr w:type="spellStart"/>
+      <w:r>
+        <w:rPr>
+          <w:shd w:val="clear" w:color="auto" w:fill="FFFFFF"/>
+        </w:rPr>
+        <w:t>risk_mortality</w:t>
+      </w:r>
+      <w:proofErr w:type="spellEnd"/>
+      <w:r>
+        <w:rPr>
+          <w:shd w:val="clear" w:color="auto" w:fill="FFFFFF"/>
+        </w:rPr>
+        <w:t>)</w:t>
       </w:r>
       <w:r>
         <w:rPr>
@@ -1792,43 +2207,35 @@
         <w:rPr>
           <w:shd w:val="clear" w:color="auto" w:fill="FFFFFF"/>
         </w:rPr>
-        <w:t xml:space="preserve">discrepancy is </w:t>
-      </w:r>
-      <w:r>
-        <w:rPr>
-          <w:shd w:val="clear" w:color="auto" w:fill="FFFFFF"/>
-        </w:rPr>
-        <w:t>within 10%</w:t>
-      </w:r>
-      <w:r>
-        <w:rPr>
-          <w:shd w:val="clear" w:color="auto" w:fill="FFFFFF"/>
-        </w:rPr>
-        <w:t xml:space="preserve"> (“within”)</w:t>
-      </w:r>
-      <w:r>
-        <w:rPr>
-          <w:shd w:val="clear" w:color="auto" w:fill="FFFFFF"/>
-        </w:rPr>
-        <w:t>, 19andMe is 10% lower (“lower”), 19andMe is 10% higher (“higher”).</w:t>
-      </w:r>
-      <w:r>
-        <w:rPr>
-          <w:shd w:val="clear" w:color="auto" w:fill="FFFFFF"/>
-        </w:rPr>
-        <w:t xml:space="preserve">  </w:t>
-      </w:r>
-      <w:r>
-        <w:rPr>
-          <w:shd w:val="clear" w:color="auto" w:fill="FFFFFF"/>
-        </w:rPr>
-        <w:t>We focus on the users age 60-plus, as all mortality risk estimates were within 10% for users under age 60</w:t>
-      </w:r>
-      <w:r>
-        <w:rPr>
-          <w:shd w:val="clear" w:color="auto" w:fill="FFFFFF"/>
-        </w:rPr>
-        <w:t>.  Since 19andMe does not account for race while Nexoid does, we first investigate race as a source of discrepancy, using a chi-squared test to assess whether the distribution of race is the same in all three bands.  After identifying that all users in the lower band are Black, we use matching to compare Nexoid mortality scores for similar but non-Black users</w:t>
+        <w:t xml:space="preserve">discrepancy is within 10% (“within”), 19andMe is 10% lower (“lower”), 19andMe is 10% higher (“higher”).  We focus on the users age 60-plus, as all mortality risk estimates were within 10% for users under age 60.  Since 19andMe does not account for race while </w:t>
+      </w:r>
+      <w:proofErr w:type="spellStart"/>
+      <w:r>
+        <w:rPr>
+          <w:shd w:val="clear" w:color="auto" w:fill="FFFFFF"/>
+        </w:rPr>
+        <w:t>Nexoid</w:t>
+      </w:r>
+      <w:proofErr w:type="spellEnd"/>
+      <w:r>
+        <w:rPr>
+          <w:shd w:val="clear" w:color="auto" w:fill="FFFFFF"/>
+        </w:rPr>
+        <w:t xml:space="preserve"> does, we first investigate race as a source of discrepancy, using a chi-squared test to assess whether the distribution of race is the same in all three bands.  After identifying that all users in the lower band are Black, we use matching to compare </w:t>
+      </w:r>
+      <w:proofErr w:type="spellStart"/>
+      <w:r>
+        <w:rPr>
+          <w:shd w:val="clear" w:color="auto" w:fill="FFFFFF"/>
+        </w:rPr>
+        <w:t>Nexoid</w:t>
+      </w:r>
+      <w:proofErr w:type="spellEnd"/>
+      <w:r>
+        <w:rPr>
+          <w:shd w:val="clear" w:color="auto" w:fill="FFFFFF"/>
+        </w:rPr>
+        <w:t xml:space="preserve"> mortality scores for similar but non-Black users</w:t>
       </w:r>
       <w:r>
         <w:rPr>
@@ -1840,10 +2247,22 @@
         <w:rPr>
           <w:shd w:val="clear" w:color="auto" w:fill="FFFFFF"/>
         </w:rPr>
-        <w:t xml:space="preserve">  For the higher band users over age 60, we use a Wilcoxon test to compare the mean number of pre-existing conditions to the within band.  We test differences in proportions for incidence of diabetes, heart disease, hypertension, immune disease, kidney disease, lung disease, obesity, and smoking, using Bonferroni adjustment for multiple comparisons.  We use Chi-squared test for difference in employment types in the higher versus within band, and test for difference in proportions of Covid symptoms.</w:t>
-      </w:r>
-      <w:bookmarkStart w:id="0" w:name="_GoBack"/>
-      <w:bookmarkEnd w:id="0"/>
+        <w:t xml:space="preserve">  For the higher band users over age 60, we use a Wilcoxon test to compare the mean number of pre-existing conditions to the within band.  We test differences in proportions for incidence of diabetes, heart disease, hypertension, immune disease, kidney disease, lung disease, obesity, and smoking, using Bonferroni adjustment for multiple comparisons.  We use Chi-squared test for difference in employment types in the higher versus within band, and test for difference in proportions of </w:t>
+      </w:r>
+      <w:proofErr w:type="spellStart"/>
+      <w:r>
+        <w:rPr>
+          <w:shd w:val="clear" w:color="auto" w:fill="FFFFFF"/>
+        </w:rPr>
+        <w:t>Covid</w:t>
+      </w:r>
+      <w:proofErr w:type="spellEnd"/>
+      <w:r>
+        <w:rPr>
+          <w:shd w:val="clear" w:color="auto" w:fill="FFFFFF"/>
+        </w:rPr>
+        <w:t xml:space="preserve"> symptoms.</w:t>
+      </w:r>
     </w:p>
     <w:p>
       <w:pPr>
@@ -1856,16 +2275,21 @@
     <w:p>
       <w:pPr>
         <w:rPr>
+          <w:shd w:val="clear" w:color="auto" w:fill="FFFFFF"/>
+        </w:rPr>
+      </w:pPr>
+      <w:r>
+        <w:rPr>
           <w:color w:val="5B9BD5" w:themeColor="accent1"/>
           <w:shd w:val="clear" w:color="auto" w:fill="FFFFFF"/>
         </w:rPr>
-      </w:pPr>
+        <w:t xml:space="preserve"> </w:t>
+      </w:r>
       <w:r>
         <w:rPr>
           <w:color w:val="5B9BD5" w:themeColor="accent1"/>
           <w:shd w:val="clear" w:color="auto" w:fill="FFFFFF"/>
         </w:rPr>
-        <w:lastRenderedPageBreak/>
         <w:t>[JS]</w:t>
       </w:r>
       <w:r>
@@ -1879,43 +2303,343 @@
         <w:rPr>
           <w:shd w:val="clear" w:color="auto" w:fill="FFFFFF"/>
         </w:rPr>
-        <w:t>Mortality validation</w:t>
-      </w:r>
-    </w:p>
-    <w:p>
-      <w:pPr>
-        <w:rPr>
-          <w:color w:val="5B9BD5" w:themeColor="accent1"/>
-          <w:shd w:val="clear" w:color="auto" w:fill="FFFFFF"/>
-        </w:rPr>
-      </w:pPr>
-      <w:r>
-        <w:rPr>
-          <w:color w:val="5B9BD5" w:themeColor="accent1"/>
-          <w:shd w:val="clear" w:color="auto" w:fill="FFFFFF"/>
-        </w:rPr>
-        <w:t>[JS]</w:t>
-      </w:r>
-      <w:r>
-        <w:rPr>
-          <w:color w:val="5B9BD5" w:themeColor="accent1"/>
+        <w:t xml:space="preserve">We then compare exposure risk estimates for each user by 19andMe and </w:t>
+      </w:r>
+      <w:proofErr w:type="spellStart"/>
+      <w:r>
+        <w:rPr>
+          <w:shd w:val="clear" w:color="auto" w:fill="FFFFFF"/>
+        </w:rPr>
+        <w:t>Nexoid</w:t>
+      </w:r>
+      <w:proofErr w:type="spellEnd"/>
+      <w:r>
+        <w:rPr>
+          <w:shd w:val="clear" w:color="auto" w:fill="FFFFFF"/>
+        </w:rPr>
+        <w:t xml:space="preserve">.  </w:t>
+      </w:r>
+      <w:r>
+        <w:rPr>
+          <w:shd w:val="clear" w:color="auto" w:fill="FFFFFF"/>
+        </w:rPr>
+        <w:t>We calculate 19andMe’s per-week exposure risk as</w:t>
+      </w:r>
+    </w:p>
+    <w:p>
+      <w:pPr>
+        <w:jc w:val="center"/>
+        <w:rPr>
+          <w:shd w:val="clear" w:color="auto" w:fill="FFFFFF"/>
+        </w:rPr>
+      </w:pPr>
+      <w:r>
+        <w:rPr>
+          <w:shd w:val="clear" w:color="auto" w:fill="FFFFFF"/>
+        </w:rPr>
+        <w:t>exposure_risk_19andMe = [</w:t>
+      </w:r>
+      <w:proofErr w:type="spellStart"/>
+      <w:r>
+        <w:rPr>
+          <w:shd w:val="clear" w:color="auto" w:fill="FFFFFF"/>
+        </w:rPr>
+        <w:t>sympt_covid_risk</w:t>
+      </w:r>
+      <w:proofErr w:type="spellEnd"/>
+      <w:r>
+        <w:rPr>
+          <w:shd w:val="clear" w:color="auto" w:fill="FFFFFF"/>
+        </w:rPr>
+        <w:t xml:space="preserve"> + </w:t>
+      </w:r>
+      <w:proofErr w:type="spellStart"/>
+      <w:r>
+        <w:rPr>
+          <w:shd w:val="clear" w:color="auto" w:fill="FFFFFF"/>
+        </w:rPr>
+        <w:t>exposure_risk</w:t>
+      </w:r>
+      <w:proofErr w:type="spellEnd"/>
+      <w:r>
+        <w:rPr>
+          <w:shd w:val="clear" w:color="auto" w:fill="FFFFFF"/>
+        </w:rPr>
+        <w:t xml:space="preserve">*(1 - </w:t>
+      </w:r>
+      <w:proofErr w:type="spellStart"/>
+      <w:r>
+        <w:rPr>
+          <w:shd w:val="clear" w:color="auto" w:fill="FFFFFF"/>
+        </w:rPr>
+        <w:t>sympt_covid_risk</w:t>
+      </w:r>
+      <w:proofErr w:type="spellEnd"/>
+      <w:r>
+        <w:rPr>
+          <w:shd w:val="clear" w:color="auto" w:fill="FFFFFF"/>
+        </w:rPr>
+        <w:t>)</w:t>
+      </w:r>
+      <w:r>
+        <w:rPr>
+          <w:shd w:val="clear" w:color="auto" w:fill="FFFFFF"/>
+        </w:rPr>
+        <w:t>]</w:t>
+      </w:r>
+    </w:p>
+    <w:p>
+      <w:pPr>
+        <w:rPr>
+          <w:shd w:val="clear" w:color="auto" w:fill="FFFFFF"/>
+        </w:rPr>
+      </w:pPr>
+      <w:r>
+        <w:rPr>
+          <w:shd w:val="clear" w:color="auto" w:fill="FFFFFF"/>
+        </w:rPr>
+        <w:t>to capture the probability of having symptomatic Covid-19 (</w:t>
+      </w:r>
+      <w:proofErr w:type="spellStart"/>
+      <w:r>
+        <w:rPr>
+          <w:shd w:val="clear" w:color="auto" w:fill="FFFFFF"/>
+        </w:rPr>
+        <w:t>sympt_covid_risk</w:t>
+      </w:r>
+      <w:proofErr w:type="spellEnd"/>
+      <w:r>
+        <w:rPr>
+          <w:shd w:val="clear" w:color="auto" w:fill="FFFFFF"/>
+        </w:rPr>
+        <w:t>) plus probability of catching Covid-19 through community transmission (</w:t>
+      </w:r>
+      <w:proofErr w:type="spellStart"/>
+      <w:r>
+        <w:rPr>
+          <w:shd w:val="clear" w:color="auto" w:fill="FFFFFF"/>
+        </w:rPr>
+        <w:t>exposure_risk</w:t>
+      </w:r>
+      <w:proofErr w:type="spellEnd"/>
+      <w:r>
+        <w:rPr>
+          <w:shd w:val="clear" w:color="auto" w:fill="FFFFFF"/>
+        </w:rPr>
+        <w:t xml:space="preserve">) if not already infected.  </w:t>
+      </w:r>
+      <w:proofErr w:type="spellStart"/>
+      <w:r>
+        <w:rPr>
+          <w:shd w:val="clear" w:color="auto" w:fill="FFFFFF"/>
+        </w:rPr>
+        <w:t>Nexoid</w:t>
+      </w:r>
+      <w:proofErr w:type="spellEnd"/>
+      <w:r>
+        <w:rPr>
+          <w:shd w:val="clear" w:color="auto" w:fill="FFFFFF"/>
+        </w:rPr>
+        <w:t xml:space="preserve"> reports cumulative exposure risk, so we divide by the number of weeks of </w:t>
+      </w:r>
+      <w:proofErr w:type="spellStart"/>
+      <w:r>
+        <w:rPr>
+          <w:shd w:val="clear" w:color="auto" w:fill="FFFFFF"/>
+        </w:rPr>
+        <w:t>Nexoid</w:t>
+      </w:r>
+      <w:proofErr w:type="spellEnd"/>
+      <w:r>
+        <w:rPr>
+          <w:shd w:val="clear" w:color="auto" w:fill="FFFFFF"/>
+        </w:rPr>
+        <w:t xml:space="preserve"> data</w:t>
+      </w:r>
+      <w:r>
+        <w:rPr>
+          <w:shd w:val="clear" w:color="auto" w:fill="FFFFFF"/>
+        </w:rPr>
+        <w:t xml:space="preserve"> since March 24, 2020</w:t>
+      </w:r>
+      <w:r>
+        <w:rPr>
+          <w:shd w:val="clear" w:color="auto" w:fill="FFFFFF"/>
+        </w:rPr>
+        <w:t xml:space="preserve"> (</w:t>
+      </w:r>
+      <w:proofErr w:type="spellStart"/>
+      <w:r>
+        <w:rPr>
+          <w:shd w:val="clear" w:color="auto" w:fill="FFFFFF"/>
+        </w:rPr>
+        <w:t>nweeks</w:t>
+      </w:r>
+      <w:proofErr w:type="spellEnd"/>
+      <w:r>
+        <w:rPr>
+          <w:shd w:val="clear" w:color="auto" w:fill="FFFFFF"/>
+        </w:rPr>
+        <w:t>=12.86</w:t>
+      </w:r>
+      <w:r>
+        <w:rPr>
+          <w:shd w:val="clear" w:color="auto" w:fill="FFFFFF"/>
+        </w:rPr>
+        <w:t>) to</w:t>
+      </w:r>
+      <w:r>
+        <w:rPr>
+          <w:shd w:val="clear" w:color="auto" w:fill="FFFFFF"/>
+        </w:rPr>
+        <w:t xml:space="preserve"> obtain </w:t>
+      </w:r>
+      <w:proofErr w:type="spellStart"/>
+      <w:r>
+        <w:rPr>
+          <w:shd w:val="clear" w:color="auto" w:fill="FFFFFF"/>
+        </w:rPr>
+        <w:t>Nexoid’s</w:t>
+      </w:r>
+      <w:proofErr w:type="spellEnd"/>
+      <w:r>
+        <w:rPr>
+          <w:shd w:val="clear" w:color="auto" w:fill="FFFFFF"/>
+        </w:rPr>
+        <w:t xml:space="preserve"> per-week exposure risk,</w:t>
+      </w:r>
+      <w:r>
+        <w:rPr>
           <w:shd w:val="clear" w:color="auto" w:fill="FFFFFF"/>
         </w:rPr>
         <w:t xml:space="preserve"> </w:t>
       </w:r>
-      <w:r>
-        <w:rPr>
-          <w:shd w:val="clear" w:color="auto" w:fill="FFFFFF"/>
-        </w:rPr>
-        <w:t>Exposure validation</w:t>
-      </w:r>
-    </w:p>
-    <w:p>
-      <w:pPr>
-        <w:rPr>
-          <w:shd w:val="clear" w:color="auto" w:fill="FFFFFF"/>
-        </w:rPr>
-      </w:pPr>
+    </w:p>
+    <w:p>
+      <w:pPr>
+        <w:jc w:val="center"/>
+        <w:rPr>
+          <w:shd w:val="clear" w:color="auto" w:fill="FFFFFF"/>
+        </w:rPr>
+      </w:pPr>
+      <w:proofErr w:type="spellStart"/>
+      <w:r>
+        <w:rPr>
+          <w:shd w:val="clear" w:color="auto" w:fill="FFFFFF"/>
+        </w:rPr>
+        <w:t>exposure_risk_nexoid</w:t>
+      </w:r>
+      <w:proofErr w:type="spellEnd"/>
+      <w:r>
+        <w:rPr>
+          <w:shd w:val="clear" w:color="auto" w:fill="FFFFFF"/>
+        </w:rPr>
+        <w:t xml:space="preserve"> = </w:t>
+      </w:r>
+      <w:r>
+        <w:rPr>
+          <w:shd w:val="clear" w:color="auto" w:fill="FFFFFF"/>
+        </w:rPr>
+        <w:t>(</w:t>
+      </w:r>
+      <w:proofErr w:type="spellStart"/>
+      <w:r>
+        <w:rPr>
+          <w:shd w:val="clear" w:color="auto" w:fill="FFFFFF"/>
+        </w:rPr>
+        <w:t>risk_infection</w:t>
+      </w:r>
+      <w:proofErr w:type="spellEnd"/>
+      <w:r>
+        <w:rPr>
+          <w:shd w:val="clear" w:color="auto" w:fill="FFFFFF"/>
+        </w:rPr>
+        <w:t xml:space="preserve"> / 100</w:t>
+      </w:r>
+      <w:r>
+        <w:rPr>
+          <w:shd w:val="clear" w:color="auto" w:fill="FFFFFF"/>
+        </w:rPr>
+        <w:t xml:space="preserve">) / </w:t>
+      </w:r>
+      <w:proofErr w:type="spellStart"/>
+      <w:r>
+        <w:rPr>
+          <w:shd w:val="clear" w:color="auto" w:fill="FFFFFF"/>
+        </w:rPr>
+        <w:t>nweeks</w:t>
+      </w:r>
+      <w:proofErr w:type="spellEnd"/>
+      <w:r>
+        <w:rPr>
+          <w:shd w:val="clear" w:color="auto" w:fill="FFFFFF"/>
+        </w:rPr>
+        <w:t>.</w:t>
+      </w:r>
+    </w:p>
+    <w:p>
+      <w:pPr>
+        <w:rPr>
+          <w:shd w:val="clear" w:color="auto" w:fill="FFFFFF"/>
+        </w:rPr>
+      </w:pPr>
+      <w:r>
+        <w:rPr>
+          <w:shd w:val="clear" w:color="auto" w:fill="FFFFFF"/>
+        </w:rPr>
+        <w:t xml:space="preserve">We again establish similarity using Spearman ranked correlation.  </w:t>
+      </w:r>
+      <w:r>
+        <w:rPr>
+          <w:shd w:val="clear" w:color="auto" w:fill="FFFFFF"/>
+        </w:rPr>
+        <w:t xml:space="preserve">Since the range of exposure risks is smaller than mortality risk, </w:t>
+      </w:r>
+      <w:r>
+        <w:rPr>
+          <w:shd w:val="clear" w:color="auto" w:fill="FFFFFF"/>
+        </w:rPr>
+        <w:t xml:space="preserve">we characterize users with discrepancies exceeding 1% in either direction.  We classify users into three discrepancy bands: </w:t>
+      </w:r>
+      <w:r>
+        <w:rPr>
+          <w:shd w:val="clear" w:color="auto" w:fill="FFFFFF"/>
+        </w:rPr>
+        <w:t>discrepancy is within 1% (“within”), 19andMe is 1% lower (“lower”), 19andMe is 1% higher (“higher”).</w:t>
+      </w:r>
+      <w:r>
+        <w:rPr>
+          <w:shd w:val="clear" w:color="auto" w:fill="FFFFFF"/>
+        </w:rPr>
+        <w:t xml:space="preserve">  For users in the lower band, we test for difference of proportions in presence of several conditions (diabetes, as well as heart, kidney, liver, and lung disease), living in a nursing home or assisted care facility, employment in the healthcare sector, public transit use, and workout outside the home.  These are factors which </w:t>
+      </w:r>
+      <w:proofErr w:type="spellStart"/>
+      <w:r>
+        <w:rPr>
+          <w:shd w:val="clear" w:color="auto" w:fill="FFFFFF"/>
+        </w:rPr>
+        <w:t>Nexoid</w:t>
+      </w:r>
+      <w:proofErr w:type="spellEnd"/>
+      <w:r>
+        <w:rPr>
+          <w:shd w:val="clear" w:color="auto" w:fill="FFFFFF"/>
+        </w:rPr>
+        <w:t xml:space="preserve"> accounts for, while 19andMe does not.  For users in the high band, we use Wilcoxon tests to compare the mean number of primary and secondary contacts in the higher versus within bands, adjusted for multiple comparisons.    We also test for differences of proportions in hand-washers and mask-wearers.</w:t>
+      </w:r>
+    </w:p>
+    <w:p>
+      <w:pPr>
+        <w:rPr>
+          <w:shd w:val="clear" w:color="auto" w:fill="FFFFFF"/>
+        </w:rPr>
+      </w:pPr>
+      <w:r>
+        <w:rPr>
+          <w:shd w:val="clear" w:color="auto" w:fill="FFFFFF"/>
+        </w:rPr>
+        <w:t xml:space="preserve"> </w:t>
+      </w:r>
     </w:p>
     <w:p>
       <w:pPr>
@@ -2098,7 +2822,21 @@
         <w:rPr>
           <w:shd w:val="clear" w:color="auto" w:fill="FFFFFF"/>
         </w:rPr>
-        <w:t xml:space="preserve">Exposure risks in 19andMe and Nexoid </w:t>
+        <w:t xml:space="preserve">Exposure risks in 19andMe and </w:t>
+      </w:r>
+      <w:proofErr w:type="spellStart"/>
+      <w:r>
+        <w:rPr>
+          <w:shd w:val="clear" w:color="auto" w:fill="FFFFFF"/>
+        </w:rPr>
+        <w:t>Nexoid</w:t>
+      </w:r>
+      <w:proofErr w:type="spellEnd"/>
+      <w:r>
+        <w:rPr>
+          <w:shd w:val="clear" w:color="auto" w:fill="FFFFFF"/>
+        </w:rPr>
+        <w:t xml:space="preserve"> </w:t>
       </w:r>
       <w:r>
         <w:rPr>
@@ -2123,7 +2861,21 @@
         <w:rPr>
           <w:shd w:val="clear" w:color="auto" w:fill="FFFFFF"/>
         </w:rPr>
-        <w:t xml:space="preserve">Mortality risk in 19andMe and Nexoid </w:t>
+        <w:t xml:space="preserve">Mortality risk in 19andMe and </w:t>
+      </w:r>
+      <w:proofErr w:type="spellStart"/>
+      <w:r>
+        <w:rPr>
+          <w:shd w:val="clear" w:color="auto" w:fill="FFFFFF"/>
+        </w:rPr>
+        <w:t>Nexoid</w:t>
+      </w:r>
+      <w:proofErr w:type="spellEnd"/>
+      <w:r>
+        <w:rPr>
+          <w:shd w:val="clear" w:color="auto" w:fill="FFFFFF"/>
+        </w:rPr>
+        <w:t xml:space="preserve"> </w:t>
       </w:r>
       <w:r>
         <w:rPr>
@@ -2236,6 +2988,7 @@
         <w:rPr>
           <w:shd w:val="clear" w:color="auto" w:fill="FFFFFF"/>
         </w:rPr>
+        <w:lastRenderedPageBreak/>
         <w:t>Living breathing sites that will continue to be updated</w:t>
       </w:r>
     </w:p>
@@ -2291,8 +3044,17 @@
           <w:bCs/>
           <w:shd w:val="clear" w:color="auto" w:fill="FFFFFF"/>
         </w:rPr>
-        <w:t>This validation study is made possible by digital technology (API) and data sharing by Nexoid</w:t>
-      </w:r>
+        <w:t xml:space="preserve">This validation study is made possible by digital technology (API) and data sharing by </w:t>
+      </w:r>
+      <w:proofErr w:type="spellStart"/>
+      <w:r>
+        <w:rPr>
+          <w:bCs/>
+          <w:shd w:val="clear" w:color="auto" w:fill="FFFFFF"/>
+        </w:rPr>
+        <w:t>Nexoid</w:t>
+      </w:r>
+      <w:proofErr w:type="spellEnd"/>
     </w:p>
     <w:p>
       <w:pPr>
@@ -2410,7 +3172,6 @@
         </w:rPr>
       </w:pPr>
       <w:r>
-        <w:lastRenderedPageBreak/>
         <w:br w:type="page"/>
       </w:r>
     </w:p>

</xml_diff>

<commit_message>
Results section - validation
</commit_message>
<xml_diff>
--- a/drafts/19andme-paper-draft-01_outline.docx
+++ b/drafts/19andme-paper-draft-01_outline.docx
@@ -45,19 +45,11 @@
           <w:shd w:val="clear" w:color="auto" w:fill="FFFFFF"/>
         </w:rPr>
       </w:pPr>
-      <w:proofErr w:type="spellStart"/>
-      <w:r>
-        <w:rPr>
-          <w:shd w:val="clear" w:color="auto" w:fill="FFFFFF"/>
-        </w:rPr>
-        <w:t>Xindi</w:t>
-      </w:r>
-      <w:proofErr w:type="spellEnd"/>
-      <w:r>
-        <w:rPr>
-          <w:shd w:val="clear" w:color="auto" w:fill="FFFFFF"/>
-        </w:rPr>
-        <w:t xml:space="preserve"> </w:t>
+      <w:r>
+        <w:rPr>
+          <w:shd w:val="clear" w:color="auto" w:fill="FFFFFF"/>
+        </w:rPr>
+        <w:t xml:space="preserve">Xindi </w:t>
       </w:r>
       <w:r>
         <w:rPr>
@@ -801,41 +793,13 @@
         <w:rPr>
           <w:shd w:val="clear" w:color="auto" w:fill="FFFFFF"/>
         </w:rPr>
-        <w:t xml:space="preserve">COVID-19 risk needs to consider geography, demographics, health condition, and health </w:t>
-      </w:r>
-      <w:proofErr w:type="spellStart"/>
-      <w:r>
-        <w:rPr>
-          <w:shd w:val="clear" w:color="auto" w:fill="FFFFFF"/>
-        </w:rPr>
-        <w:t>behaviors</w:t>
-      </w:r>
-      <w:proofErr w:type="spellEnd"/>
-      <w:r>
-        <w:rPr>
-          <w:shd w:val="clear" w:color="auto" w:fill="FFFFFF"/>
-        </w:rPr>
-        <w:t xml:space="preserve"> (adherence to public health guideline)</w:t>
-      </w:r>
-      <w:r>
-        <w:rPr>
-          <w:shd w:val="clear" w:color="auto" w:fill="FFFFFF"/>
-        </w:rPr>
-        <w:t xml:space="preserve">. The last element is often overlooked by many risk </w:t>
-      </w:r>
-      <w:proofErr w:type="gramStart"/>
-      <w:r>
-        <w:rPr>
-          <w:shd w:val="clear" w:color="auto" w:fill="FFFFFF"/>
-        </w:rPr>
-        <w:t>assessment</w:t>
-      </w:r>
-      <w:proofErr w:type="gramEnd"/>
-      <w:r>
-        <w:rPr>
-          <w:shd w:val="clear" w:color="auto" w:fill="FFFFFF"/>
-        </w:rPr>
-        <w:t xml:space="preserve"> tools and infectious disease forecasting models.</w:t>
+        <w:t>COVID-19 risk needs to consider geography, demographics, health condition, and health behaviors (adherence to public health guideline)</w:t>
+      </w:r>
+      <w:r>
+        <w:rPr>
+          <w:shd w:val="clear" w:color="auto" w:fill="FFFFFF"/>
+        </w:rPr>
+        <w:t>. The last element is often overlooked by many risk assessment tools and infectious disease forecasting models.</w:t>
       </w:r>
     </w:p>
     <w:p>
@@ -871,35 +835,7 @@
         <w:rPr>
           <w:shd w:val="clear" w:color="auto" w:fill="FFFFFF"/>
         </w:rPr>
-        <w:t xml:space="preserve">. We provided an open-source, web-based interactive risk calculator for general public </w:t>
-      </w:r>
-      <w:proofErr w:type="gramStart"/>
-      <w:r>
-        <w:rPr>
-          <w:shd w:val="clear" w:color="auto" w:fill="FFFFFF"/>
-        </w:rPr>
-        <w:t>consumption, and</w:t>
-      </w:r>
-      <w:proofErr w:type="gramEnd"/>
-      <w:r>
-        <w:rPr>
-          <w:shd w:val="clear" w:color="auto" w:fill="FFFFFF"/>
-        </w:rPr>
-        <w:t xml:space="preserve"> developed an Application Programming Interface (API) for easy integration with other decision support tools. We compared individual-level estimates with the UK-based </w:t>
-      </w:r>
-      <w:proofErr w:type="spellStart"/>
-      <w:r>
-        <w:rPr>
-          <w:shd w:val="clear" w:color="auto" w:fill="FFFFFF"/>
-        </w:rPr>
-        <w:t>Nexoid</w:t>
-      </w:r>
-      <w:proofErr w:type="spellEnd"/>
-      <w:r>
-        <w:rPr>
-          <w:shd w:val="clear" w:color="auto" w:fill="FFFFFF"/>
-        </w:rPr>
-        <w:t xml:space="preserve"> </w:t>
+        <w:t xml:space="preserve">. We provided an open-source, web-based interactive risk calculator for general public consumption, and developed an Application Programming Interface (API) for easy integration with other decision support tools. We compared individual-level estimates with the UK-based Nexoid </w:t>
       </w:r>
       <w:r>
         <w:rPr>
@@ -929,21 +865,7 @@
         <w:rPr>
           <w:shd w:val="clear" w:color="auto" w:fill="FFFFFF"/>
         </w:rPr>
-        <w:t xml:space="preserve">Our risk calculator empowers individuals to understand their risk profiles and encourage health </w:t>
-      </w:r>
-      <w:proofErr w:type="spellStart"/>
-      <w:r>
-        <w:rPr>
-          <w:shd w:val="clear" w:color="auto" w:fill="FFFFFF"/>
-        </w:rPr>
-        <w:t>behaviors</w:t>
-      </w:r>
-      <w:proofErr w:type="spellEnd"/>
-      <w:r>
-        <w:rPr>
-          <w:shd w:val="clear" w:color="auto" w:fill="FFFFFF"/>
-        </w:rPr>
-        <w:t xml:space="preserve"> that reduce the individual and community COVID-19 risk such as social distancing, wearing masks, and </w:t>
+        <w:t xml:space="preserve">Our risk calculator empowers individuals to understand their risk profiles and encourage health behaviors that reduce the individual and community COVID-19 risk such as social distancing, wearing masks, and </w:t>
       </w:r>
       <w:r>
         <w:rPr>
@@ -1425,22 +1347,12 @@
           <w:shd w:val="clear" w:color="auto" w:fill="FFFFFF"/>
         </w:rPr>
       </w:pPr>
-      <w:bookmarkStart w:id="0" w:name="_GoBack"/>
-      <w:proofErr w:type="spellStart"/>
       <w:r>
         <w:rPr>
           <w:strike/>
           <w:shd w:val="clear" w:color="auto" w:fill="FFFFFF"/>
         </w:rPr>
-        <w:t>Nexoid</w:t>
-      </w:r>
-      <w:proofErr w:type="spellEnd"/>
-      <w:r>
-        <w:rPr>
-          <w:strike/>
-          <w:shd w:val="clear" w:color="auto" w:fill="FFFFFF"/>
-        </w:rPr>
-        <w:t xml:space="preserve"> COVID-19 calculator</w:t>
+        <w:t>Nexoid COVID-19 calculator</w:t>
       </w:r>
       <w:r>
         <w:rPr>
@@ -1458,7 +1370,6 @@
         <w:t>[JS]</w:t>
       </w:r>
     </w:p>
-    <w:bookmarkEnd w:id="0"/>
     <w:p>
       <w:pPr>
         <w:pStyle w:val="ListParagraph"/>
@@ -1600,75 +1511,19 @@
         <w:rPr>
           <w:shd w:val="clear" w:color="auto" w:fill="FFFFFF"/>
         </w:rPr>
-        <w:t xml:space="preserve">Online risk calculators, including 19andMe, aim to educate the public and provide guidance which may reduce risk of transmission and mortality.  However, many risk calculators are available, with varying methodology.  We compare exposure and mortality risk estimates from 19andMe with </w:t>
-      </w:r>
-      <w:proofErr w:type="spellStart"/>
-      <w:r>
-        <w:rPr>
-          <w:shd w:val="clear" w:color="auto" w:fill="FFFFFF"/>
-        </w:rPr>
-        <w:t>Nexoid’s</w:t>
-      </w:r>
-      <w:proofErr w:type="spellEnd"/>
-      <w:r>
-        <w:rPr>
-          <w:shd w:val="clear" w:color="auto" w:fill="FFFFFF"/>
-        </w:rPr>
-        <w:t xml:space="preserve"> Covid-19 survival calculator</w:t>
-      </w:r>
-      <w:r>
-        <w:rPr>
-          <w:shd w:val="clear" w:color="auto" w:fill="FFFFFF"/>
-        </w:rPr>
-        <w:t xml:space="preserve"> (“</w:t>
-      </w:r>
-      <w:proofErr w:type="spellStart"/>
-      <w:r>
-        <w:rPr>
-          <w:shd w:val="clear" w:color="auto" w:fill="FFFFFF"/>
-        </w:rPr>
-        <w:t>Nexoid</w:t>
-      </w:r>
-      <w:proofErr w:type="spellEnd"/>
-      <w:r>
-        <w:rPr>
-          <w:shd w:val="clear" w:color="auto" w:fill="FFFFFF"/>
-        </w:rPr>
-        <w:t>”)</w:t>
-      </w:r>
-      <w:r>
-        <w:rPr>
-          <w:shd w:val="clear" w:color="auto" w:fill="FFFFFF"/>
-        </w:rPr>
-        <w:t xml:space="preserve">.  We chose the </w:t>
-      </w:r>
-      <w:proofErr w:type="spellStart"/>
-      <w:r>
-        <w:rPr>
-          <w:shd w:val="clear" w:color="auto" w:fill="FFFFFF"/>
-        </w:rPr>
-        <w:t>Nexoid</w:t>
-      </w:r>
-      <w:proofErr w:type="spellEnd"/>
-      <w:r>
-        <w:rPr>
-          <w:shd w:val="clear" w:color="auto" w:fill="FFFFFF"/>
-        </w:rPr>
-        <w:t xml:space="preserve"> calculator because </w:t>
-      </w:r>
-      <w:proofErr w:type="spellStart"/>
-      <w:r>
-        <w:rPr>
-          <w:shd w:val="clear" w:color="auto" w:fill="FFFFFF"/>
-        </w:rPr>
-        <w:t>Nexoid</w:t>
-      </w:r>
-      <w:proofErr w:type="spellEnd"/>
-      <w:r>
-        <w:rPr>
-          <w:shd w:val="clear" w:color="auto" w:fill="FFFFFF"/>
-        </w:rPr>
-        <w:t xml:space="preserve"> has made anonymous individual-level records publicly available</w:t>
+        <w:t>Online risk calculators, including 19andMe, aim to educate the public and provide guidance which may reduce risk of transmission and mortality.  However, many risk calculators are available, with varying methodology.  We compare exposure and mortality risk estimates from 19andMe with Nexoid’s Covid-19 survival calculator</w:t>
+      </w:r>
+      <w:r>
+        <w:rPr>
+          <w:shd w:val="clear" w:color="auto" w:fill="FFFFFF"/>
+        </w:rPr>
+        <w:t xml:space="preserve"> (“Nexoid”)</w:t>
+      </w:r>
+      <w:r>
+        <w:rPr>
+          <w:shd w:val="clear" w:color="auto" w:fill="FFFFFF"/>
+        </w:rPr>
+        <w:t>.  We chose the Nexoid calculator because Nexoid has made anonymous individual-level records publicly available</w:t>
       </w:r>
       <w:r>
         <w:rPr>
@@ -1701,21 +1556,7 @@
         <w:rPr>
           <w:shd w:val="clear" w:color="auto" w:fill="FFFFFF"/>
         </w:rPr>
-        <w:t xml:space="preserve">Each </w:t>
-      </w:r>
-      <w:proofErr w:type="spellStart"/>
-      <w:r>
-        <w:rPr>
-          <w:shd w:val="clear" w:color="auto" w:fill="FFFFFF"/>
-        </w:rPr>
-        <w:t>Nexoid</w:t>
-      </w:r>
-      <w:proofErr w:type="spellEnd"/>
-      <w:r>
-        <w:rPr>
-          <w:shd w:val="clear" w:color="auto" w:fill="FFFFFF"/>
-        </w:rPr>
-        <w:t xml:space="preserve"> record</w:t>
+        <w:t>Each Nexoid record</w:t>
       </w:r>
       <w:r>
         <w:rPr>
@@ -1799,21 +1640,7 @@
         <w:rPr>
           <w:shd w:val="clear" w:color="auto" w:fill="FFFFFF"/>
         </w:rPr>
-        <w:t xml:space="preserve">all </w:t>
-      </w:r>
-      <w:proofErr w:type="spellStart"/>
-      <w:r>
-        <w:rPr>
-          <w:shd w:val="clear" w:color="auto" w:fill="FFFFFF"/>
-        </w:rPr>
-        <w:t>Nexoid</w:t>
-      </w:r>
-      <w:proofErr w:type="spellEnd"/>
-      <w:r>
-        <w:rPr>
-          <w:shd w:val="clear" w:color="auto" w:fill="FFFFFF"/>
-        </w:rPr>
-        <w:t xml:space="preserve"> users</w:t>
+        <w:t>all Nexoid users</w:t>
       </w:r>
       <w:r>
         <w:rPr>
@@ -1876,21 +1703,7 @@
         <w:rPr>
           <w:shd w:val="clear" w:color="auto" w:fill="FFFFFF"/>
         </w:rPr>
-        <w:t xml:space="preserve"> for each </w:t>
-      </w:r>
-      <w:proofErr w:type="spellStart"/>
-      <w:r>
-        <w:rPr>
-          <w:shd w:val="clear" w:color="auto" w:fill="FFFFFF"/>
-        </w:rPr>
-        <w:t>Nexoid</w:t>
-      </w:r>
-      <w:proofErr w:type="spellEnd"/>
-      <w:r>
-        <w:rPr>
-          <w:shd w:val="clear" w:color="auto" w:fill="FFFFFF"/>
-        </w:rPr>
-        <w:t xml:space="preserve"> user record</w:t>
+        <w:t xml:space="preserve"> for each Nexoid user record</w:t>
       </w:r>
       <w:r>
         <w:rPr>
@@ -1908,21 +1721,7 @@
         <w:rPr>
           <w:shd w:val="clear" w:color="auto" w:fill="FFFFFF"/>
         </w:rPr>
-        <w:t xml:space="preserve">ed from </w:t>
-      </w:r>
-      <w:proofErr w:type="spellStart"/>
-      <w:r>
-        <w:rPr>
-          <w:shd w:val="clear" w:color="auto" w:fill="FFFFFF"/>
-        </w:rPr>
-        <w:t>Nexoid</w:t>
-      </w:r>
-      <w:proofErr w:type="spellEnd"/>
-      <w:r>
-        <w:rPr>
-          <w:shd w:val="clear" w:color="auto" w:fill="FFFFFF"/>
-        </w:rPr>
-        <w:t xml:space="preserve"> ranges (e.g. 30-40) to</w:t>
+        <w:t>ed from Nexoid ranges (e.g. 30-40) to</w:t>
       </w:r>
       <w:r>
         <w:rPr>
@@ -1976,63 +1775,7 @@
         <w:rPr>
           <w:shd w:val="clear" w:color="auto" w:fill="FFFFFF"/>
         </w:rPr>
-        <w:t xml:space="preserve">19andMe defines direct exposure as the number of close contacts within a week, including your household members; we calculate this as the larger of </w:t>
-      </w:r>
-      <w:proofErr w:type="spellStart"/>
-      <w:r>
-        <w:rPr>
-          <w:shd w:val="clear" w:color="auto" w:fill="FFFFFF"/>
-        </w:rPr>
-        <w:t>Nexoid’s</w:t>
-      </w:r>
-      <w:proofErr w:type="spellEnd"/>
-      <w:r>
-        <w:rPr>
-          <w:shd w:val="clear" w:color="auto" w:fill="FFFFFF"/>
-        </w:rPr>
-        <w:t xml:space="preserve"> number of contacts (partners, children, colleagues, customers, patients, etc.) and number of people in the household/apartment.  19andme defines indirect exposure as the number of people your household </w:t>
-      </w:r>
-      <w:proofErr w:type="gramStart"/>
-      <w:r>
-        <w:rPr>
-          <w:shd w:val="clear" w:color="auto" w:fill="FFFFFF"/>
-        </w:rPr>
-        <w:t>comes in contact with</w:t>
-      </w:r>
-      <w:proofErr w:type="gramEnd"/>
-      <w:r>
-        <w:rPr>
-          <w:shd w:val="clear" w:color="auto" w:fill="FFFFFF"/>
-        </w:rPr>
-        <w:t xml:space="preserve"> during a week; as </w:t>
-      </w:r>
-      <w:proofErr w:type="spellStart"/>
-      <w:r>
-        <w:rPr>
-          <w:shd w:val="clear" w:color="auto" w:fill="FFFFFF"/>
-        </w:rPr>
-        <w:t>Nexoid</w:t>
-      </w:r>
-      <w:proofErr w:type="spellEnd"/>
-      <w:r>
-        <w:rPr>
-          <w:shd w:val="clear" w:color="auto" w:fill="FFFFFF"/>
-        </w:rPr>
-        <w:t xml:space="preserve"> lacks a direct </w:t>
-      </w:r>
-      <w:proofErr w:type="spellStart"/>
-      <w:r>
-        <w:rPr>
-          <w:shd w:val="clear" w:color="auto" w:fill="FFFFFF"/>
-        </w:rPr>
-        <w:t>analog</w:t>
-      </w:r>
-      <w:proofErr w:type="spellEnd"/>
-      <w:r>
-        <w:rPr>
-          <w:shd w:val="clear" w:color="auto" w:fill="FFFFFF"/>
-        </w:rPr>
-        <w:t xml:space="preserve"> for this input, we conservatively estimate this value as two contacts per household member.</w:t>
+        <w:t>19andMe defines direct exposure as the number of close contacts within a week, including your household members; we calculate this as the larger of Nexoid’s number of contacts (partners, children, colleagues, customers, patients, etc.) and number of people in the household/apartment.  19andme defines indirect exposure as the number of people your household comes in contact with during a week; as Nexoid lacks a direct analog for this input, we conservatively estimate this value as two contacts per household member.</w:t>
       </w:r>
       <w:r>
         <w:rPr>
@@ -2056,21 +1799,7 @@
         <w:rPr>
           <w:shd w:val="clear" w:color="auto" w:fill="FFFFFF"/>
         </w:rPr>
-        <w:t xml:space="preserve"> if the </w:t>
-      </w:r>
-      <w:proofErr w:type="spellStart"/>
-      <w:r>
-        <w:rPr>
-          <w:shd w:val="clear" w:color="auto" w:fill="FFFFFF"/>
-        </w:rPr>
-        <w:t>Nexoid</w:t>
-      </w:r>
-      <w:proofErr w:type="spellEnd"/>
-      <w:r>
-        <w:rPr>
-          <w:shd w:val="clear" w:color="auto" w:fill="FFFFFF"/>
-        </w:rPr>
-        <w:t xml:space="preserve"> user selected “often” or “always” for hand-washing or hand sanitizer use, and personal protective equipment </w:t>
+        <w:t xml:space="preserve"> if the Nexoid user selected “often” or “always” for hand-washing or hand sanitizer use, and personal protective equipment </w:t>
       </w:r>
       <w:r>
         <w:rPr>
@@ -2088,21 +1817,7 @@
         <w:rPr>
           <w:shd w:val="clear" w:color="auto" w:fill="FFFFFF"/>
         </w:rPr>
-        <w:t xml:space="preserve">  Sex, pre-existing conditions, and symptoms were mapped directly from </w:t>
-      </w:r>
-      <w:proofErr w:type="spellStart"/>
-      <w:r>
-        <w:rPr>
-          <w:shd w:val="clear" w:color="auto" w:fill="FFFFFF"/>
-        </w:rPr>
-        <w:t>Nexoid</w:t>
-      </w:r>
-      <w:proofErr w:type="spellEnd"/>
-      <w:r>
-        <w:rPr>
-          <w:shd w:val="clear" w:color="auto" w:fill="FFFFFF"/>
-        </w:rPr>
-        <w:t xml:space="preserve"> to 19andMe.</w:t>
+        <w:t xml:space="preserve">  Sex, pre-existing conditions, and symptoms were mapped directly from Nexoid to 19andMe.</w:t>
       </w:r>
     </w:p>
     <w:p>
@@ -2135,55 +1850,19 @@
         <w:rPr>
           <w:shd w:val="clear" w:color="auto" w:fill="FFFFFF"/>
         </w:rPr>
-        <w:t xml:space="preserve"> (</w:t>
-      </w:r>
-      <w:proofErr w:type="spellStart"/>
-      <w:r>
-        <w:rPr>
-          <w:shd w:val="clear" w:color="auto" w:fill="FFFFFF"/>
-        </w:rPr>
-        <w:t>death_risk</w:t>
-      </w:r>
-      <w:proofErr w:type="spellEnd"/>
-      <w:r>
-        <w:rPr>
-          <w:shd w:val="clear" w:color="auto" w:fill="FFFFFF"/>
-        </w:rPr>
-        <w:t>)</w:t>
-      </w:r>
-      <w:r>
-        <w:rPr>
-          <w:shd w:val="clear" w:color="auto" w:fill="FFFFFF"/>
-        </w:rPr>
-        <w:t xml:space="preserve"> and </w:t>
-      </w:r>
-      <w:proofErr w:type="spellStart"/>
-      <w:r>
-        <w:rPr>
-          <w:shd w:val="clear" w:color="auto" w:fill="FFFFFF"/>
-        </w:rPr>
-        <w:t>Nexoid</w:t>
-      </w:r>
-      <w:proofErr w:type="spellEnd"/>
-      <w:r>
-        <w:rPr>
-          <w:shd w:val="clear" w:color="auto" w:fill="FFFFFF"/>
-        </w:rPr>
-        <w:t xml:space="preserve"> (</w:t>
-      </w:r>
-      <w:proofErr w:type="spellStart"/>
-      <w:r>
-        <w:rPr>
-          <w:shd w:val="clear" w:color="auto" w:fill="FFFFFF"/>
-        </w:rPr>
-        <w:t>risk_mortality</w:t>
-      </w:r>
-      <w:proofErr w:type="spellEnd"/>
-      <w:r>
-        <w:rPr>
-          <w:shd w:val="clear" w:color="auto" w:fill="FFFFFF"/>
-        </w:rPr>
-        <w:t>)</w:t>
+        <w:t xml:space="preserve"> (death_risk)</w:t>
+      </w:r>
+      <w:r>
+        <w:rPr>
+          <w:shd w:val="clear" w:color="auto" w:fill="FFFFFF"/>
+        </w:rPr>
+        <w:t xml:space="preserve"> and Nexoid</w:t>
+      </w:r>
+      <w:r>
+        <w:rPr>
+          <w:shd w:val="clear" w:color="auto" w:fill="FFFFFF"/>
+        </w:rPr>
+        <w:t xml:space="preserve"> (risk_mortality)</w:t>
       </w:r>
       <w:r>
         <w:rPr>
@@ -2207,35 +1886,7 @@
         <w:rPr>
           <w:shd w:val="clear" w:color="auto" w:fill="FFFFFF"/>
         </w:rPr>
-        <w:t xml:space="preserve">discrepancy is within 10% (“within”), 19andMe is 10% lower (“lower”), 19andMe is 10% higher (“higher”).  We focus on the users age 60-plus, as all mortality risk estimates were within 10% for users under age 60.  Since 19andMe does not account for race while </w:t>
-      </w:r>
-      <w:proofErr w:type="spellStart"/>
-      <w:r>
-        <w:rPr>
-          <w:shd w:val="clear" w:color="auto" w:fill="FFFFFF"/>
-        </w:rPr>
-        <w:t>Nexoid</w:t>
-      </w:r>
-      <w:proofErr w:type="spellEnd"/>
-      <w:r>
-        <w:rPr>
-          <w:shd w:val="clear" w:color="auto" w:fill="FFFFFF"/>
-        </w:rPr>
-        <w:t xml:space="preserve"> does, we first investigate race as a source of discrepancy, using a chi-squared test to assess whether the distribution of race is the same in all three bands.  After identifying that all users in the lower band are Black, we use matching to compare </w:t>
-      </w:r>
-      <w:proofErr w:type="spellStart"/>
-      <w:r>
-        <w:rPr>
-          <w:shd w:val="clear" w:color="auto" w:fill="FFFFFF"/>
-        </w:rPr>
-        <w:t>Nexoid</w:t>
-      </w:r>
-      <w:proofErr w:type="spellEnd"/>
-      <w:r>
-        <w:rPr>
-          <w:shd w:val="clear" w:color="auto" w:fill="FFFFFF"/>
-        </w:rPr>
-        <w:t xml:space="preserve"> mortality scores for similar but non-Black users</w:t>
+        <w:t>discrepancy is within 10% (“within”), 19andMe is 10% lower (“lower”), 19andMe is 10% higher (“higher”).  We focus on the users age 60-plus, as all mortality risk estimates were within 10% for users under age 60.  Since 19andMe does not account for race while Nexoid does, we first investigate race as a source of discrepancy, using a chi-squared test to assess whether the distribution of race is the same in all three bands.  After identifying that all users in the lower band are Black, we use matching to compare Nexoid mortality scores for similar but non-Black users</w:t>
       </w:r>
       <w:r>
         <w:rPr>
@@ -2247,21 +1898,7 @@
         <w:rPr>
           <w:shd w:val="clear" w:color="auto" w:fill="FFFFFF"/>
         </w:rPr>
-        <w:t xml:space="preserve">  For the higher band users over age 60, we use a Wilcoxon test to compare the mean number of pre-existing conditions to the within band.  We test differences in proportions for incidence of diabetes, heart disease, hypertension, immune disease, kidney disease, lung disease, obesity, and smoking, using Bonferroni adjustment for multiple comparisons.  We use Chi-squared test for difference in employment types in the higher versus within band, and test for difference in proportions of </w:t>
-      </w:r>
-      <w:proofErr w:type="spellStart"/>
-      <w:r>
-        <w:rPr>
-          <w:shd w:val="clear" w:color="auto" w:fill="FFFFFF"/>
-        </w:rPr>
-        <w:t>Covid</w:t>
-      </w:r>
-      <w:proofErr w:type="spellEnd"/>
-      <w:r>
-        <w:rPr>
-          <w:shd w:val="clear" w:color="auto" w:fill="FFFFFF"/>
-        </w:rPr>
-        <w:t xml:space="preserve"> symptoms.</w:t>
+        <w:t xml:space="preserve">  For the higher band users over age 60, we use a Wilcoxon test to compare the mean number of pre-existing conditions to the within band.  We test differences in proportions for incidence of diabetes, heart disease, hypertension, immune disease, kidney disease, lung disease, obesity, and smoking, using Bonferroni adjustment for multiple comparisons.  We use Chi-squared test for difference in employment types in the higher versus within band, and test for difference in proportions of Covid symptoms.</w:t>
       </w:r>
     </w:p>
     <w:p>
@@ -2303,21 +1940,7 @@
         <w:rPr>
           <w:shd w:val="clear" w:color="auto" w:fill="FFFFFF"/>
         </w:rPr>
-        <w:t xml:space="preserve">We then compare exposure risk estimates for each user by 19andMe and </w:t>
-      </w:r>
-      <w:proofErr w:type="spellStart"/>
-      <w:r>
-        <w:rPr>
-          <w:shd w:val="clear" w:color="auto" w:fill="FFFFFF"/>
-        </w:rPr>
-        <w:t>Nexoid</w:t>
-      </w:r>
-      <w:proofErr w:type="spellEnd"/>
-      <w:r>
-        <w:rPr>
-          <w:shd w:val="clear" w:color="auto" w:fill="FFFFFF"/>
-        </w:rPr>
-        <w:t xml:space="preserve">.  </w:t>
+        <w:t xml:space="preserve">We then compare exposure risk estimates for each user by 19andMe and Nexoid.  </w:t>
       </w:r>
       <w:r>
         <w:rPr>
@@ -2339,47 +1962,11 @@
         </w:rPr>
         <w:t>exposure_risk_19andMe = [</w:t>
       </w:r>
-      <w:proofErr w:type="spellStart"/>
-      <w:r>
-        <w:rPr>
-          <w:shd w:val="clear" w:color="auto" w:fill="FFFFFF"/>
-        </w:rPr>
-        <w:t>sympt_covid_risk</w:t>
-      </w:r>
-      <w:proofErr w:type="spellEnd"/>
-      <w:r>
-        <w:rPr>
-          <w:shd w:val="clear" w:color="auto" w:fill="FFFFFF"/>
-        </w:rPr>
-        <w:t xml:space="preserve"> + </w:t>
-      </w:r>
-      <w:proofErr w:type="spellStart"/>
-      <w:r>
-        <w:rPr>
-          <w:shd w:val="clear" w:color="auto" w:fill="FFFFFF"/>
-        </w:rPr>
-        <w:t>exposure_risk</w:t>
-      </w:r>
-      <w:proofErr w:type="spellEnd"/>
-      <w:r>
-        <w:rPr>
-          <w:shd w:val="clear" w:color="auto" w:fill="FFFFFF"/>
-        </w:rPr>
-        <w:t xml:space="preserve">*(1 - </w:t>
-      </w:r>
-      <w:proofErr w:type="spellStart"/>
-      <w:r>
-        <w:rPr>
-          <w:shd w:val="clear" w:color="auto" w:fill="FFFFFF"/>
-        </w:rPr>
-        <w:t>sympt_covid_risk</w:t>
-      </w:r>
-      <w:proofErr w:type="spellEnd"/>
-      <w:r>
-        <w:rPr>
-          <w:shd w:val="clear" w:color="auto" w:fill="FFFFFF"/>
-        </w:rPr>
-        <w:t>)</w:t>
+      <w:r>
+        <w:rPr>
+          <w:shd w:val="clear" w:color="auto" w:fill="FFFFFF"/>
+        </w:rPr>
+        <w:t>sympt_covid_risk + exposure_risk*(1 - sympt_covid_risk)</w:t>
       </w:r>
       <w:r>
         <w:rPr>
@@ -2398,63 +1985,7 @@
         <w:rPr>
           <w:shd w:val="clear" w:color="auto" w:fill="FFFFFF"/>
         </w:rPr>
-        <w:t>to capture the probability of having symptomatic Covid-19 (</w:t>
-      </w:r>
-      <w:proofErr w:type="spellStart"/>
-      <w:r>
-        <w:rPr>
-          <w:shd w:val="clear" w:color="auto" w:fill="FFFFFF"/>
-        </w:rPr>
-        <w:t>sympt_covid_risk</w:t>
-      </w:r>
-      <w:proofErr w:type="spellEnd"/>
-      <w:r>
-        <w:rPr>
-          <w:shd w:val="clear" w:color="auto" w:fill="FFFFFF"/>
-        </w:rPr>
-        <w:t>) plus probability of catching Covid-19 through community transmission (</w:t>
-      </w:r>
-      <w:proofErr w:type="spellStart"/>
-      <w:r>
-        <w:rPr>
-          <w:shd w:val="clear" w:color="auto" w:fill="FFFFFF"/>
-        </w:rPr>
-        <w:t>exposure_risk</w:t>
-      </w:r>
-      <w:proofErr w:type="spellEnd"/>
-      <w:r>
-        <w:rPr>
-          <w:shd w:val="clear" w:color="auto" w:fill="FFFFFF"/>
-        </w:rPr>
-        <w:t xml:space="preserve">) if not already infected.  </w:t>
-      </w:r>
-      <w:proofErr w:type="spellStart"/>
-      <w:r>
-        <w:rPr>
-          <w:shd w:val="clear" w:color="auto" w:fill="FFFFFF"/>
-        </w:rPr>
-        <w:t>Nexoid</w:t>
-      </w:r>
-      <w:proofErr w:type="spellEnd"/>
-      <w:r>
-        <w:rPr>
-          <w:shd w:val="clear" w:color="auto" w:fill="FFFFFF"/>
-        </w:rPr>
-        <w:t xml:space="preserve"> reports cumulative exposure risk, so we divide by the number of weeks of </w:t>
-      </w:r>
-      <w:proofErr w:type="spellStart"/>
-      <w:r>
-        <w:rPr>
-          <w:shd w:val="clear" w:color="auto" w:fill="FFFFFF"/>
-        </w:rPr>
-        <w:t>Nexoid</w:t>
-      </w:r>
-      <w:proofErr w:type="spellEnd"/>
-      <w:r>
-        <w:rPr>
-          <w:shd w:val="clear" w:color="auto" w:fill="FFFFFF"/>
-        </w:rPr>
-        <w:t xml:space="preserve"> data</w:t>
+        <w:t>to capture the probability of having symptomatic Covid-19 (sympt_covid_risk) plus probability of catching Covid-19 through community transmission (exposure_risk) if not already infected.  Nexoid reports cumulative exposure risk, so we divide by the number of weeks of Nexoid data</w:t>
       </w:r>
       <w:r>
         <w:rPr>
@@ -2466,16 +1997,8 @@
         <w:rPr>
           <w:shd w:val="clear" w:color="auto" w:fill="FFFFFF"/>
         </w:rPr>
-        <w:t xml:space="preserve"> (</w:t>
-      </w:r>
-      <w:proofErr w:type="spellStart"/>
-      <w:r>
-        <w:rPr>
-          <w:shd w:val="clear" w:color="auto" w:fill="FFFFFF"/>
-        </w:rPr>
-        <w:t>nweeks</w:t>
-      </w:r>
-      <w:proofErr w:type="spellEnd"/>
+        <w:t xml:space="preserve"> (nweeks</w:t>
+      </w:r>
       <w:r>
         <w:rPr>
           <w:shd w:val="clear" w:color="auto" w:fill="FFFFFF"/>
@@ -2492,21 +2015,7 @@
         <w:rPr>
           <w:shd w:val="clear" w:color="auto" w:fill="FFFFFF"/>
         </w:rPr>
-        <w:t xml:space="preserve"> obtain </w:t>
-      </w:r>
-      <w:proofErr w:type="spellStart"/>
-      <w:r>
-        <w:rPr>
-          <w:shd w:val="clear" w:color="auto" w:fill="FFFFFF"/>
-        </w:rPr>
-        <w:t>Nexoid’s</w:t>
-      </w:r>
-      <w:proofErr w:type="spellEnd"/>
-      <w:r>
-        <w:rPr>
-          <w:shd w:val="clear" w:color="auto" w:fill="FFFFFF"/>
-        </w:rPr>
-        <w:t xml:space="preserve"> per-week exposure risk,</w:t>
+        <w:t xml:space="preserve"> obtain Nexoid’s per-week exposure risk,</w:t>
       </w:r>
       <w:r>
         <w:rPr>
@@ -2522,59 +2031,11 @@
           <w:shd w:val="clear" w:color="auto" w:fill="FFFFFF"/>
         </w:rPr>
       </w:pPr>
-      <w:proofErr w:type="spellStart"/>
-      <w:r>
-        <w:rPr>
-          <w:shd w:val="clear" w:color="auto" w:fill="FFFFFF"/>
-        </w:rPr>
-        <w:t>exposure_risk_nexoid</w:t>
-      </w:r>
-      <w:proofErr w:type="spellEnd"/>
-      <w:r>
-        <w:rPr>
-          <w:shd w:val="clear" w:color="auto" w:fill="FFFFFF"/>
-        </w:rPr>
-        <w:t xml:space="preserve"> = </w:t>
-      </w:r>
-      <w:r>
-        <w:rPr>
-          <w:shd w:val="clear" w:color="auto" w:fill="FFFFFF"/>
-        </w:rPr>
-        <w:t>(</w:t>
-      </w:r>
-      <w:proofErr w:type="spellStart"/>
-      <w:r>
-        <w:rPr>
-          <w:shd w:val="clear" w:color="auto" w:fill="FFFFFF"/>
-        </w:rPr>
-        <w:t>risk_infection</w:t>
-      </w:r>
-      <w:proofErr w:type="spellEnd"/>
-      <w:r>
-        <w:rPr>
-          <w:shd w:val="clear" w:color="auto" w:fill="FFFFFF"/>
-        </w:rPr>
-        <w:t xml:space="preserve"> / 100</w:t>
-      </w:r>
-      <w:r>
-        <w:rPr>
-          <w:shd w:val="clear" w:color="auto" w:fill="FFFFFF"/>
-        </w:rPr>
-        <w:t xml:space="preserve">) / </w:t>
-      </w:r>
-      <w:proofErr w:type="spellStart"/>
-      <w:r>
-        <w:rPr>
-          <w:shd w:val="clear" w:color="auto" w:fill="FFFFFF"/>
-        </w:rPr>
-        <w:t>nweeks</w:t>
-      </w:r>
-      <w:proofErr w:type="spellEnd"/>
-      <w:r>
-        <w:rPr>
-          <w:shd w:val="clear" w:color="auto" w:fill="FFFFFF"/>
-        </w:rPr>
-        <w:t>.</w:t>
+      <w:r>
+        <w:rPr>
+          <w:shd w:val="clear" w:color="auto" w:fill="FFFFFF"/>
+        </w:rPr>
+        <w:t>exposure_risk_nexoid = (risk_infection / 100) / nweeks.</w:t>
       </w:r>
     </w:p>
     <w:p>
@@ -2599,33 +2060,13 @@
         <w:rPr>
           <w:shd w:val="clear" w:color="auto" w:fill="FFFFFF"/>
         </w:rPr>
-        <w:t xml:space="preserve">we characterize users with discrepancies exceeding 1% in either direction.  We classify users into three discrepancy bands: </w:t>
-      </w:r>
-      <w:r>
-        <w:rPr>
-          <w:shd w:val="clear" w:color="auto" w:fill="FFFFFF"/>
-        </w:rPr>
-        <w:t>discrepancy is within 1% (“within”), 19andMe is 1% lower (“lower”), 19andMe is 1% higher (“higher”).</w:t>
-      </w:r>
-      <w:r>
-        <w:rPr>
-          <w:shd w:val="clear" w:color="auto" w:fill="FFFFFF"/>
-        </w:rPr>
-        <w:t xml:space="preserve">  For users in the lower band, we test for difference of proportions in presence of several conditions (diabetes, as well as heart, kidney, liver, and lung disease), living in a nursing home or assisted care facility, employment in the healthcare sector, public transit use, and workout outside the home.  These are factors which </w:t>
-      </w:r>
-      <w:proofErr w:type="spellStart"/>
-      <w:r>
-        <w:rPr>
-          <w:shd w:val="clear" w:color="auto" w:fill="FFFFFF"/>
-        </w:rPr>
-        <w:t>Nexoid</w:t>
-      </w:r>
-      <w:proofErr w:type="spellEnd"/>
-      <w:r>
-        <w:rPr>
-          <w:shd w:val="clear" w:color="auto" w:fill="FFFFFF"/>
-        </w:rPr>
-        <w:t xml:space="preserve"> accounts for, while 19andMe does not.  For users in the high band, we use Wilcoxon tests to compare the mean number of primary and secondary contacts in the higher versus within bands, adjusted for multiple comparisons.    We also test for differences of proportions in hand-washers and mask-wearers.</w:t>
+        <w:t>we characterize users with discrepancies exceeding 1% in either direction.  We classify users into three discrepancy bands: discrepancy is within 1% (“within”), 19andMe is 1% lower (“lower”), 19andMe is 1% higher (“higher”).</w:t>
+      </w:r>
+      <w:r>
+        <w:rPr>
+          <w:shd w:val="clear" w:color="auto" w:fill="FFFFFF"/>
+        </w:rPr>
+        <w:t xml:space="preserve">  For users in the lower band, we test for difference of proportions in presence of several conditions (diabetes, as well as heart, kidney, liver, and lung disease), living in a nursing home or assisted care facility, employment in the healthcare sector, public transit use, and workout outside the home.  These are factors which Nexoid accounts for, while 19andMe does not.  For users in the high band, we use Wilcoxon tests to compare the mean number of primary and secondary contacts in the higher versus within bands, adjusted for multiple comparisons.    We also test for differences of proportions in hand-washers and mask-wearers.</w:t>
       </w:r>
     </w:p>
     <w:p>
@@ -2822,21 +2263,7 @@
         <w:rPr>
           <w:shd w:val="clear" w:color="auto" w:fill="FFFFFF"/>
         </w:rPr>
-        <w:t xml:space="preserve">Exposure risks in 19andMe and </w:t>
-      </w:r>
-      <w:proofErr w:type="spellStart"/>
-      <w:r>
-        <w:rPr>
-          <w:shd w:val="clear" w:color="auto" w:fill="FFFFFF"/>
-        </w:rPr>
-        <w:t>Nexoid</w:t>
-      </w:r>
-      <w:proofErr w:type="spellEnd"/>
-      <w:r>
-        <w:rPr>
-          <w:shd w:val="clear" w:color="auto" w:fill="FFFFFF"/>
-        </w:rPr>
-        <w:t xml:space="preserve"> </w:t>
+        <w:t xml:space="preserve">Exposure risks in 19andMe and Nexoid </w:t>
       </w:r>
       <w:r>
         <w:rPr>
@@ -2854,31 +2281,20 @@
           <w:numId w:val="4"/>
         </w:numPr>
         <w:rPr>
-          <w:shd w:val="clear" w:color="auto" w:fill="FFFFFF"/>
-        </w:rPr>
-      </w:pPr>
-      <w:r>
-        <w:rPr>
-          <w:shd w:val="clear" w:color="auto" w:fill="FFFFFF"/>
-        </w:rPr>
-        <w:t xml:space="preserve">Mortality risk in 19andMe and </w:t>
-      </w:r>
-      <w:proofErr w:type="spellStart"/>
-      <w:r>
-        <w:rPr>
-          <w:shd w:val="clear" w:color="auto" w:fill="FFFFFF"/>
-        </w:rPr>
-        <w:t>Nexoid</w:t>
-      </w:r>
-      <w:proofErr w:type="spellEnd"/>
-      <w:r>
-        <w:rPr>
-          <w:shd w:val="clear" w:color="auto" w:fill="FFFFFF"/>
-        </w:rPr>
-        <w:t xml:space="preserve"> </w:t>
-      </w:r>
-      <w:r>
-        <w:rPr>
+          <w:strike/>
+          <w:shd w:val="clear" w:color="auto" w:fill="FFFFFF"/>
+        </w:rPr>
+      </w:pPr>
+      <w:r>
+        <w:rPr>
+          <w:strike/>
+          <w:shd w:val="clear" w:color="auto" w:fill="FFFFFF"/>
+        </w:rPr>
+        <w:t xml:space="preserve">Mortality risk in 19andMe and Nexoid </w:t>
+      </w:r>
+      <w:r>
+        <w:rPr>
+          <w:strike/>
           <w:color w:val="5B9BD5" w:themeColor="accent1"/>
           <w:shd w:val="clear" w:color="auto" w:fill="FFFFFF"/>
         </w:rPr>
@@ -2923,6 +2339,231 @@
           <w:shd w:val="clear" w:color="auto" w:fill="FFFFFF"/>
         </w:rPr>
       </w:pPr>
+      <w:r>
+        <w:rPr>
+          <w:color w:val="5B9BD5" w:themeColor="accent1"/>
+          <w:shd w:val="clear" w:color="auto" w:fill="FFFFFF"/>
+        </w:rPr>
+        <w:t>[JS]</w:t>
+      </w:r>
+      <w:r>
+        <w:rPr>
+          <w:color w:val="5B9BD5" w:themeColor="accent1"/>
+          <w:shd w:val="clear" w:color="auto" w:fill="FFFFFF"/>
+        </w:rPr>
+        <w:t xml:space="preserve"> </w:t>
+      </w:r>
+      <w:r>
+        <w:rPr>
+          <w:shd w:val="clear" w:color="auto" w:fill="FFFFFF"/>
+        </w:rPr>
+        <w:t>Mortality risk estimates were largely consistent between 19andMe and Nexoid (Spearman ranked correlation 0.91).  Of the 51,799 users, 0.985 (n=51,024) were within 10%, 0.0003 (n=18) had 19andMe estimates at least 10% lower than Nexoid, and 0.146 (n=757) had 19andMe estimates at least 10% higher than Nexoid</w:t>
+      </w:r>
+      <w:r>
+        <w:rPr>
+          <w:shd w:val="clear" w:color="auto" w:fill="FFFFFF"/>
+        </w:rPr>
+        <w:t xml:space="preserve"> (Figure 1A)</w:t>
+      </w:r>
+      <w:r>
+        <w:rPr>
+          <w:shd w:val="clear" w:color="auto" w:fill="FFFFFF"/>
+        </w:rPr>
+        <w:t>.  All of the users in the higher and lower bands were over age 60.</w:t>
+      </w:r>
+      <w:r>
+        <w:rPr>
+          <w:shd w:val="clear" w:color="auto" w:fill="FFFFFF"/>
+        </w:rPr>
+        <w:t xml:space="preserve"> For the lower band, all 18 users were Black</w:t>
+      </w:r>
+      <w:r>
+        <w:rPr>
+          <w:shd w:val="clear" w:color="auto" w:fill="FFFFFF"/>
+        </w:rPr>
+        <w:t xml:space="preserve"> (Figure 1B)</w:t>
+      </w:r>
+      <w:r>
+        <w:rPr>
+          <w:shd w:val="clear" w:color="auto" w:fill="FFFFFF"/>
+        </w:rPr>
+        <w:t xml:space="preserve">.  After adjusting the Nexoid mortality risk estimates via matching, the matched estimates were in the within or higher band, in line with </w:t>
+      </w:r>
+      <w:r>
+        <w:rPr>
+          <w:shd w:val="clear" w:color="auto" w:fill="FFFFFF"/>
+        </w:rPr>
+        <w:lastRenderedPageBreak/>
+        <w:t>other estimates</w:t>
+      </w:r>
+      <w:r>
+        <w:rPr>
+          <w:shd w:val="clear" w:color="auto" w:fill="FFFFFF"/>
+        </w:rPr>
+        <w:t xml:space="preserve"> for users over age 60</w:t>
+      </w:r>
+      <w:r>
+        <w:rPr>
+          <w:shd w:val="clear" w:color="auto" w:fill="FFFFFF"/>
+        </w:rPr>
+        <w:t xml:space="preserve">; Nexoid’s adjustment for race explains the discrepancies where 19andMe is at least 10% lower mortality risk.  </w:t>
+      </w:r>
+      <w:r>
+        <w:rPr>
+          <w:shd w:val="clear" w:color="auto" w:fill="FFFFFF"/>
+        </w:rPr>
+        <w:t xml:space="preserve">We </w:t>
+      </w:r>
+      <w:r>
+        <w:rPr>
+          <w:shd w:val="clear" w:color="auto" w:fill="FFFFFF"/>
+        </w:rPr>
+        <w:t>found evidence that racial distributions differ across</w:t>
+      </w:r>
+      <w:r>
+        <w:rPr>
+          <w:shd w:val="clear" w:color="auto" w:fill="FFFFFF"/>
+        </w:rPr>
+        <w:t xml:space="preserve"> bands (p&lt;0.001).  For the higher band users over age 60, </w:t>
+      </w:r>
+      <w:r>
+        <w:rPr>
+          <w:shd w:val="clear" w:color="auto" w:fill="FFFFFF"/>
+        </w:rPr>
+        <w:t>we found evidence of different mean numbers of pre-existing conditions (p&lt;0.001)</w:t>
+      </w:r>
+      <w:r>
+        <w:rPr>
+          <w:shd w:val="clear" w:color="auto" w:fill="FFFFFF"/>
+        </w:rPr>
+        <w:t xml:space="preserve"> (Figure 1B)</w:t>
+      </w:r>
+      <w:r>
+        <w:rPr>
+          <w:shd w:val="clear" w:color="auto" w:fill="FFFFFF"/>
+        </w:rPr>
+        <w:t>.  We also found evidence of difference in proportions</w:t>
+      </w:r>
+      <w:r>
+        <w:rPr>
+          <w:shd w:val="clear" w:color="auto" w:fill="FFFFFF"/>
+        </w:rPr>
+        <w:t xml:space="preserve"> for incidence of diabetes, heart disease, hypertension, immune disease, kidney disease, lung disease, obesity, and smoking in the within versus higher band (all multiple comparison-adjusted p-values &lt;0.001).  Diabetes, heart disease, immune disease, and lung disease had the most marked differences; these correspond to conditions which have higher mortality adjustment factors in Nexoid</w:t>
+      </w:r>
+      <w:r>
+        <w:rPr>
+          <w:shd w:val="clear" w:color="auto" w:fill="FFFFFF"/>
+        </w:rPr>
+        <w:t xml:space="preserve"> [</w:t>
+      </w:r>
+      <w:r>
+        <w:rPr>
+          <w:shd w:val="clear" w:color="auto" w:fill="FFFFFF"/>
+        </w:rPr>
+        <w:t xml:space="preserve">ADD </w:t>
+      </w:r>
+      <w:r>
+        <w:rPr>
+          <w:shd w:val="clear" w:color="auto" w:fill="FFFFFF"/>
+        </w:rPr>
+        <w:t>REF]</w:t>
+      </w:r>
+      <w:r>
+        <w:rPr>
+          <w:shd w:val="clear" w:color="auto" w:fill="FFFFFF"/>
+        </w:rPr>
+        <w:t>.</w:t>
+      </w:r>
+      <w:r>
+        <w:rPr>
+          <w:shd w:val="clear" w:color="auto" w:fill="FFFFFF"/>
+        </w:rPr>
+        <w:t xml:space="preserve">  We did not find evidence of difference in types of employment between the two bands (p=0.080).</w:t>
+      </w:r>
+      <w:r>
+        <w:rPr>
+          <w:shd w:val="clear" w:color="auto" w:fill="FFFFFF"/>
+        </w:rPr>
+        <w:t xml:space="preserve"> </w:t>
+      </w:r>
+    </w:p>
+    <w:p>
+      <w:pPr>
+        <w:rPr>
+          <w:shd w:val="clear" w:color="auto" w:fill="FFFFFF"/>
+        </w:rPr>
+      </w:pPr>
+      <w:r>
+        <w:rPr>
+          <w:color w:val="5B9BD5" w:themeColor="accent1"/>
+          <w:shd w:val="clear" w:color="auto" w:fill="FFFFFF"/>
+        </w:rPr>
+        <w:t>[JS]</w:t>
+      </w:r>
+      <w:r>
+        <w:rPr>
+          <w:color w:val="5B9BD5" w:themeColor="accent1"/>
+          <w:shd w:val="clear" w:color="auto" w:fill="FFFFFF"/>
+        </w:rPr>
+        <w:t xml:space="preserve"> </w:t>
+      </w:r>
+      <w:r>
+        <w:rPr>
+          <w:shd w:val="clear" w:color="auto" w:fill="FFFFFF"/>
+        </w:rPr>
+        <w:t xml:space="preserve">Exposure risk </w:t>
+      </w:r>
+      <w:r>
+        <w:rPr>
+          <w:shd w:val="clear" w:color="auto" w:fill="FFFFFF"/>
+        </w:rPr>
+        <w:t xml:space="preserve">estimates were also correlated between 19andMe and Nexoid (Spearman rank correlation 0.48).  Of the 51,799 users, 0.784 (n=40,600) were within 1%, 0.136 (n=7,043) had 19andMe estimates at least 1% lower than Nexoid, and 0.080 (n=4,156) had 19andMe estimates at least 1% higher than Nexoid (Figure 2A).  </w:t>
+      </w:r>
+      <w:r>
+        <w:rPr>
+          <w:shd w:val="clear" w:color="auto" w:fill="FFFFFF"/>
+        </w:rPr>
+        <w:t>For users in the higher band, we found evidence of different mean numbers of primary and secondary contacts (p&lt;0.001), with the number of primary and secondary contacts larger in the higher band (Figure 2B).  We also found evidence that hand-washing and mask-wearing</w:t>
+      </w:r>
+      <w:r>
+        <w:rPr>
+          <w:shd w:val="clear" w:color="auto" w:fill="FFFFFF"/>
+        </w:rPr>
+        <w:t xml:space="preserve"> </w:t>
+      </w:r>
+      <w:r>
+        <w:rPr>
+          <w:shd w:val="clear" w:color="auto" w:fill="FFFFFF"/>
+        </w:rPr>
+        <w:t xml:space="preserve">are </w:t>
+      </w:r>
+      <w:r>
+        <w:rPr>
+          <w:shd w:val="clear" w:color="auto" w:fill="FFFFFF"/>
+        </w:rPr>
+        <w:t>less prevalent</w:t>
+      </w:r>
+      <w:bookmarkStart w:id="0" w:name="_GoBack"/>
+      <w:bookmarkEnd w:id="0"/>
+      <w:r>
+        <w:rPr>
+          <w:shd w:val="clear" w:color="auto" w:fill="FFFFFF"/>
+        </w:rPr>
+        <w:t xml:space="preserve"> in the higher band (p&lt;0.001 for both hand-washing and mask use).  For users in the lower band, we found the following factors contributing to higher Nexoid risk estimates:  presence of pre-existing conditions (diabetes, or kidney, liver, or lung disease, p&lt;0.001), employment in the healthcare sector (p&lt;0.001), use of public</w:t>
+      </w:r>
+      <w:r>
+        <w:rPr>
+          <w:shd w:val="clear" w:color="auto" w:fill="FFFFFF"/>
+        </w:rPr>
+        <w:t xml:space="preserve"> transit (p&lt;0.001), and working outside the home (p&lt;0.001).  These are factors which 19andMe does not account for, which raise exposure risk.</w:t>
+      </w:r>
+    </w:p>
+    <w:p>
+      <w:pPr>
+        <w:rPr>
+          <w:shd w:val="clear" w:color="auto" w:fill="FFFFFF"/>
+        </w:rPr>
+      </w:pPr>
     </w:p>
     <w:p>
       <w:pPr>
@@ -2988,7 +2629,6 @@
         <w:rPr>
           <w:shd w:val="clear" w:color="auto" w:fill="FFFFFF"/>
         </w:rPr>
-        <w:lastRenderedPageBreak/>
         <w:t>Living breathing sites that will continue to be updated</w:t>
       </w:r>
     </w:p>
@@ -3044,17 +2684,8 @@
           <w:bCs/>
           <w:shd w:val="clear" w:color="auto" w:fill="FFFFFF"/>
         </w:rPr>
-        <w:t xml:space="preserve">This validation study is made possible by digital technology (API) and data sharing by </w:t>
-      </w:r>
-      <w:proofErr w:type="spellStart"/>
-      <w:r>
-        <w:rPr>
-          <w:bCs/>
-          <w:shd w:val="clear" w:color="auto" w:fill="FFFFFF"/>
-        </w:rPr>
-        <w:t>Nexoid</w:t>
-      </w:r>
-      <w:proofErr w:type="spellEnd"/>
+        <w:t>This validation study is made possible by digital technology (API) and data sharing by Nexoid</w:t>
+      </w:r>
     </w:p>
     <w:p>
       <w:pPr>

</xml_diff>

<commit_message>
Added figures to word doc
</commit_message>
<xml_diff>
--- a/drafts/19andme-paper-draft-01_outline.docx
+++ b/drafts/19andme-paper-draft-01_outline.docx
@@ -2931,7 +2931,19 @@
         <w:rPr>
           <w:shd w:val="clear" w:color="auto" w:fill="FFFFFF"/>
         </w:rPr>
-        <w:t xml:space="preserve"> (Figure 1A)</w:t>
+        <w:t xml:space="preserve"> (</w:t>
+      </w:r>
+      <w:r>
+        <w:rPr>
+          <w:shd w:val="clear" w:color="auto" w:fill="FFFFFF"/>
+        </w:rPr>
+        <w:t>Figure 2</w:t>
+      </w:r>
+      <w:r>
+        <w:rPr>
+          <w:shd w:val="clear" w:color="auto" w:fill="FFFFFF"/>
+        </w:rPr>
+        <w:t>A)</w:t>
       </w:r>
       <w:r>
         <w:rPr>
@@ -2949,7 +2961,19 @@
         <w:rPr>
           <w:shd w:val="clear" w:color="auto" w:fill="FFFFFF"/>
         </w:rPr>
-        <w:t xml:space="preserve"> (Figure 1B)</w:t>
+        <w:t xml:space="preserve"> (</w:t>
+      </w:r>
+      <w:r>
+        <w:rPr>
+          <w:shd w:val="clear" w:color="auto" w:fill="FFFFFF"/>
+        </w:rPr>
+        <w:t>Figure 2</w:t>
+      </w:r>
+      <w:r>
+        <w:rPr>
+          <w:shd w:val="clear" w:color="auto" w:fill="FFFFFF"/>
+        </w:rPr>
+        <w:t>B)</w:t>
       </w:r>
       <w:r>
         <w:rPr>
@@ -3032,7 +3056,19 @@
         <w:rPr>
           <w:shd w:val="clear" w:color="auto" w:fill="FFFFFF"/>
         </w:rPr>
-        <w:t xml:space="preserve"> (Figure 1B)</w:t>
+        <w:t xml:space="preserve"> (</w:t>
+      </w:r>
+      <w:r>
+        <w:rPr>
+          <w:shd w:val="clear" w:color="auto" w:fill="FFFFFF"/>
+        </w:rPr>
+        <w:t>Figure 2</w:t>
+      </w:r>
+      <w:r>
+        <w:rPr>
+          <w:shd w:val="clear" w:color="auto" w:fill="FFFFFF"/>
+        </w:rPr>
+        <w:t>B)</w:t>
       </w:r>
       <w:r>
         <w:rPr>
@@ -3163,13 +3199,45 @@
         <w:rPr>
           <w:shd w:val="clear" w:color="auto" w:fill="FFFFFF"/>
         </w:rPr>
-        <w:t xml:space="preserve"> (Figure 2A).  </w:t>
-      </w:r>
-      <w:r>
-        <w:rPr>
-          <w:shd w:val="clear" w:color="auto" w:fill="FFFFFF"/>
-        </w:rPr>
-        <w:t>For users in the higher band, we found evidence of different mean numbers of primary and secondary contacts (p&lt;0.001), with the number of primary and secondary contacts larger in the higher band (Figure 2B).  We also found evidence that hand-washing and mask-wearing</w:t>
+        <w:t xml:space="preserve"> (</w:t>
+      </w:r>
+      <w:r>
+        <w:rPr>
+          <w:shd w:val="clear" w:color="auto" w:fill="FFFFFF"/>
+        </w:rPr>
+        <w:t>Figure 3</w:t>
+      </w:r>
+      <w:r>
+        <w:rPr>
+          <w:shd w:val="clear" w:color="auto" w:fill="FFFFFF"/>
+        </w:rPr>
+        <w:t xml:space="preserve">A).  </w:t>
+      </w:r>
+      <w:r>
+        <w:rPr>
+          <w:shd w:val="clear" w:color="auto" w:fill="FFFFFF"/>
+        </w:rPr>
+        <w:t>For users in the higher band, we found evidence of different mean numbers of primary and secondary contacts (p&lt;0.001), with the number of primary and secondary contacts larger in the higher b</w:t>
+      </w:r>
+      <w:bookmarkStart w:id="0" w:name="_GoBack"/>
+      <w:bookmarkEnd w:id="0"/>
+      <w:r>
+        <w:rPr>
+          <w:shd w:val="clear" w:color="auto" w:fill="FFFFFF"/>
+        </w:rPr>
+        <w:t>and (</w:t>
+      </w:r>
+      <w:r>
+        <w:rPr>
+          <w:shd w:val="clear" w:color="auto" w:fill="FFFFFF"/>
+        </w:rPr>
+        <w:t>Figure 3</w:t>
+      </w:r>
+      <w:r>
+        <w:rPr>
+          <w:shd w:val="clear" w:color="auto" w:fill="FFFFFF"/>
+        </w:rPr>
+        <w:t>B).  We also found evidence that hand-washing and mask-wearing</w:t>
       </w:r>
       <w:r>
         <w:rPr>
@@ -3556,8 +3624,6 @@
         </w:rPr>
         <w:t xml:space="preserve"> incorporates, such as working outside the home, public transit use, and healthcare sector employment.  </w:t>
       </w:r>
-      <w:bookmarkStart w:id="0" w:name="_GoBack"/>
-      <w:bookmarkEnd w:id="0"/>
     </w:p>
     <w:p>
       <w:pPr>
@@ -3748,7 +3814,7 @@
           <w:b/>
           <w:shd w:val="clear" w:color="auto" w:fill="FFFFFF"/>
         </w:rPr>
-        <w:t>Figure 1</w:t>
+        <w:t>Figure 2</w:t>
       </w:r>
     </w:p>
     <w:p>
@@ -3814,10 +3880,136 @@
     <w:p>
       <w:pPr>
         <w:rPr>
-          <w:bCs/>
-          <w:shd w:val="clear" w:color="auto" w:fill="FFFFFF"/>
-        </w:rPr>
-      </w:pPr>
+          <w:b/>
+          <w:shd w:val="clear" w:color="auto" w:fill="FFFFFF"/>
+        </w:rPr>
+      </w:pPr>
+      <w:r>
+        <w:rPr>
+          <w:b/>
+          <w:shd w:val="clear" w:color="auto" w:fill="FFFFFF"/>
+        </w:rPr>
+        <w:t>Figure 3</w:t>
+      </w:r>
+    </w:p>
+    <w:p>
+      <w:pPr>
+        <w:rPr>
+          <w:b/>
+          <w:shd w:val="clear" w:color="auto" w:fill="FFFFFF"/>
+        </w:rPr>
+      </w:pPr>
+      <w:r>
+        <w:rPr>
+          <w:b/>
+          <w:noProof/>
+          <w:shd w:val="clear" w:color="auto" w:fill="FFFFFF"/>
+        </w:rPr>
+        <w:drawing>
+          <wp:inline distT="0" distB="0" distL="0" distR="0" wp14:anchorId="1FDC4EA6" wp14:editId="61C2007B">
+            <wp:extent cx="5724525" cy="3009900"/>
+            <wp:effectExtent l="0" t="0" r="9525" b="0"/>
+            <wp:docPr id="2" name="Picture 2"/>
+            <wp:cNvGraphicFramePr>
+              <a:graphicFrameLocks xmlns:a="http://schemas.openxmlformats.org/drawingml/2006/main" noChangeAspect="1"/>
+            </wp:cNvGraphicFramePr>
+            <a:graphic xmlns:a="http://schemas.openxmlformats.org/drawingml/2006/main">
+              <a:graphicData uri="http://schemas.openxmlformats.org/drawingml/2006/picture">
+                <pic:pic xmlns:pic="http://schemas.openxmlformats.org/drawingml/2006/picture">
+                  <pic:nvPicPr>
+                    <pic:cNvPr id="0" name="Picture 1"/>
+                    <pic:cNvPicPr>
+                      <a:picLocks noChangeAspect="1" noChangeArrowheads="1"/>
+                    </pic:cNvPicPr>
+                  </pic:nvPicPr>
+                  <pic:blipFill>
+                    <a:blip r:embed="rId12" cstate="print">
+                      <a:extLst>
+                        <a:ext uri="{28A0092B-C50C-407E-A947-70E740481C1C}">
+                          <a14:useLocalDpi xmlns:a14="http://schemas.microsoft.com/office/drawing/2010/main" val="0"/>
+                        </a:ext>
+                      </a:extLst>
+                    </a:blip>
+                    <a:srcRect/>
+                    <a:stretch>
+                      <a:fillRect/>
+                    </a:stretch>
+                  </pic:blipFill>
+                  <pic:spPr bwMode="auto">
+                    <a:xfrm>
+                      <a:off x="0" y="0"/>
+                      <a:ext cx="5724525" cy="3009900"/>
+                    </a:xfrm>
+                    <a:prstGeom prst="rect">
+                      <a:avLst/>
+                    </a:prstGeom>
+                    <a:noFill/>
+                    <a:ln>
+                      <a:noFill/>
+                    </a:ln>
+                  </pic:spPr>
+                </pic:pic>
+              </a:graphicData>
+            </a:graphic>
+          </wp:inline>
+        </w:drawing>
+      </w:r>
+    </w:p>
+    <w:p>
+      <w:pPr>
+        <w:rPr>
+          <w:b/>
+          <w:shd w:val="clear" w:color="auto" w:fill="FFFFFF"/>
+        </w:rPr>
+      </w:pPr>
+    </w:p>
+    <w:p>
+      <w:pPr>
+        <w:rPr>
+          <w:b/>
+          <w:shd w:val="clear" w:color="auto" w:fill="FFFFFF"/>
+        </w:rPr>
+      </w:pPr>
+    </w:p>
+    <w:p>
+      <w:pPr>
+        <w:rPr>
+          <w:b/>
+          <w:shd w:val="clear" w:color="auto" w:fill="FFFFFF"/>
+        </w:rPr>
+      </w:pPr>
+    </w:p>
+    <w:p>
+      <w:pPr>
+        <w:rPr>
+          <w:b/>
+          <w:shd w:val="clear" w:color="auto" w:fill="FFFFFF"/>
+        </w:rPr>
+      </w:pPr>
+    </w:p>
+    <w:p>
+      <w:pPr>
+        <w:rPr>
+          <w:b/>
+          <w:shd w:val="clear" w:color="auto" w:fill="FFFFFF"/>
+        </w:rPr>
+      </w:pPr>
+    </w:p>
+    <w:p>
+      <w:pPr>
+        <w:rPr>
+          <w:b/>
+          <w:shd w:val="clear" w:color="auto" w:fill="FFFFFF"/>
+        </w:rPr>
+      </w:pPr>
+      <w:r>
+        <w:rPr>
+          <w:b/>
+          <w:shd w:val="clear" w:color="auto" w:fill="FFFFFF"/>
+        </w:rPr>
+        <w:lastRenderedPageBreak/>
+        <w:t>Figure 3</w:t>
+      </w:r>
     </w:p>
     <w:p>
       <w:pPr>
@@ -3827,6 +4019,62 @@
           <w:szCs w:val="28"/>
         </w:rPr>
       </w:pPr>
+      <w:r>
+        <w:rPr>
+          <w:b/>
+          <w:noProof/>
+          <w:sz w:val="28"/>
+          <w:szCs w:val="28"/>
+        </w:rPr>
+        <w:drawing>
+          <wp:inline distT="0" distB="0" distL="0" distR="0" wp14:anchorId="5DDAB754" wp14:editId="28FD4680">
+            <wp:extent cx="5724525" cy="3009900"/>
+            <wp:effectExtent l="0" t="0" r="9525" b="0"/>
+            <wp:docPr id="3" name="Picture 3"/>
+            <wp:cNvGraphicFramePr>
+              <a:graphicFrameLocks xmlns:a="http://schemas.openxmlformats.org/drawingml/2006/main" noChangeAspect="1"/>
+            </wp:cNvGraphicFramePr>
+            <a:graphic xmlns:a="http://schemas.openxmlformats.org/drawingml/2006/main">
+              <a:graphicData uri="http://schemas.openxmlformats.org/drawingml/2006/picture">
+                <pic:pic xmlns:pic="http://schemas.openxmlformats.org/drawingml/2006/picture">
+                  <pic:nvPicPr>
+                    <pic:cNvPr id="0" name="Picture 2"/>
+                    <pic:cNvPicPr>
+                      <a:picLocks noChangeAspect="1" noChangeArrowheads="1"/>
+                    </pic:cNvPicPr>
+                  </pic:nvPicPr>
+                  <pic:blipFill>
+                    <a:blip r:embed="rId13" cstate="print">
+                      <a:extLst>
+                        <a:ext uri="{28A0092B-C50C-407E-A947-70E740481C1C}">
+                          <a14:useLocalDpi xmlns:a14="http://schemas.microsoft.com/office/drawing/2010/main" val="0"/>
+                        </a:ext>
+                      </a:extLst>
+                    </a:blip>
+                    <a:srcRect/>
+                    <a:stretch>
+                      <a:fillRect/>
+                    </a:stretch>
+                  </pic:blipFill>
+                  <pic:spPr bwMode="auto">
+                    <a:xfrm>
+                      <a:off x="0" y="0"/>
+                      <a:ext cx="5724525" cy="3009900"/>
+                    </a:xfrm>
+                    <a:prstGeom prst="rect">
+                      <a:avLst/>
+                    </a:prstGeom>
+                    <a:noFill/>
+                    <a:ln>
+                      <a:noFill/>
+                    </a:ln>
+                  </pic:spPr>
+                </pic:pic>
+              </a:graphicData>
+            </a:graphic>
+          </wp:inline>
+        </w:drawing>
+      </w:r>
     </w:p>
     <w:p>
       <w:pPr>
@@ -3909,7 +4157,7 @@
       </w:pPr>
     </w:p>
     <w:sectPr>
-      <w:footerReference w:type="default" r:id="rId12"/>
+      <w:footerReference w:type="default" r:id="rId14"/>
       <w:pgSz w:w="11906" w:h="16838"/>
       <w:pgMar w:top="1440" w:right="1440" w:bottom="1440" w:left="1440" w:header="0" w:footer="708" w:gutter="0"/>
       <w:lnNumType w:countBy="1" w:distance="283" w:restart="continuous"/>

</xml_diff>